<commit_message>
Se agrego archivo progra.py y modifico el trabajo de topo
</commit_message>
<xml_diff>
--- a/Trabajo de topografia.pdf.docx
+++ b/Trabajo de topografia.pdf.docx
@@ -1,6 +1,6 @@
 
 <file path=word/document.xml><?xml version="1.0" encoding="utf-8"?>
-<w:document xmlns:wpc="http://schemas.microsoft.com/office/word/2010/wordprocessingCanvas" xmlns:mc="http://schemas.openxmlformats.org/markup-compatibility/2006" xmlns:o="urn:schemas-microsoft-com:office:office" xmlns:r="http://schemas.openxmlformats.org/officeDocument/2006/relationships" xmlns:m="http://schemas.openxmlformats.org/officeDocument/2006/math" xmlns:v="urn:schemas-microsoft-com:vml" xmlns:wp14="http://schemas.microsoft.com/office/word/2010/wordprocessingDrawing" xmlns:wp="http://schemas.openxmlformats.org/drawingml/2006/wordprocessingDrawing" xmlns:w10="urn:schemas-microsoft-com:office:word" xmlns:w="http://schemas.openxmlformats.org/wordprocessingml/2006/main" xmlns:w14="http://schemas.microsoft.com/office/word/2010/wordml" xmlns:wpg="http://schemas.microsoft.com/office/word/2010/wordprocessingGroup" xmlns:wpi="http://schemas.microsoft.com/office/word/2010/wordprocessingInk" xmlns:wne="http://schemas.microsoft.com/office/word/2006/wordml" xmlns:wps="http://schemas.microsoft.com/office/word/2010/wordprocessingShape" mc:Ignorable="w14 wp14">
+<w:document xmlns:wpc="http://schemas.microsoft.com/office/word/2010/wordprocessingCanvas" xmlns:cx="http://schemas.microsoft.com/office/drawing/2014/chartex" xmlns:mc="http://schemas.openxmlformats.org/markup-compatibility/2006" xmlns:o="urn:schemas-microsoft-com:office:office" xmlns:r="http://schemas.openxmlformats.org/officeDocument/2006/relationships" xmlns:m="http://schemas.openxmlformats.org/officeDocument/2006/math" xmlns:v="urn:schemas-microsoft-com:vml" xmlns:wp14="http://schemas.microsoft.com/office/word/2010/wordprocessingDrawing" xmlns:wp="http://schemas.openxmlformats.org/drawingml/2006/wordprocessingDrawing" xmlns:w10="urn:schemas-microsoft-com:office:word" xmlns:w="http://schemas.openxmlformats.org/wordprocessingml/2006/main" xmlns:w14="http://schemas.microsoft.com/office/word/2010/wordml" xmlns:w15="http://schemas.microsoft.com/office/word/2012/wordml" xmlns:w16se="http://schemas.microsoft.com/office/word/2015/wordml/symex" xmlns:wpg="http://schemas.microsoft.com/office/word/2010/wordprocessingGroup" xmlns:wpi="http://schemas.microsoft.com/office/word/2010/wordprocessingInk" xmlns:wne="http://schemas.microsoft.com/office/word/2006/wordml" xmlns:wps="http://schemas.microsoft.com/office/word/2010/wordprocessingShape" mc:Ignorable="w14 w15 w16se wp14">
   <w:body>
     <w:p/>
     <w:p>
@@ -12,7 +12,7 @@
       <w:r>
         <w:rPr>
           <w:noProof/>
-          <w:lang w:eastAsia="es-PE"/>
+          <w:lang w:val="en-US"/>
         </w:rPr>
         <w:lastRenderedPageBreak/>
         <w:drawing>
@@ -39,7 +39,7 @@
                     <pic:cNvPicPr/>
                   </pic:nvPicPr>
                   <pic:blipFill>
-                    <a:blip r:embed="rId10" cstate="print">
+                    <a:blip r:embed="rId9" cstate="print">
                       <a:extLst>
                         <a:ext uri="{28A0092B-C50C-407E-A947-70E740481C1C}">
                           <a14:useLocalDpi xmlns:a14="http://schemas.microsoft.com/office/drawing/2010/main" val="0"/>
@@ -74,7 +74,7 @@
       <w:r>
         <w:rPr>
           <w:noProof/>
-          <w:lang w:eastAsia="es-PE"/>
+          <w:lang w:val="en-US"/>
         </w:rPr>
         <w:drawing>
           <wp:anchor distT="0" distB="0" distL="114300" distR="114300" simplePos="0" relativeHeight="251706368" behindDoc="1" locked="0" layoutInCell="1" allowOverlap="1" wp14:anchorId="53996BF8" wp14:editId="3FCFEF99">
@@ -100,7 +100,7 @@
                     <pic:cNvPicPr/>
                   </pic:nvPicPr>
                   <pic:blipFill rotWithShape="1">
-                    <a:blip r:embed="rId11" cstate="print">
+                    <a:blip r:embed="rId10" cstate="print">
                       <a:extLst>
                         <a:ext uri="{28A0092B-C50C-407E-A947-70E740481C1C}">
                           <a14:useLocalDpi xmlns:a14="http://schemas.microsoft.com/office/drawing/2010/main" val="0"/>
@@ -142,7 +142,7 @@
       <w:r>
         <w:rPr>
           <w:noProof/>
-          <w:lang w:eastAsia="es-PE"/>
+          <w:lang w:val="en-US"/>
         </w:rPr>
         <w:drawing>
           <wp:anchor distT="0" distB="0" distL="114300" distR="114300" simplePos="0" relativeHeight="251704320" behindDoc="1" locked="0" layoutInCell="1" allowOverlap="1" wp14:anchorId="272786A4" wp14:editId="3265150D">
@@ -168,7 +168,7 @@
                     <pic:cNvPicPr/>
                   </pic:nvPicPr>
                   <pic:blipFill>
-                    <a:blip r:embed="rId11" cstate="print">
+                    <a:blip r:embed="rId10" cstate="print">
                       <a:extLst>
                         <a:ext uri="{28A0092B-C50C-407E-A947-70E740481C1C}">
                           <a14:useLocalDpi xmlns:a14="http://schemas.microsoft.com/office/drawing/2010/main" val="0"/>
@@ -208,7 +208,7 @@
           <w:noProof/>
           <w:sz w:val="24"/>
           <w:szCs w:val="24"/>
-          <w:lang w:eastAsia="es-PE"/>
+          <w:lang w:val="en-US"/>
         </w:rPr>
         <w:drawing>
           <wp:anchor distT="0" distB="0" distL="114300" distR="114300" simplePos="0" relativeHeight="251713536" behindDoc="0" locked="0" layoutInCell="1" allowOverlap="1" wp14:anchorId="68D46573" wp14:editId="3744D8AD">
@@ -234,7 +234,7 @@
                     <pic:cNvPicPr/>
                   </pic:nvPicPr>
                   <pic:blipFill rotWithShape="1">
-                    <a:blip r:embed="rId12" cstate="print">
+                    <a:blip r:embed="rId11" cstate="print">
                       <a:extLst>
                         <a:ext uri="{28A0092B-C50C-407E-A947-70E740481C1C}">
                           <a14:useLocalDpi xmlns:a14="http://schemas.microsoft.com/office/drawing/2010/main" val="0"/>
@@ -276,7 +276,7 @@
       <w:r>
         <w:rPr>
           <w:noProof/>
-          <w:lang w:eastAsia="es-PE"/>
+          <w:lang w:val="en-US"/>
         </w:rPr>
         <mc:AlternateContent>
           <mc:Choice Requires="wps">
@@ -581,7 +581,7 @@
           </mc:Choice>
           <mc:Fallback>
             <w:pict>
-              <v:rect id="80 Rectángulo" o:spid="_x0000_s1026" style="position:absolute;margin-left:175.4pt;margin-top:637.65pt;width:411.05pt;height:130.9pt;z-index:251711488;visibility:visible;mso-wrap-style:square;mso-wrap-distance-left:9pt;mso-wrap-distance-top:0;mso-wrap-distance-right:9pt;mso-wrap-distance-bottom:0;mso-position-horizontal:absolute;mso-position-horizontal-relative:text;mso-position-vertical:absolute;mso-position-vertical-relative:text;v-text-anchor:middle" o:gfxdata="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" filled="f" stroked="f" strokeweight="2pt">
+              <v:rect w14:anchorId="14A1A2BE" id="80 Rectángulo" o:spid="_x0000_s1026" style="position:absolute;margin-left:175.4pt;margin-top:637.65pt;width:411.05pt;height:130.9pt;z-index:251711488;visibility:visible;mso-wrap-style:square;mso-wrap-distance-left:9pt;mso-wrap-distance-top:0;mso-wrap-distance-right:9pt;mso-wrap-distance-bottom:0;mso-position-horizontal:absolute;mso-position-horizontal-relative:text;mso-position-vertical:absolute;mso-position-vertical-relative:text;v-text-anchor:middle" o:gfxdata="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" filled="f" stroked="f" strokeweight="2pt">
                 <v:textbox>
                   <w:txbxContent>
                     <w:p>
@@ -832,7 +832,7 @@
       <w:r>
         <w:rPr>
           <w:noProof/>
-          <w:lang w:eastAsia="es-PE"/>
+          <w:lang w:val="en-US"/>
         </w:rPr>
         <mc:AlternateContent>
           <mc:Choice Requires="wps">
@@ -990,127 +990,8 @@
                               </w:rPr>
                               <w:t>CARTABONEO Y ALINEACIÓN</w:t>
                             </w:r>
-                          </w:p>
-                          <w:p>
-                            <w:pPr>
-                              <w:pStyle w:val="Sinespaciado"/>
-                              <w:jc w:val="center"/>
-                              <w:rPr>
-                                <w:b/>
-                                <w:color w:val="9BBB59" w:themeColor="accent3"/>
-                                <w:sz w:val="56"/>
-                                <w:szCs w:val="56"/>
-                                <w14:shadow w14:blurRad="50800" w14:dist="0" w14:dir="0" w14:sx="100000" w14:sy="100000" w14:kx="0" w14:ky="0" w14:algn="tl">
-                                  <w14:srgbClr w14:val="000000"/>
-                                </w14:shadow>
-                                <w14:textOutline w14:w="8890" w14:cap="flat" w14:cmpd="sng" w14:algn="ctr">
-                                  <w14:solidFill>
-                                    <w14:srgbClr w14:val="FFFFFF"/>
-                                  </w14:solidFill>
-                                  <w14:prstDash w14:val="solid"/>
-                                  <w14:miter w14:lim="0"/>
-                                </w14:textOutline>
-                                <w14:textFill>
-                                  <w14:gradFill>
-                                    <w14:gsLst>
-                                      <w14:gs w14:pos="0">
-                                        <w14:srgbClr w14:val="000000">
-                                          <w14:tint w14:val="92000"/>
-                                          <w14:shade w14:val="100000"/>
-                                          <w14:satMod w14:val="150000"/>
-                                        </w14:srgbClr>
-                                      </w14:gs>
-                                      <w14:gs w14:pos="49000">
-                                        <w14:srgbClr w14:val="000000">
-                                          <w14:tint w14:val="89000"/>
-                                          <w14:shade w14:val="90000"/>
-                                          <w14:satMod w14:val="150000"/>
-                                        </w14:srgbClr>
-                                      </w14:gs>
-                                      <w14:gs w14:pos="50000">
-                                        <w14:srgbClr w14:val="000000">
-                                          <w14:tint w14:val="100000"/>
-                                          <w14:shade w14:val="75000"/>
-                                          <w14:satMod w14:val="150000"/>
-                                        </w14:srgbClr>
-                                      </w14:gs>
-                                      <w14:gs w14:pos="95000">
-                                        <w14:srgbClr w14:val="000000">
-                                          <w14:shade w14:val="47000"/>
-                                          <w14:satMod w14:val="150000"/>
-                                        </w14:srgbClr>
-                                      </w14:gs>
-                                      <w14:gs w14:pos="100000">
-                                        <w14:srgbClr w14:val="000000">
-                                          <w14:shade w14:val="39000"/>
-                                          <w14:satMod w14:val="150000"/>
-                                        </w14:srgbClr>
-                                      </w14:gs>
-                                    </w14:gsLst>
-                                    <w14:lin w14:ang="5400000" w14:scaled="0"/>
-                                  </w14:gradFill>
-                                </w14:textFill>
-                              </w:rPr>
-                            </w:pPr>
-                            <w:r>
-                              <w:rPr>
-                                <w:b/>
-                                <w:color w:val="9BBB59" w:themeColor="accent3"/>
-                                <w:sz w:val="56"/>
-                                <w:szCs w:val="56"/>
-                                <w14:shadow w14:blurRad="50800" w14:dist="0" w14:dir="0" w14:sx="100000" w14:sy="100000" w14:kx="0" w14:ky="0" w14:algn="tl">
-                                  <w14:srgbClr w14:val="000000"/>
-                                </w14:shadow>
-                                <w14:textOutline w14:w="8890" w14:cap="flat" w14:cmpd="sng" w14:algn="ctr">
-                                  <w14:solidFill>
-                                    <w14:srgbClr w14:val="FFFFFF"/>
-                                  </w14:solidFill>
-                                  <w14:prstDash w14:val="solid"/>
-                                  <w14:miter w14:lim="0"/>
-                                </w14:textOutline>
-                                <w14:textFill>
-                                  <w14:gradFill>
-                                    <w14:gsLst>
-                                      <w14:gs w14:pos="0">
-                                        <w14:srgbClr w14:val="000000">
-                                          <w14:tint w14:val="92000"/>
-                                          <w14:shade w14:val="100000"/>
-                                          <w14:satMod w14:val="150000"/>
-                                        </w14:srgbClr>
-                                      </w14:gs>
-                                      <w14:gs w14:pos="49000">
-                                        <w14:srgbClr w14:val="000000">
-                                          <w14:tint w14:val="89000"/>
-                                          <w14:shade w14:val="90000"/>
-                                          <w14:satMod w14:val="150000"/>
-                                        </w14:srgbClr>
-                                      </w14:gs>
-                                      <w14:gs w14:pos="50000">
-                                        <w14:srgbClr w14:val="000000">
-                                          <w14:tint w14:val="100000"/>
-                                          <w14:shade w14:val="75000"/>
-                                          <w14:satMod w14:val="150000"/>
-                                        </w14:srgbClr>
-                                      </w14:gs>
-                                      <w14:gs w14:pos="95000">
-                                        <w14:srgbClr w14:val="000000">
-                                          <w14:shade w14:val="47000"/>
-                                          <w14:satMod w14:val="150000"/>
-                                        </w14:srgbClr>
-                                      </w14:gs>
-                                      <w14:gs w14:pos="100000">
-                                        <w14:srgbClr w14:val="000000">
-                                          <w14:shade w14:val="39000"/>
-                                          <w14:satMod w14:val="150000"/>
-                                        </w14:srgbClr>
-                                      </w14:gs>
-                                    </w14:gsLst>
-                                    <w14:lin w14:ang="5400000" w14:scaled="0"/>
-                                  </w14:gradFill>
-                                </w14:textFill>
-                              </w:rPr>
-                              <w:t>POR JALONAMIENTO</w:t>
-                            </w:r>
+                            <w:bookmarkStart w:id="0" w:name="_GoBack"/>
+                            <w:bookmarkEnd w:id="0"/>
                           </w:p>
                         </w:txbxContent>
                       </wps:txbx>
@@ -1134,7 +1015,7 @@
           </mc:Choice>
           <mc:Fallback>
             <w:pict>
-              <v:shapetype id="_x0000_t202" coordsize="21600,21600" o:spt="202" path="m,l,21600r21600,l21600,xe">
+              <v:shapetype w14:anchorId="79CEDD4D" id="_x0000_t202" coordsize="21600,21600" o:spt="202" path="m,l,21600r21600,l21600,xe">
                 <v:stroke joinstyle="miter"/>
                 <v:path gradientshapeok="t" o:connecttype="rect"/>
               </v:shapetype>
@@ -1261,127 +1142,8 @@
                         </w:rPr>
                         <w:t>CARTABONEO Y ALINEACIÓN</w:t>
                       </w:r>
-                    </w:p>
-                    <w:p>
-                      <w:pPr>
-                        <w:pStyle w:val="Sinespaciado"/>
-                        <w:jc w:val="center"/>
-                        <w:rPr>
-                          <w:b/>
-                          <w:color w:val="9BBB59" w:themeColor="accent3"/>
-                          <w:sz w:val="56"/>
-                          <w:szCs w:val="56"/>
-                          <w14:shadow w14:blurRad="50800" w14:dist="0" w14:dir="0" w14:sx="100000" w14:sy="100000" w14:kx="0" w14:ky="0" w14:algn="tl">
-                            <w14:srgbClr w14:val="000000"/>
-                          </w14:shadow>
-                          <w14:textOutline w14:w="8890" w14:cap="flat" w14:cmpd="sng" w14:algn="ctr">
-                            <w14:solidFill>
-                              <w14:srgbClr w14:val="FFFFFF"/>
-                            </w14:solidFill>
-                            <w14:prstDash w14:val="solid"/>
-                            <w14:miter w14:lim="0"/>
-                          </w14:textOutline>
-                          <w14:textFill>
-                            <w14:gradFill>
-                              <w14:gsLst>
-                                <w14:gs w14:pos="0">
-                                  <w14:srgbClr w14:val="000000">
-                                    <w14:tint w14:val="92000"/>
-                                    <w14:shade w14:val="100000"/>
-                                    <w14:satMod w14:val="150000"/>
-                                  </w14:srgbClr>
-                                </w14:gs>
-                                <w14:gs w14:pos="49000">
-                                  <w14:srgbClr w14:val="000000">
-                                    <w14:tint w14:val="89000"/>
-                                    <w14:shade w14:val="90000"/>
-                                    <w14:satMod w14:val="150000"/>
-                                  </w14:srgbClr>
-                                </w14:gs>
-                                <w14:gs w14:pos="50000">
-                                  <w14:srgbClr w14:val="000000">
-                                    <w14:tint w14:val="100000"/>
-                                    <w14:shade w14:val="75000"/>
-                                    <w14:satMod w14:val="150000"/>
-                                  </w14:srgbClr>
-                                </w14:gs>
-                                <w14:gs w14:pos="95000">
-                                  <w14:srgbClr w14:val="000000">
-                                    <w14:shade w14:val="47000"/>
-                                    <w14:satMod w14:val="150000"/>
-                                  </w14:srgbClr>
-                                </w14:gs>
-                                <w14:gs w14:pos="100000">
-                                  <w14:srgbClr w14:val="000000">
-                                    <w14:shade w14:val="39000"/>
-                                    <w14:satMod w14:val="150000"/>
-                                  </w14:srgbClr>
-                                </w14:gs>
-                              </w14:gsLst>
-                              <w14:lin w14:ang="5400000" w14:scaled="0"/>
-                            </w14:gradFill>
-                          </w14:textFill>
-                        </w:rPr>
-                      </w:pPr>
-                      <w:r>
-                        <w:rPr>
-                          <w:b/>
-                          <w:color w:val="9BBB59" w:themeColor="accent3"/>
-                          <w:sz w:val="56"/>
-                          <w:szCs w:val="56"/>
-                          <w14:shadow w14:blurRad="50800" w14:dist="0" w14:dir="0" w14:sx="100000" w14:sy="100000" w14:kx="0" w14:ky="0" w14:algn="tl">
-                            <w14:srgbClr w14:val="000000"/>
-                          </w14:shadow>
-                          <w14:textOutline w14:w="8890" w14:cap="flat" w14:cmpd="sng" w14:algn="ctr">
-                            <w14:solidFill>
-                              <w14:srgbClr w14:val="FFFFFF"/>
-                            </w14:solidFill>
-                            <w14:prstDash w14:val="solid"/>
-                            <w14:miter w14:lim="0"/>
-                          </w14:textOutline>
-                          <w14:textFill>
-                            <w14:gradFill>
-                              <w14:gsLst>
-                                <w14:gs w14:pos="0">
-                                  <w14:srgbClr w14:val="000000">
-                                    <w14:tint w14:val="92000"/>
-                                    <w14:shade w14:val="100000"/>
-                                    <w14:satMod w14:val="150000"/>
-                                  </w14:srgbClr>
-                                </w14:gs>
-                                <w14:gs w14:pos="49000">
-                                  <w14:srgbClr w14:val="000000">
-                                    <w14:tint w14:val="89000"/>
-                                    <w14:shade w14:val="90000"/>
-                                    <w14:satMod w14:val="150000"/>
-                                  </w14:srgbClr>
-                                </w14:gs>
-                                <w14:gs w14:pos="50000">
-                                  <w14:srgbClr w14:val="000000">
-                                    <w14:tint w14:val="100000"/>
-                                    <w14:shade w14:val="75000"/>
-                                    <w14:satMod w14:val="150000"/>
-                                  </w14:srgbClr>
-                                </w14:gs>
-                                <w14:gs w14:pos="95000">
-                                  <w14:srgbClr w14:val="000000">
-                                    <w14:shade w14:val="47000"/>
-                                    <w14:satMod w14:val="150000"/>
-                                  </w14:srgbClr>
-                                </w14:gs>
-                                <w14:gs w14:pos="100000">
-                                  <w14:srgbClr w14:val="000000">
-                                    <w14:shade w14:val="39000"/>
-                                    <w14:satMod w14:val="150000"/>
-                                  </w14:srgbClr>
-                                </w14:gs>
-                              </w14:gsLst>
-                              <w14:lin w14:ang="5400000" w14:scaled="0"/>
-                            </w14:gradFill>
-                          </w14:textFill>
-                        </w:rPr>
-                        <w:t>POR JALONAMIENTO</w:t>
-                      </w:r>
+                      <w:bookmarkStart w:id="1" w:name="_GoBack"/>
+                      <w:bookmarkEnd w:id="1"/>
                     </w:p>
                   </w:txbxContent>
                 </v:textbox>
@@ -1393,7 +1155,7 @@
       <w:r>
         <w:rPr>
           <w:noProof/>
-          <w:lang w:eastAsia="es-PE"/>
+          <w:lang w:val="en-US"/>
         </w:rPr>
         <w:drawing>
           <wp:anchor distT="0" distB="0" distL="114300" distR="114300" simplePos="0" relativeHeight="251708416" behindDoc="0" locked="0" layoutInCell="1" allowOverlap="1" wp14:anchorId="5481B460" wp14:editId="0EF1AF07">
@@ -1419,7 +1181,7 @@
                     <pic:cNvPicPr/>
                   </pic:nvPicPr>
                   <pic:blipFill>
-                    <a:blip r:embed="rId13">
+                    <a:blip r:embed="rId12">
                       <a:extLst>
                         <a:ext uri="{28A0092B-C50C-407E-A947-70E740481C1C}">
                           <a14:useLocalDpi xmlns:a14="http://schemas.microsoft.com/office/drawing/2010/main" val="0"/>
@@ -1613,12 +1375,7 @@
         <w:t>……</w:t>
       </w:r>
       <w:r>
-        <w:t>….</w:t>
-      </w:r>
-      <w:bookmarkStart w:id="0" w:name="_GoBack"/>
-      <w:bookmarkEnd w:id="0"/>
-      <w:r>
-        <w:t>.</w:t>
+        <w:t>…..</w:t>
       </w:r>
       <w:r>
         <w:t>9</w:t>
@@ -2270,7 +2027,7 @@
       <w:r>
         <w:rPr>
           <w:noProof/>
-          <w:lang w:eastAsia="es-PE"/>
+          <w:lang w:val="en-US"/>
         </w:rPr>
         <w:drawing>
           <wp:anchor distT="0" distB="0" distL="114300" distR="114300" simplePos="0" relativeHeight="251673600" behindDoc="1" locked="0" layoutInCell="1" allowOverlap="1" wp14:anchorId="2E355D01" wp14:editId="503DC575">
@@ -2306,7 +2063,7 @@
                     </pic:cNvPicPr>
                   </pic:nvPicPr>
                   <pic:blipFill>
-                    <a:blip r:embed="rId14">
+                    <a:blip r:embed="rId13">
                       <a:extLst>
                         <a:ext uri="{28A0092B-C50C-407E-A947-70E740481C1C}">
                           <a14:useLocalDpi xmlns:a14="http://schemas.microsoft.com/office/drawing/2010/main" val="0"/>
@@ -2368,7 +2125,7 @@
       <w:r>
         <w:rPr>
           <w:noProof/>
-          <w:lang w:eastAsia="es-PE"/>
+          <w:lang w:val="en-US"/>
         </w:rPr>
         <w:drawing>
           <wp:anchor distT="0" distB="0" distL="114300" distR="114300" simplePos="0" relativeHeight="251672576" behindDoc="1" locked="0" layoutInCell="1" allowOverlap="1" wp14:anchorId="6CCCE807" wp14:editId="0BEE3C2C">
@@ -2404,7 +2161,7 @@
                     </pic:cNvPicPr>
                   </pic:nvPicPr>
                   <pic:blipFill>
-                    <a:blip r:embed="rId15">
+                    <a:blip r:embed="rId14">
                       <a:extLst>
                         <a:ext uri="{28A0092B-C50C-407E-A947-70E740481C1C}">
                           <a14:useLocalDpi xmlns:a14="http://schemas.microsoft.com/office/drawing/2010/main" val="0"/>
@@ -2510,7 +2267,7 @@
       <w:r>
         <w:rPr>
           <w:noProof/>
-          <w:lang w:eastAsia="es-PE"/>
+          <w:lang w:val="en-US"/>
         </w:rPr>
         <w:drawing>
           <wp:anchor distT="0" distB="0" distL="114300" distR="114300" simplePos="0" relativeHeight="251658240" behindDoc="0" locked="0" layoutInCell="1" allowOverlap="1" wp14:anchorId="4D871F8D" wp14:editId="53D24D92">
@@ -2536,7 +2293,7 @@
                     <pic:cNvPicPr/>
                   </pic:nvPicPr>
                   <pic:blipFill>
-                    <a:blip r:embed="rId16" cstate="print">
+                    <a:blip r:embed="rId15" cstate="print">
                       <a:extLst>
                         <a:ext uri="{28A0092B-C50C-407E-A947-70E740481C1C}">
                           <a14:useLocalDpi xmlns:a14="http://schemas.microsoft.com/office/drawing/2010/main" val="0"/>
@@ -2571,7 +2328,7 @@
       <w:r>
         <w:rPr>
           <w:noProof/>
-          <w:lang w:eastAsia="es-PE"/>
+          <w:lang w:val="en-US"/>
         </w:rPr>
         <w:drawing>
           <wp:anchor distT="0" distB="0" distL="114300" distR="114300" simplePos="0" relativeHeight="251659264" behindDoc="0" locked="0" layoutInCell="1" allowOverlap="1" wp14:anchorId="45F6C2B7" wp14:editId="2698B6CE">
@@ -2597,7 +2354,7 @@
                     <pic:cNvPicPr/>
                   </pic:nvPicPr>
                   <pic:blipFill>
-                    <a:blip r:embed="rId17" cstate="print">
+                    <a:blip r:embed="rId16" cstate="print">
                       <a:extLst>
                         <a:ext uri="{28A0092B-C50C-407E-A947-70E740481C1C}">
                           <a14:useLocalDpi xmlns:a14="http://schemas.microsoft.com/office/drawing/2010/main" val="0"/>
@@ -2636,7 +2393,7 @@
           <w:noProof/>
           <w:sz w:val="56"/>
           <w:szCs w:val="56"/>
-          <w:lang w:eastAsia="es-PE"/>
+          <w:lang w:val="en-US"/>
         </w:rPr>
         <w:drawing>
           <wp:inline distT="0" distB="0" distL="0" distR="0" wp14:anchorId="4BA9CBE3" wp14:editId="4BFF8F24">
@@ -2656,7 +2413,7 @@
                     </pic:cNvPicPr>
                   </pic:nvPicPr>
                   <pic:blipFill>
-                    <a:blip r:embed="rId18" cstate="print">
+                    <a:blip r:embed="rId17" cstate="print">
                       <a:extLst>
                         <a:ext uri="{28A0092B-C50C-407E-A947-70E740481C1C}">
                           <a14:useLocalDpi xmlns:a14="http://schemas.microsoft.com/office/drawing/2010/main" val="0"/>
@@ -3280,7 +3037,7 @@
           <w:noProof/>
           <w:sz w:val="24"/>
           <w:szCs w:val="24"/>
-          <w:lang w:eastAsia="es-PE"/>
+          <w:lang w:val="en-US"/>
         </w:rPr>
         <w:drawing>
           <wp:anchor distT="0" distB="0" distL="114300" distR="114300" simplePos="0" relativeHeight="251667456" behindDoc="0" locked="0" layoutInCell="1" allowOverlap="1" wp14:anchorId="26234374" wp14:editId="31DF77C8">
@@ -3306,7 +3063,7 @@
                     <pic:cNvPicPr/>
                   </pic:nvPicPr>
                   <pic:blipFill rotWithShape="1">
-                    <a:blip r:embed="rId19">
+                    <a:blip r:embed="rId18">
                       <a:extLst>
                         <a:ext uri="{28A0092B-C50C-407E-A947-70E740481C1C}">
                           <a14:useLocalDpi xmlns:a14="http://schemas.microsoft.com/office/drawing/2010/main" val="0"/>
@@ -3455,7 +3212,7 @@
           <w:noProof/>
           <w:sz w:val="24"/>
           <w:szCs w:val="24"/>
-          <w:lang w:eastAsia="es-PE"/>
+          <w:lang w:val="en-US"/>
         </w:rPr>
         <w:drawing>
           <wp:anchor distT="0" distB="0" distL="114300" distR="114300" simplePos="0" relativeHeight="251668480" behindDoc="0" locked="0" layoutInCell="1" allowOverlap="1" wp14:anchorId="650307CC" wp14:editId="404F1CA3">
@@ -3481,7 +3238,7 @@
                     <pic:cNvPicPr/>
                   </pic:nvPicPr>
                   <pic:blipFill rotWithShape="1">
-                    <a:blip r:embed="rId20" cstate="print">
+                    <a:blip r:embed="rId19" cstate="print">
                       <a:extLst>
                         <a:ext uri="{28A0092B-C50C-407E-A947-70E740481C1C}">
                           <a14:useLocalDpi xmlns:a14="http://schemas.microsoft.com/office/drawing/2010/main" val="0"/>
@@ -3707,7 +3464,7 @@
           <w:noProof/>
           <w:sz w:val="24"/>
           <w:szCs w:val="24"/>
-          <w:lang w:eastAsia="es-PE"/>
+          <w:lang w:val="en-US"/>
         </w:rPr>
         <w:lastRenderedPageBreak/>
         <w:drawing>
@@ -3734,7 +3491,7 @@
                     <pic:cNvPicPr/>
                   </pic:nvPicPr>
                   <pic:blipFill rotWithShape="1">
-                    <a:blip r:embed="rId21">
+                    <a:blip r:embed="rId20">
                       <a:extLst>
                         <a:ext uri="{28A0092B-C50C-407E-A947-70E740481C1C}">
                           <a14:useLocalDpi xmlns:a14="http://schemas.microsoft.com/office/drawing/2010/main" val="0"/>
@@ -3779,7 +3536,7 @@
           <w:noProof/>
           <w:sz w:val="24"/>
           <w:szCs w:val="24"/>
-          <w:lang w:eastAsia="es-PE"/>
+          <w:lang w:val="en-US"/>
         </w:rPr>
         <w:drawing>
           <wp:anchor distT="0" distB="0" distL="114300" distR="114300" simplePos="0" relativeHeight="251666432" behindDoc="0" locked="0" layoutInCell="1" allowOverlap="1" wp14:anchorId="31E07C57" wp14:editId="0C0EDAB1">
@@ -3805,7 +3562,7 @@
                     <pic:cNvPicPr/>
                   </pic:nvPicPr>
                   <pic:blipFill rotWithShape="1">
-                    <a:blip r:embed="rId22">
+                    <a:blip r:embed="rId21">
                       <a:extLst>
                         <a:ext uri="{28A0092B-C50C-407E-A947-70E740481C1C}">
                           <a14:useLocalDpi xmlns:a14="http://schemas.microsoft.com/office/drawing/2010/main" val="0"/>
@@ -3986,7 +3743,7 @@
           <w:noProof/>
           <w:sz w:val="24"/>
           <w:szCs w:val="24"/>
-          <w:lang w:eastAsia="es-PE"/>
+          <w:lang w:val="en-US"/>
         </w:rPr>
         <w:drawing>
           <wp:anchor distT="0" distB="0" distL="114300" distR="114300" simplePos="0" relativeHeight="251662336" behindDoc="0" locked="0" layoutInCell="1" allowOverlap="1" wp14:anchorId="30E87DE9" wp14:editId="623323AB">
@@ -4012,7 +3769,7 @@
                     <pic:cNvPicPr/>
                   </pic:nvPicPr>
                   <pic:blipFill rotWithShape="1">
-                    <a:blip r:embed="rId23">
+                    <a:blip r:embed="rId22">
                       <a:extLst>
                         <a:ext uri="{28A0092B-C50C-407E-A947-70E740481C1C}">
                           <a14:useLocalDpi xmlns:a14="http://schemas.microsoft.com/office/drawing/2010/main" val="0"/>
@@ -4057,7 +3814,7 @@
           <w:noProof/>
           <w:sz w:val="24"/>
           <w:szCs w:val="24"/>
-          <w:lang w:eastAsia="es-PE"/>
+          <w:lang w:val="en-US"/>
         </w:rPr>
         <w:drawing>
           <wp:anchor distT="0" distB="0" distL="114300" distR="114300" simplePos="0" relativeHeight="251669504" behindDoc="0" locked="0" layoutInCell="1" allowOverlap="1" wp14:anchorId="5EEC30A9" wp14:editId="26139F8F">
@@ -4083,7 +3840,7 @@
                     <pic:cNvPicPr/>
                   </pic:nvPicPr>
                   <pic:blipFill rotWithShape="1">
-                    <a:blip r:embed="rId24" cstate="print">
+                    <a:blip r:embed="rId23" cstate="print">
                       <a:extLst>
                         <a:ext uri="{28A0092B-C50C-407E-A947-70E740481C1C}">
                           <a14:useLocalDpi xmlns:a14="http://schemas.microsoft.com/office/drawing/2010/main" val="0"/>
@@ -4243,7 +4000,7 @@
           <w:noProof/>
           <w:sz w:val="24"/>
           <w:szCs w:val="24"/>
-          <w:lang w:eastAsia="es-PE"/>
+          <w:lang w:val="en-US"/>
         </w:rPr>
         <w:drawing>
           <wp:anchor distT="0" distB="0" distL="114300" distR="114300" simplePos="0" relativeHeight="251661312" behindDoc="0" locked="0" layoutInCell="1" allowOverlap="1" wp14:anchorId="59DCF475" wp14:editId="0C9B1F99">
@@ -4269,7 +4026,7 @@
                     <pic:cNvPicPr/>
                   </pic:nvPicPr>
                   <pic:blipFill rotWithShape="1">
-                    <a:blip r:embed="rId25" cstate="print">
+                    <a:blip r:embed="rId24" cstate="print">
                       <a:extLst>
                         <a:ext uri="{28A0092B-C50C-407E-A947-70E740481C1C}">
                           <a14:useLocalDpi xmlns:a14="http://schemas.microsoft.com/office/drawing/2010/main" val="0"/>
@@ -4420,7 +4177,7 @@
           <w:noProof/>
           <w:sz w:val="24"/>
           <w:szCs w:val="24"/>
-          <w:lang w:eastAsia="es-PE"/>
+          <w:lang w:val="en-US"/>
         </w:rPr>
         <w:drawing>
           <wp:anchor distT="0" distB="0" distL="114300" distR="114300" simplePos="0" relativeHeight="251663360" behindDoc="0" locked="0" layoutInCell="1" allowOverlap="1" wp14:anchorId="3617E40F" wp14:editId="4D94E51F">
@@ -4446,7 +4203,7 @@
                     <pic:cNvPicPr/>
                   </pic:nvPicPr>
                   <pic:blipFill>
-                    <a:blip r:embed="rId26" cstate="print">
+                    <a:blip r:embed="rId25" cstate="print">
                       <a:extLst>
                         <a:ext uri="{28A0092B-C50C-407E-A947-70E740481C1C}">
                           <a14:useLocalDpi xmlns:a14="http://schemas.microsoft.com/office/drawing/2010/main" val="0"/>
@@ -4639,7 +4396,7 @@
           <w:noProof/>
           <w:sz w:val="24"/>
           <w:szCs w:val="24"/>
-          <w:lang w:eastAsia="es-PE"/>
+          <w:lang w:val="en-US"/>
         </w:rPr>
         <w:drawing>
           <wp:anchor distT="0" distB="0" distL="114300" distR="114300" simplePos="0" relativeHeight="251670528" behindDoc="0" locked="0" layoutInCell="1" allowOverlap="1" wp14:anchorId="6426AFA6" wp14:editId="3B2D67E5">
@@ -4665,7 +4422,7 @@
                     <pic:cNvPicPr/>
                   </pic:nvPicPr>
                   <pic:blipFill rotWithShape="1">
-                    <a:blip r:embed="rId27">
+                    <a:blip r:embed="rId26">
                       <a:extLst>
                         <a:ext uri="{28A0092B-C50C-407E-A947-70E740481C1C}">
                           <a14:useLocalDpi xmlns:a14="http://schemas.microsoft.com/office/drawing/2010/main" val="0"/>
@@ -4710,7 +4467,7 @@
           <w:noProof/>
           <w:sz w:val="24"/>
           <w:szCs w:val="24"/>
-          <w:lang w:eastAsia="es-PE"/>
+          <w:lang w:val="en-US"/>
         </w:rPr>
         <w:drawing>
           <wp:anchor distT="0" distB="0" distL="114300" distR="114300" simplePos="0" relativeHeight="251664384" behindDoc="0" locked="0" layoutInCell="1" allowOverlap="1" wp14:anchorId="57F787F1" wp14:editId="4E271AE4">
@@ -4736,7 +4493,7 @@
                     <pic:cNvPicPr/>
                   </pic:nvPicPr>
                   <pic:blipFill rotWithShape="1">
-                    <a:blip r:embed="rId28" cstate="print">
+                    <a:blip r:embed="rId27" cstate="print">
                       <a:extLst>
                         <a:ext uri="{28A0092B-C50C-407E-A947-70E740481C1C}">
                           <a14:useLocalDpi xmlns:a14="http://schemas.microsoft.com/office/drawing/2010/main" val="0"/>
@@ -6843,7 +6600,7 @@
       <w:r>
         <w:rPr>
           <w:noProof/>
-          <w:lang w:eastAsia="es-PE"/>
+          <w:lang w:val="en-US"/>
         </w:rPr>
         <w:drawing>
           <wp:anchor distT="0" distB="0" distL="114300" distR="114300" simplePos="0" relativeHeight="251685888" behindDoc="0" locked="0" layoutInCell="1" allowOverlap="1" wp14:anchorId="19BE00CA" wp14:editId="2930FB8F">
@@ -6860,14 +6617,14 @@
             <wp:docPr id="40" name="Gráfico 40">
               <a:extLst xmlns:a="http://schemas.openxmlformats.org/drawingml/2006/main">
                 <a:ext uri="{FF2B5EF4-FFF2-40B4-BE49-F238E27FC236}">
-                  <a16:creationId xmlns="" xmlns:cx="http://schemas.microsoft.com/office/drawing/2014/chartex" xmlns:cx1="http://schemas.microsoft.com/office/drawing/2015/9/8/chartex" xmlns:cx2="http://schemas.microsoft.com/office/drawing/2015/10/21/chartex" xmlns:cx3="http://schemas.microsoft.com/office/drawing/2016/5/9/chartex" xmlns:cx4="http://schemas.microsoft.com/office/drawing/2016/5/10/chartex" xmlns:cx5="http://schemas.microsoft.com/office/drawing/2016/5/11/chartex" xmlns:cx6="http://schemas.microsoft.com/office/drawing/2016/5/12/chartex" xmlns:cx7="http://schemas.microsoft.com/office/drawing/2016/5/13/chartex" xmlns:cx8="http://schemas.microsoft.com/office/drawing/2016/5/14/chartex" xmlns:aink="http://schemas.microsoft.com/office/drawing/2016/ink" xmlns:am3d="http://schemas.microsoft.com/office/drawing/2017/model3d" xmlns:o="urn:schemas-microsoft-com:office:office" xmlns:v="urn:schemas-microsoft-com:vml" xmlns:w10="urn:schemas-microsoft-com:office:word" xmlns:w="http://schemas.openxmlformats.org/wordprocessingml/2006/main" xmlns:w15="http://schemas.microsoft.com/office/word/2012/wordml" xmlns:w16cid="http://schemas.microsoft.com/office/word/2016/wordml/cid" xmlns:w16se="http://schemas.microsoft.com/office/word/2015/wordml/symex" xmlns:a16="http://schemas.microsoft.com/office/drawing/2014/main" id="{8A692B6A-95BB-48C5-B3C5-4A3270616D62}"/>
+                  <a16:creationId xmlns:a16="http://schemas.microsoft.com/office/drawing/2014/main" id="{8A692B6A-95BB-48C5-B3C5-4A3270616D62}"/>
                 </a:ext>
               </a:extLst>
             </wp:docPr>
             <wp:cNvGraphicFramePr/>
             <a:graphic xmlns:a="http://schemas.openxmlformats.org/drawingml/2006/main">
               <a:graphicData uri="http://schemas.openxmlformats.org/drawingml/2006/chart">
-                <c:chart xmlns:c="http://schemas.openxmlformats.org/drawingml/2006/chart" xmlns:r="http://schemas.openxmlformats.org/officeDocument/2006/relationships" r:id="rId29"/>
+                <c:chart xmlns:c="http://schemas.openxmlformats.org/drawingml/2006/chart" xmlns:r="http://schemas.openxmlformats.org/officeDocument/2006/relationships" r:id="rId28"/>
               </a:graphicData>
             </a:graphic>
             <wp14:sizeRelH relativeFrom="page">
@@ -10664,7 +10421,7 @@
       <w:r>
         <w:rPr>
           <w:noProof/>
-          <w:lang w:eastAsia="es-PE"/>
+          <w:lang w:val="en-US"/>
         </w:rPr>
         <w:lastRenderedPageBreak/>
         <mc:AlternateContent>
@@ -10729,7 +10486,7 @@
           </mc:Choice>
           <mc:Fallback>
             <w:pict>
-              <v:shapetype id="_x0000_t32" coordsize="21600,21600" o:spt="32" o:oned="t" path="m,l21600,21600e" filled="f">
+              <v:shapetype w14:anchorId="5BD28D54" id="_x0000_t32" coordsize="21600,21600" o:spt="32" o:oned="t" path="m,l21600,21600e" filled="f">
                 <v:path arrowok="t" fillok="f" o:connecttype="none"/>
                 <o:lock v:ext="edit" shapetype="t"/>
               </v:shapetype>
@@ -10743,7 +10500,7 @@
       <w:r>
         <w:rPr>
           <w:noProof/>
-          <w:lang w:eastAsia="es-PE"/>
+          <w:lang w:val="en-US"/>
         </w:rPr>
         <mc:AlternateContent>
           <mc:Choice Requires="wps">
@@ -10807,7 +10564,7 @@
           </mc:Choice>
           <mc:Fallback>
             <w:pict>
-              <v:shape id="Conector recto de flecha 7" o:spid="_x0000_s1026" type="#_x0000_t32" style="position:absolute;margin-left:86.6pt;margin-top:105.65pt;width:269.25pt;height:0;z-index:251676672;visibility:visible;mso-wrap-style:square;mso-wrap-distance-left:9pt;mso-wrap-distance-top:0;mso-wrap-distance-right:9pt;mso-wrap-distance-bottom:0;mso-position-horizontal:absolute;mso-position-horizontal-relative:text;mso-position-vertical:absolute;mso-position-vertical-relative:text" o:gfxdata="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" strokecolor="#3f3151 [1607]">
+              <v:shape w14:anchorId="101D52CA" id="Conector recto de flecha 7" o:spid="_x0000_s1026" type="#_x0000_t32" style="position:absolute;margin-left:86.6pt;margin-top:105.65pt;width:269.25pt;height:0;z-index:251676672;visibility:visible;mso-wrap-style:square;mso-wrap-distance-left:9pt;mso-wrap-distance-top:0;mso-wrap-distance-right:9pt;mso-wrap-distance-bottom:0;mso-position-horizontal:absolute;mso-position-horizontal-relative:text;mso-position-vertical:absolute;mso-position-vertical-relative:text" o:gfxdata="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" strokecolor="#3f3151 [1607]">
                 <v:stroke dashstyle="dash" startarrow="block" endarrow="block"/>
               </v:shape>
             </w:pict>
@@ -10817,7 +10574,7 @@
       <w:r>
         <w:rPr>
           <w:noProof/>
-          <w:lang w:eastAsia="es-PE"/>
+          <w:lang w:val="en-US"/>
         </w:rPr>
         <mc:AlternateContent>
           <mc:Choice Requires="wps">
@@ -10881,7 +10638,7 @@
           </mc:Choice>
           <mc:Fallback>
             <w:pict>
-              <v:shape id="Conector recto de flecha 6" o:spid="_x0000_s1026" type="#_x0000_t32" style="position:absolute;margin-left:86.85pt;margin-top:51.75pt;width:269.3pt;height:0;z-index:251675648;visibility:visible;mso-wrap-style:square;mso-wrap-distance-left:9pt;mso-wrap-distance-top:0;mso-wrap-distance-right:9pt;mso-wrap-distance-bottom:0;mso-position-horizontal:absolute;mso-position-horizontal-relative:text;mso-position-vertical:absolute;mso-position-vertical-relative:text" o:gfxdata="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" strokecolor="#3f3151 [1607]">
+              <v:shape w14:anchorId="23D3199A" id="Conector recto de flecha 6" o:spid="_x0000_s1026" type="#_x0000_t32" style="position:absolute;margin-left:86.85pt;margin-top:51.75pt;width:269.3pt;height:0;z-index:251675648;visibility:visible;mso-wrap-style:square;mso-wrap-distance-left:9pt;mso-wrap-distance-top:0;mso-wrap-distance-right:9pt;mso-wrap-distance-bottom:0;mso-position-horizontal:absolute;mso-position-horizontal-relative:text;mso-position-vertical:absolute;mso-position-vertical-relative:text" o:gfxdata="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" strokecolor="#3f3151 [1607]">
                 <v:stroke dashstyle="dash" startarrow="block" endarrow="block"/>
               </v:shape>
             </w:pict>
@@ -10891,7 +10648,7 @@
       <w:r>
         <w:rPr>
           <w:noProof/>
-          <w:lang w:eastAsia="es-PE"/>
+          <w:lang w:val="en-US"/>
         </w:rPr>
         <w:drawing>
           <wp:inline distT="0" distB="0" distL="0" distR="0" wp14:anchorId="63E8FD55" wp14:editId="7C4B9718">
@@ -10900,14 +10657,14 @@
             <wp:docPr id="25" name="Gráfico 25">
               <a:extLst xmlns:a="http://schemas.openxmlformats.org/drawingml/2006/main">
                 <a:ext uri="{FF2B5EF4-FFF2-40B4-BE49-F238E27FC236}">
-                  <a16:creationId xmlns="" xmlns:cx="http://schemas.microsoft.com/office/drawing/2014/chartex" xmlns:cx1="http://schemas.microsoft.com/office/drawing/2015/9/8/chartex" xmlns:cx2="http://schemas.microsoft.com/office/drawing/2015/10/21/chartex" xmlns:cx3="http://schemas.microsoft.com/office/drawing/2016/5/9/chartex" xmlns:cx4="http://schemas.microsoft.com/office/drawing/2016/5/10/chartex" xmlns:cx5="http://schemas.microsoft.com/office/drawing/2016/5/11/chartex" xmlns:cx6="http://schemas.microsoft.com/office/drawing/2016/5/12/chartex" xmlns:cx7="http://schemas.microsoft.com/office/drawing/2016/5/13/chartex" xmlns:cx8="http://schemas.microsoft.com/office/drawing/2016/5/14/chartex" xmlns:aink="http://schemas.microsoft.com/office/drawing/2016/ink" xmlns:am3d="http://schemas.microsoft.com/office/drawing/2017/model3d" xmlns:o="urn:schemas-microsoft-com:office:office" xmlns:v="urn:schemas-microsoft-com:vml" xmlns:w10="urn:schemas-microsoft-com:office:word" xmlns:w="http://schemas.openxmlformats.org/wordprocessingml/2006/main" xmlns:w15="http://schemas.microsoft.com/office/word/2012/wordml" xmlns:w16cid="http://schemas.microsoft.com/office/word/2016/wordml/cid" xmlns:w16se="http://schemas.microsoft.com/office/word/2015/wordml/symex" xmlns:a16="http://schemas.microsoft.com/office/drawing/2014/main" id="{E0CD0C08-1D28-411E-86B9-74B11E803295}"/>
+                  <a16:creationId xmlns:a16="http://schemas.microsoft.com/office/drawing/2014/main" id="{E0CD0C08-1D28-411E-86B9-74B11E803295}"/>
                 </a:ext>
               </a:extLst>
             </wp:docPr>
             <wp:cNvGraphicFramePr/>
             <a:graphic xmlns:a="http://schemas.openxmlformats.org/drawingml/2006/main">
               <a:graphicData uri="http://schemas.openxmlformats.org/drawingml/2006/chart">
-                <c:chart xmlns:c="http://schemas.openxmlformats.org/drawingml/2006/chart" xmlns:r="http://schemas.openxmlformats.org/officeDocument/2006/relationships" r:id="rId30"/>
+                <c:chart xmlns:c="http://schemas.openxmlformats.org/drawingml/2006/chart" xmlns:r="http://schemas.openxmlformats.org/officeDocument/2006/relationships" r:id="rId29"/>
               </a:graphicData>
             </a:graphic>
           </wp:inline>
@@ -12990,7 +12747,7 @@
       <w:r>
         <w:rPr>
           <w:noProof/>
-          <w:lang w:eastAsia="es-PE"/>
+          <w:lang w:val="en-US"/>
         </w:rPr>
         <w:lastRenderedPageBreak/>
         <mc:AlternateContent>
@@ -13076,7 +12833,7 @@
           </mc:Choice>
           <mc:Fallback>
             <w:pict>
-              <v:rect id="Rectángulo 1" o:spid="_x0000_s1028" style="position:absolute;left:0;text-align:left;margin-left:358pt;margin-top:71.15pt;width:44.6pt;height:16.75pt;z-index:251683840;visibility:visible;mso-wrap-style:square;mso-height-percent:0;mso-wrap-distance-left:9pt;mso-wrap-distance-top:0;mso-wrap-distance-right:9pt;mso-wrap-distance-bottom:0;mso-position-horizontal:absolute;mso-position-horizontal-relative:text;mso-position-vertical:absolute;mso-position-vertical-relative:text;mso-height-percent:0;mso-height-relative:margin;v-text-anchor:top" o:gfxdata="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" filled="f" stroked="f" strokeweight="2pt">
+              <v:rect w14:anchorId="7AF05F2A" id="Rectángulo 1" o:spid="_x0000_s1028" style="position:absolute;left:0;text-align:left;margin-left:358pt;margin-top:71.15pt;width:44.6pt;height:16.75pt;z-index:251683840;visibility:visible;mso-wrap-style:square;mso-height-percent:0;mso-wrap-distance-left:9pt;mso-wrap-distance-top:0;mso-wrap-distance-right:9pt;mso-wrap-distance-bottom:0;mso-position-horizontal:absolute;mso-position-horizontal-relative:text;mso-position-vertical:absolute;mso-position-vertical-relative:text;mso-height-percent:0;mso-height-relative:margin;v-text-anchor:top" o:gfxdata="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" filled="f" stroked="f" strokeweight="2pt">
                 <v:textbox>
                   <w:txbxContent>
                     <w:p>
@@ -13107,7 +12864,7 @@
       <w:r>
         <w:rPr>
           <w:noProof/>
-          <w:lang w:eastAsia="es-PE"/>
+          <w:lang w:val="en-US"/>
         </w:rPr>
         <mc:AlternateContent>
           <mc:Choice Requires="wps">
@@ -13189,7 +12946,7 @@
           </mc:Choice>
           <mc:Fallback>
             <w:pict>
-              <v:rect id="_x0000_s1029" style="position:absolute;left:0;text-align:left;margin-left:361.65pt;margin-top:130.3pt;width:44.6pt;height:16.75pt;z-index:251682816;visibility:visible;mso-wrap-style:square;mso-height-percent:0;mso-wrap-distance-left:9pt;mso-wrap-distance-top:0;mso-wrap-distance-right:9pt;mso-wrap-distance-bottom:0;mso-position-horizontal:absolute;mso-position-horizontal-relative:text;mso-position-vertical:absolute;mso-position-vertical-relative:text;mso-height-percent:0;mso-height-relative:margin;v-text-anchor:top" o:gfxdata="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" filled="f" stroked="f" strokeweight="2pt">
+              <v:rect w14:anchorId="29183989" id="_x0000_s1029" style="position:absolute;left:0;text-align:left;margin-left:361.65pt;margin-top:130.3pt;width:44.6pt;height:16.75pt;z-index:251682816;visibility:visible;mso-wrap-style:square;mso-height-percent:0;mso-wrap-distance-left:9pt;mso-wrap-distance-top:0;mso-wrap-distance-right:9pt;mso-wrap-distance-bottom:0;mso-position-horizontal:absolute;mso-position-horizontal-relative:text;mso-position-vertical:absolute;mso-position-vertical-relative:text;mso-height-percent:0;mso-height-relative:margin;v-text-anchor:top" o:gfxdata="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" filled="f" stroked="f" strokeweight="2pt">
                 <v:textbox>
                   <w:txbxContent>
                     <w:p>
@@ -13217,7 +12974,7 @@
       <w:r>
         <w:rPr>
           <w:noProof/>
-          <w:lang w:eastAsia="es-PE"/>
+          <w:lang w:val="en-US"/>
         </w:rPr>
         <mc:AlternateContent>
           <mc:Choice Requires="wps">
@@ -13299,7 +13056,7 @@
           </mc:Choice>
           <mc:Fallback>
             <w:pict>
-              <v:rect id="_x0000_s1030" style="position:absolute;left:0;text-align:left;margin-left:359pt;margin-top:26.8pt;width:44.6pt;height:16.75pt;z-index:251681792;visibility:visible;mso-wrap-style:square;mso-height-percent:0;mso-wrap-distance-left:9pt;mso-wrap-distance-top:0;mso-wrap-distance-right:9pt;mso-wrap-distance-bottom:0;mso-position-horizontal:absolute;mso-position-horizontal-relative:text;mso-position-vertical:absolute;mso-position-vertical-relative:text;mso-height-percent:0;mso-height-relative:margin;v-text-anchor:top" o:gfxdata="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" filled="f" stroked="f" strokeweight="2pt">
+              <v:rect w14:anchorId="130726EC" id="_x0000_s1030" style="position:absolute;left:0;text-align:left;margin-left:359pt;margin-top:26.8pt;width:44.6pt;height:16.75pt;z-index:251681792;visibility:visible;mso-wrap-style:square;mso-height-percent:0;mso-wrap-distance-left:9pt;mso-wrap-distance-top:0;mso-wrap-distance-right:9pt;mso-wrap-distance-bottom:0;mso-position-horizontal:absolute;mso-position-horizontal-relative:text;mso-position-vertical:absolute;mso-position-vertical-relative:text;mso-height-percent:0;mso-height-relative:margin;v-text-anchor:top" o:gfxdata="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" filled="f" stroked="f" strokeweight="2pt">
                 <v:textbox>
                   <w:txbxContent>
                     <w:p>
@@ -13327,7 +13084,7 @@
       <w:r>
         <w:rPr>
           <w:noProof/>
-          <w:lang w:eastAsia="es-PE"/>
+          <w:lang w:val="en-US"/>
         </w:rPr>
         <mc:AlternateContent>
           <mc:Choice Requires="wps">
@@ -13391,7 +13148,7 @@
           </mc:Choice>
           <mc:Fallback>
             <w:pict>
-              <v:shape id="Conector recto de flecha 15" o:spid="_x0000_s1026" type="#_x0000_t32" style="position:absolute;margin-left:86.9pt;margin-top:33.85pt;width:277.55pt;height:0;z-index:251679744;visibility:visible;mso-wrap-style:square;mso-wrap-distance-left:9pt;mso-wrap-distance-top:0;mso-wrap-distance-right:9pt;mso-wrap-distance-bottom:0;mso-position-horizontal:absolute;mso-position-horizontal-relative:text;mso-position-vertical:absolute;mso-position-vertical-relative:text" o:gfxdata="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" strokecolor="#3f3151 [1607]">
+              <v:shape w14:anchorId="08A8483D" id="Conector recto de flecha 15" o:spid="_x0000_s1026" type="#_x0000_t32" style="position:absolute;margin-left:86.9pt;margin-top:33.85pt;width:277.55pt;height:0;z-index:251679744;visibility:visible;mso-wrap-style:square;mso-wrap-distance-left:9pt;mso-wrap-distance-top:0;mso-wrap-distance-right:9pt;mso-wrap-distance-bottom:0;mso-position-horizontal:absolute;mso-position-horizontal-relative:text;mso-position-vertical:absolute;mso-position-vertical-relative:text" o:gfxdata="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" strokecolor="#3f3151 [1607]">
                 <v:stroke dashstyle="dash" startarrow="block" endarrow="block"/>
               </v:shape>
             </w:pict>
@@ -13402,7 +13159,7 @@
         <w:rPr>
           <w:noProof/>
           <w:color w:val="669900"/>
-          <w:lang w:eastAsia="es-PE"/>
+          <w:lang w:val="en-US"/>
         </w:rPr>
         <mc:AlternateContent>
           <mc:Choice Requires="wps">
@@ -13466,7 +13223,7 @@
           </mc:Choice>
           <mc:Fallback>
             <w:pict>
-              <v:shape id="Conector recto de flecha 16" o:spid="_x0000_s1026" type="#_x0000_t32" style="position:absolute;margin-left:86.95pt;margin-top:80.5pt;width:277.55pt;height:0;z-index:251680768;visibility:visible;mso-wrap-style:square;mso-wrap-distance-left:9pt;mso-wrap-distance-top:0;mso-wrap-distance-right:9pt;mso-wrap-distance-bottom:0;mso-position-horizontal:absolute;mso-position-horizontal-relative:text;mso-position-vertical:absolute;mso-position-vertical-relative:text" o:gfxdata="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" strokecolor="#974706 [1609]">
+              <v:shape w14:anchorId="16959ADB" id="Conector recto de flecha 16" o:spid="_x0000_s1026" type="#_x0000_t32" style="position:absolute;margin-left:86.95pt;margin-top:80.5pt;width:277.55pt;height:0;z-index:251680768;visibility:visible;mso-wrap-style:square;mso-wrap-distance-left:9pt;mso-wrap-distance-top:0;mso-wrap-distance-right:9pt;mso-wrap-distance-bottom:0;mso-position-horizontal:absolute;mso-position-horizontal-relative:text;mso-position-vertical:absolute;mso-position-vertical-relative:text" o:gfxdata="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" strokecolor="#974706 [1609]">
                 <v:stroke dashstyle="dash" startarrow="block" endarrow="block"/>
               </v:shape>
             </w:pict>
@@ -13476,7 +13233,7 @@
       <w:r>
         <w:rPr>
           <w:noProof/>
-          <w:lang w:eastAsia="es-PE"/>
+          <w:lang w:val="en-US"/>
         </w:rPr>
         <mc:AlternateContent>
           <mc:Choice Requires="wps">
@@ -13540,7 +13297,7 @@
           </mc:Choice>
           <mc:Fallback>
             <w:pict>
-              <v:shape id="Conector recto de flecha 14" o:spid="_x0000_s1026" type="#_x0000_t32" style="position:absolute;margin-left:90.8pt;margin-top:139.75pt;width:277.55pt;height:0;z-index:251678720;visibility:visible;mso-wrap-style:square;mso-wrap-distance-left:9pt;mso-wrap-distance-top:0;mso-wrap-distance-right:9pt;mso-wrap-distance-bottom:0;mso-position-horizontal:absolute;mso-position-horizontal-relative:text;mso-position-vertical:absolute;mso-position-vertical-relative:text" o:gfxdata="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" strokecolor="#3f3151 [1607]">
+              <v:shape w14:anchorId="052AC95C" id="Conector recto de flecha 14" o:spid="_x0000_s1026" type="#_x0000_t32" style="position:absolute;margin-left:90.8pt;margin-top:139.75pt;width:277.55pt;height:0;z-index:251678720;visibility:visible;mso-wrap-style:square;mso-wrap-distance-left:9pt;mso-wrap-distance-top:0;mso-wrap-distance-right:9pt;mso-wrap-distance-bottom:0;mso-position-horizontal:absolute;mso-position-horizontal-relative:text;mso-position-vertical:absolute;mso-position-vertical-relative:text" o:gfxdata="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" strokecolor="#3f3151 [1607]">
                 <v:stroke dashstyle="dash" startarrow="block" endarrow="block"/>
               </v:shape>
             </w:pict>
@@ -13550,7 +13307,7 @@
       <w:r>
         <w:rPr>
           <w:noProof/>
-          <w:lang w:eastAsia="es-PE"/>
+          <w:lang w:val="en-US"/>
         </w:rPr>
         <w:drawing>
           <wp:inline distT="0" distB="0" distL="0" distR="0" wp14:anchorId="76CAEE39" wp14:editId="6221EC3A">
@@ -13559,14 +13316,14 @@
             <wp:docPr id="26" name="Gráfico 26">
               <a:extLst xmlns:a="http://schemas.openxmlformats.org/drawingml/2006/main">
                 <a:ext uri="{FF2B5EF4-FFF2-40B4-BE49-F238E27FC236}">
-                  <a16:creationId xmlns="" xmlns:cx="http://schemas.microsoft.com/office/drawing/2014/chartex" xmlns:cx1="http://schemas.microsoft.com/office/drawing/2015/9/8/chartex" xmlns:cx2="http://schemas.microsoft.com/office/drawing/2015/10/21/chartex" xmlns:cx3="http://schemas.microsoft.com/office/drawing/2016/5/9/chartex" xmlns:cx4="http://schemas.microsoft.com/office/drawing/2016/5/10/chartex" xmlns:cx5="http://schemas.microsoft.com/office/drawing/2016/5/11/chartex" xmlns:cx6="http://schemas.microsoft.com/office/drawing/2016/5/12/chartex" xmlns:cx7="http://schemas.microsoft.com/office/drawing/2016/5/13/chartex" xmlns:cx8="http://schemas.microsoft.com/office/drawing/2016/5/14/chartex" xmlns:aink="http://schemas.microsoft.com/office/drawing/2016/ink" xmlns:am3d="http://schemas.microsoft.com/office/drawing/2017/model3d" xmlns:o="urn:schemas-microsoft-com:office:office" xmlns:v="urn:schemas-microsoft-com:vml" xmlns:w10="urn:schemas-microsoft-com:office:word" xmlns:w="http://schemas.openxmlformats.org/wordprocessingml/2006/main" xmlns:w15="http://schemas.microsoft.com/office/word/2012/wordml" xmlns:w16cid="http://schemas.microsoft.com/office/word/2016/wordml/cid" xmlns:w16se="http://schemas.microsoft.com/office/word/2015/wordml/symex" xmlns:a16="http://schemas.microsoft.com/office/drawing/2014/main" id="{A23993E2-32C3-4C7F-841D-2DE4629FF41E}"/>
+                  <a16:creationId xmlns:a16="http://schemas.microsoft.com/office/drawing/2014/main" id="{A23993E2-32C3-4C7F-841D-2DE4629FF41E}"/>
                 </a:ext>
               </a:extLst>
             </wp:docPr>
             <wp:cNvGraphicFramePr/>
             <a:graphic xmlns:a="http://schemas.openxmlformats.org/drawingml/2006/main">
               <a:graphicData uri="http://schemas.openxmlformats.org/drawingml/2006/chart">
-                <c:chart xmlns:c="http://schemas.openxmlformats.org/drawingml/2006/chart" xmlns:r="http://schemas.openxmlformats.org/officeDocument/2006/relationships" r:id="rId31"/>
+                <c:chart xmlns:c="http://schemas.openxmlformats.org/drawingml/2006/chart" xmlns:r="http://schemas.openxmlformats.org/officeDocument/2006/relationships" r:id="rId30"/>
               </a:graphicData>
             </a:graphic>
           </wp:inline>
@@ -15278,7 +15035,7 @@
       <w:r>
         <w:rPr>
           <w:noProof/>
-          <w:lang w:eastAsia="es-PE"/>
+          <w:lang w:val="en-US"/>
         </w:rPr>
         <w:drawing>
           <wp:inline distT="0" distB="0" distL="0" distR="0" wp14:anchorId="77ED597E" wp14:editId="678F3028">
@@ -15288,7 +15045,7 @@
             <wp:cNvGraphicFramePr/>
             <a:graphic xmlns:a="http://schemas.openxmlformats.org/drawingml/2006/main">
               <a:graphicData uri="http://schemas.openxmlformats.org/drawingml/2006/chart">
-                <c:chart xmlns:c="http://schemas.openxmlformats.org/drawingml/2006/chart" xmlns:r="http://schemas.openxmlformats.org/officeDocument/2006/relationships" r:id="rId32"/>
+                <c:chart xmlns:c="http://schemas.openxmlformats.org/drawingml/2006/chart" xmlns:r="http://schemas.openxmlformats.org/officeDocument/2006/relationships" r:id="rId31"/>
               </a:graphicData>
             </a:graphic>
           </wp:inline>
@@ -15383,7 +15140,7 @@
       <w:r>
         <w:rPr>
           <w:noProof/>
-          <w:lang w:eastAsia="es-PE"/>
+          <w:lang w:val="en-US"/>
         </w:rPr>
         <w:drawing>
           <wp:inline distT="0" distB="0" distL="0" distR="0" wp14:anchorId="0A6BBAF4" wp14:editId="61EFDD62">
@@ -15393,7 +15150,7 @@
             <wp:cNvGraphicFramePr/>
             <a:graphic xmlns:a="http://schemas.openxmlformats.org/drawingml/2006/main">
               <a:graphicData uri="http://schemas.openxmlformats.org/drawingml/2006/chart">
-                <c:chart xmlns:c="http://schemas.openxmlformats.org/drawingml/2006/chart" xmlns:r="http://schemas.openxmlformats.org/officeDocument/2006/relationships" r:id="rId33"/>
+                <c:chart xmlns:c="http://schemas.openxmlformats.org/drawingml/2006/chart" xmlns:r="http://schemas.openxmlformats.org/officeDocument/2006/relationships" r:id="rId32"/>
               </a:graphicData>
             </a:graphic>
           </wp:inline>
@@ -16544,13 +16301,7 @@
             <w:rPr>
               <w:rFonts w:ascii="Cambria Math" w:eastAsiaTheme="minorEastAsia" w:hAnsi="Cambria Math"/>
             </w:rPr>
-            <m:t>Longitud promedio de paso</m:t>
-          </m:r>
-          <m:r>
-            <w:rPr>
-              <w:rFonts w:ascii="Cambria Math" w:eastAsiaTheme="minorEastAsia" w:hAnsi="Cambria Math"/>
-            </w:rPr>
-            <m:t xml:space="preserve">s=0.76 </m:t>
+            <m:t xml:space="preserve">Longitud promedio de pasos=0.76 </m:t>
           </m:r>
           <m:r>
             <m:rPr>
@@ -17769,7 +17520,7 @@
     </w:p>
     <w:tbl>
       <w:tblPr>
-        <w:tblStyle w:val="GridTable1LightAccent5"/>
+        <w:tblStyle w:val="Tabladecuadrcula1clara-nfasis51"/>
         <w:tblW w:w="5770" w:type="dxa"/>
         <w:tblLook w:val="04A0" w:firstRow="1" w:lastRow="0" w:firstColumn="1" w:lastColumn="0" w:noHBand="0" w:noVBand="1"/>
       </w:tblPr>
@@ -18048,7 +17799,7 @@
         <w:rPr>
           <w:rFonts w:ascii="Times New Roman" w:hAnsi="Times New Roman" w:cs="Times New Roman"/>
           <w:noProof/>
-          <w:lang w:eastAsia="es-PE"/>
+          <w:lang w:val="en-US"/>
         </w:rPr>
         <w:drawing>
           <wp:anchor distT="0" distB="0" distL="114300" distR="114300" simplePos="0" relativeHeight="251687936" behindDoc="0" locked="0" layoutInCell="1" allowOverlap="1" wp14:anchorId="29FBD128" wp14:editId="3C93C5BF">
@@ -18066,7 +17817,7 @@
             <wp:cNvGraphicFramePr/>
             <a:graphic xmlns:a="http://schemas.openxmlformats.org/drawingml/2006/main">
               <a:graphicData uri="http://schemas.openxmlformats.org/drawingml/2006/chart">
-                <c:chart xmlns:c="http://schemas.openxmlformats.org/drawingml/2006/chart" xmlns:r="http://schemas.openxmlformats.org/officeDocument/2006/relationships" r:id="rId34"/>
+                <c:chart xmlns:c="http://schemas.openxmlformats.org/drawingml/2006/chart" xmlns:r="http://schemas.openxmlformats.org/officeDocument/2006/relationships" r:id="rId33"/>
               </a:graphicData>
             </a:graphic>
           </wp:anchor>
@@ -19909,7 +19660,7 @@
       <w:r>
         <w:rPr>
           <w:noProof/>
-          <w:lang w:eastAsia="es-PE"/>
+          <w:lang w:val="en-US"/>
         </w:rPr>
         <w:drawing>
           <wp:anchor distT="0" distB="0" distL="114300" distR="114300" simplePos="0" relativeHeight="251715584" behindDoc="0" locked="0" layoutInCell="1" allowOverlap="1">
@@ -19935,7 +19686,7 @@
                     <pic:cNvPicPr/>
                   </pic:nvPicPr>
                   <pic:blipFill>
-                    <a:blip r:embed="rId35">
+                    <a:blip r:embed="rId34">
                       <a:extLst>
                         <a:ext uri="{28A0092B-C50C-407E-A947-70E740481C1C}">
                           <a14:useLocalDpi xmlns:a14="http://schemas.microsoft.com/office/drawing/2010/main" val="0"/>
@@ -20055,7 +19806,7 @@
       <w:r>
         <w:rPr>
           <w:noProof/>
-          <w:lang w:eastAsia="es-PE"/>
+          <w:lang w:val="en-US"/>
         </w:rPr>
         <w:lastRenderedPageBreak/>
         <mc:AlternateContent>
@@ -20122,7 +19873,7 @@
           </mc:Choice>
           <mc:Fallback>
             <w:pict>
-              <v:shape id="Conector recto de flecha 51" o:spid="_x0000_s1026" type="#_x0000_t32" style="position:absolute;margin-left:33.4pt;margin-top:106.6pt;width:340pt;height:.05pt;z-index:251689984;visibility:visible;mso-wrap-style:square;mso-width-percent:0;mso-height-percent:0;mso-wrap-distance-left:9pt;mso-wrap-distance-top:0;mso-wrap-distance-right:9pt;mso-wrap-distance-bottom:0;mso-position-horizontal:absolute;mso-position-horizontal-relative:text;mso-position-vertical:absolute;mso-position-vertical-relative:text;mso-width-percent:0;mso-height-percent:0;mso-width-relative:page;mso-height-relative:page" o:gfxdata="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">
+              <v:shape w14:anchorId="3DC00A39" id="Conector recto de flecha 51" o:spid="_x0000_s1026" type="#_x0000_t32" style="position:absolute;margin-left:33.4pt;margin-top:106.6pt;width:340pt;height:.05pt;z-index:251689984;visibility:visible;mso-wrap-style:square;mso-width-percent:0;mso-height-percent:0;mso-wrap-distance-left:9pt;mso-wrap-distance-top:0;mso-wrap-distance-right:9pt;mso-wrap-distance-bottom:0;mso-position-horizontal:absolute;mso-position-horizontal-relative:text;mso-position-vertical:absolute;mso-position-vertical-relative:text;mso-width-percent:0;mso-height-percent:0;mso-width-relative:page;mso-height-relative:page" o:gfxdata="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">
                 <v:stroke startarrow="block" endarrow="block"/>
               </v:shape>
             </w:pict>
@@ -20132,7 +19883,7 @@
       <w:r>
         <w:rPr>
           <w:noProof/>
-          <w:lang w:eastAsia="es-PE"/>
+          <w:lang w:val="en-US"/>
         </w:rPr>
         <w:drawing>
           <wp:inline distT="0" distB="0" distL="0" distR="0" wp14:anchorId="0B02F115" wp14:editId="0AE77073">
@@ -20142,7 +19893,7 @@
             <wp:cNvGraphicFramePr/>
             <a:graphic xmlns:a="http://schemas.openxmlformats.org/drawingml/2006/main">
               <a:graphicData uri="http://schemas.openxmlformats.org/drawingml/2006/chart">
-                <c:chart xmlns:c="http://schemas.openxmlformats.org/drawingml/2006/chart" xmlns:r="http://schemas.openxmlformats.org/officeDocument/2006/relationships" r:id="rId36"/>
+                <c:chart xmlns:c="http://schemas.openxmlformats.org/drawingml/2006/chart" xmlns:r="http://schemas.openxmlformats.org/officeDocument/2006/relationships" r:id="rId35"/>
               </a:graphicData>
             </a:graphic>
           </wp:inline>
@@ -20812,7 +20563,7 @@
       <w:r>
         <w:rPr>
           <w:noProof/>
-          <w:lang w:eastAsia="es-PE"/>
+          <w:lang w:val="en-US"/>
         </w:rPr>
         <w:drawing>
           <wp:anchor distT="0" distB="0" distL="114300" distR="114300" simplePos="0" relativeHeight="251714560" behindDoc="0" locked="0" layoutInCell="1" allowOverlap="1" wp14:anchorId="340C380B" wp14:editId="53CEBB83">
@@ -20838,7 +20589,7 @@
                     <pic:cNvPicPr/>
                   </pic:nvPicPr>
                   <pic:blipFill>
-                    <a:blip r:embed="rId37">
+                    <a:blip r:embed="rId36">
                       <a:extLst>
                         <a:ext uri="{28A0092B-C50C-407E-A947-70E740481C1C}">
                           <a14:useLocalDpi xmlns:a14="http://schemas.microsoft.com/office/drawing/2010/main" val="0"/>
@@ -20923,7 +20674,7 @@
       <w:r>
         <w:rPr>
           <w:noProof/>
-          <w:lang w:eastAsia="es-PE"/>
+          <w:lang w:val="en-US"/>
         </w:rPr>
         <mc:AlternateContent>
           <mc:Choice Requires="wps">
@@ -20989,7 +20740,7 @@
           </mc:Choice>
           <mc:Fallback>
             <w:pict>
-              <v:shape id="Conector recto de flecha 50" o:spid="_x0000_s1026" type="#_x0000_t32" style="position:absolute;margin-left:48.9pt;margin-top:68pt;width:340pt;height:.05pt;z-index:251692032;visibility:visible;mso-wrap-style:square;mso-width-percent:0;mso-height-percent:0;mso-wrap-distance-left:9pt;mso-wrap-distance-top:0;mso-wrap-distance-right:9pt;mso-wrap-distance-bottom:0;mso-position-horizontal:absolute;mso-position-horizontal-relative:text;mso-position-vertical:absolute;mso-position-vertical-relative:text;mso-width-percent:0;mso-height-percent:0;mso-width-relative:page;mso-height-relative:page" o:gfxdata="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">
+              <v:shape w14:anchorId="32D62A12" id="Conector recto de flecha 50" o:spid="_x0000_s1026" type="#_x0000_t32" style="position:absolute;margin-left:48.9pt;margin-top:68pt;width:340pt;height:.05pt;z-index:251692032;visibility:visible;mso-wrap-style:square;mso-width-percent:0;mso-height-percent:0;mso-wrap-distance-left:9pt;mso-wrap-distance-top:0;mso-wrap-distance-right:9pt;mso-wrap-distance-bottom:0;mso-position-horizontal:absolute;mso-position-horizontal-relative:text;mso-position-vertical:absolute;mso-position-vertical-relative:text;mso-width-percent:0;mso-height-percent:0;mso-width-relative:page;mso-height-relative:page" o:gfxdata="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">
                 <v:stroke startarrow="block" endarrow="block"/>
               </v:shape>
             </w:pict>
@@ -20999,7 +20750,7 @@
       <w:r>
         <w:rPr>
           <w:noProof/>
-          <w:lang w:eastAsia="es-PE"/>
+          <w:lang w:val="en-US"/>
         </w:rPr>
         <mc:AlternateContent>
           <mc:Choice Requires="wps">
@@ -21065,7 +20816,7 @@
           </mc:Choice>
           <mc:Fallback>
             <w:pict>
-              <v:shape id="Conector recto de flecha 49" o:spid="_x0000_s1026" type="#_x0000_t32" style="position:absolute;margin-left:48.9pt;margin-top:183.5pt;width:340pt;height:.05pt;z-index:251691008;visibility:visible;mso-wrap-style:square;mso-width-percent:0;mso-height-percent:0;mso-wrap-distance-left:9pt;mso-wrap-distance-top:0;mso-wrap-distance-right:9pt;mso-wrap-distance-bottom:0;mso-position-horizontal:absolute;mso-position-horizontal-relative:text;mso-position-vertical:absolute;mso-position-vertical-relative:text;mso-width-percent:0;mso-height-percent:0;mso-width-relative:page;mso-height-relative:page" o:gfxdata="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">
+              <v:shape w14:anchorId="3477B8D1" id="Conector recto de flecha 49" o:spid="_x0000_s1026" type="#_x0000_t32" style="position:absolute;margin-left:48.9pt;margin-top:183.5pt;width:340pt;height:.05pt;z-index:251691008;visibility:visible;mso-wrap-style:square;mso-width-percent:0;mso-height-percent:0;mso-wrap-distance-left:9pt;mso-wrap-distance-top:0;mso-wrap-distance-right:9pt;mso-wrap-distance-bottom:0;mso-position-horizontal:absolute;mso-position-horizontal-relative:text;mso-position-vertical:absolute;mso-position-vertical-relative:text;mso-width-percent:0;mso-height-percent:0;mso-width-relative:page;mso-height-relative:page" o:gfxdata="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">
                 <v:stroke startarrow="block" endarrow="block"/>
               </v:shape>
             </w:pict>
@@ -21075,7 +20826,7 @@
       <w:r>
         <w:rPr>
           <w:noProof/>
-          <w:lang w:eastAsia="es-PE"/>
+          <w:lang w:val="en-US"/>
         </w:rPr>
         <w:drawing>
           <wp:inline distT="0" distB="0" distL="0" distR="0" wp14:anchorId="5C5132D5" wp14:editId="3217EC39">
@@ -21085,7 +20836,7 @@
             <wp:cNvGraphicFramePr/>
             <a:graphic xmlns:a="http://schemas.openxmlformats.org/drawingml/2006/main">
               <a:graphicData uri="http://schemas.openxmlformats.org/drawingml/2006/chart">
-                <c:chart xmlns:c="http://schemas.openxmlformats.org/drawingml/2006/chart" xmlns:r="http://schemas.openxmlformats.org/officeDocument/2006/relationships" r:id="rId38"/>
+                <c:chart xmlns:c="http://schemas.openxmlformats.org/drawingml/2006/chart" xmlns:r="http://schemas.openxmlformats.org/officeDocument/2006/relationships" r:id="rId37"/>
               </a:graphicData>
             </a:graphic>
           </wp:inline>
@@ -23374,7 +23125,7 @@
         <w:rPr>
           <w:noProof/>
           <w:color w:val="FFFF00"/>
-          <w:lang w:eastAsia="es-PE"/>
+          <w:lang w:val="en-US"/>
         </w:rPr>
         <w:drawing>
           <wp:inline distT="0" distB="0" distL="0" distR="0" wp14:anchorId="4709C501" wp14:editId="5CD77F85">
@@ -23384,7 +23135,7 @@
             <wp:cNvGraphicFramePr/>
             <a:graphic xmlns:a="http://schemas.openxmlformats.org/drawingml/2006/main">
               <a:graphicData uri="http://schemas.openxmlformats.org/drawingml/2006/chart">
-                <c:chart xmlns:c="http://schemas.openxmlformats.org/drawingml/2006/chart" xmlns:r="http://schemas.openxmlformats.org/officeDocument/2006/relationships" r:id="rId39"/>
+                <c:chart xmlns:c="http://schemas.openxmlformats.org/drawingml/2006/chart" xmlns:r="http://schemas.openxmlformats.org/officeDocument/2006/relationships" r:id="rId38"/>
               </a:graphicData>
             </a:graphic>
           </wp:inline>
@@ -25436,7 +25187,7 @@
       <w:r>
         <w:rPr>
           <w:noProof/>
-          <w:lang w:eastAsia="es-PE"/>
+          <w:lang w:val="en-US"/>
         </w:rPr>
         <mc:AlternateContent>
           <mc:Choice Requires="wps">
@@ -25494,11 +25245,7 @@
           </mc:Choice>
           <mc:Fallback>
             <w:pict>
-              <v:shapetype id="_x0000_t32" coordsize="21600,21600" o:spt="32" o:oned="t" path="m,l21600,21600e" filled="f">
-                <v:path arrowok="t" fillok="f" o:connecttype="none"/>
-                <o:lock v:ext="edit" shapetype="t"/>
-              </v:shapetype>
-              <v:shape id="Conector recto de flecha 4" o:spid="_x0000_s1026" type="#_x0000_t32" style="position:absolute;margin-left:28.95pt;margin-top:129.35pt;width:365.25pt;height:.75pt;z-index:251694080;visibility:visible;mso-wrap-style:square;mso-wrap-distance-left:9pt;mso-wrap-distance-top:0;mso-wrap-distance-right:9pt;mso-wrap-distance-bottom:0;mso-position-horizontal:absolute;mso-position-horizontal-relative:text;mso-position-vertical:absolute;mso-position-vertical-relative:text" o:gfxdata="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" strokecolor="#9bbb59 [3206]" strokeweight="2pt">
+              <v:shape w14:anchorId="5FB85078" id="Conector recto de flecha 4" o:spid="_x0000_s1026" type="#_x0000_t32" style="position:absolute;margin-left:28.95pt;margin-top:129.35pt;width:365.25pt;height:.75pt;z-index:251694080;visibility:visible;mso-wrap-style:square;mso-wrap-distance-left:9pt;mso-wrap-distance-top:0;mso-wrap-distance-right:9pt;mso-wrap-distance-bottom:0;mso-position-horizontal:absolute;mso-position-horizontal-relative:text;mso-position-vertical:absolute;mso-position-vertical-relative:text" o:gfxdata="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" strokecolor="#9bbb59 [3206]" strokeweight="2pt">
                 <v:stroke startarrow="block" endarrow="block"/>
                 <v:shadow on="t" color="black" opacity="24903f" origin=",.5" offset="0,.55556mm"/>
               </v:shape>
@@ -25509,7 +25256,7 @@
       <w:r>
         <w:rPr>
           <w:noProof/>
-          <w:lang w:eastAsia="es-PE"/>
+          <w:lang w:val="en-US"/>
         </w:rPr>
         <mc:AlternateContent>
           <mc:Choice Requires="wps">
@@ -25567,7 +25314,7 @@
           </mc:Choice>
           <mc:Fallback>
             <w:pict>
-              <v:shape id="Conector recto de flecha 4" o:spid="_x0000_s1026" type="#_x0000_t32" style="position:absolute;margin-left:35.7pt;margin-top:58.35pt;width:365.25pt;height:.75pt;z-index:251696128;visibility:visible;mso-wrap-style:square;mso-wrap-distance-left:9pt;mso-wrap-distance-top:0;mso-wrap-distance-right:9pt;mso-wrap-distance-bottom:0;mso-position-horizontal:absolute;mso-position-horizontal-relative:text;mso-position-vertical:absolute;mso-position-vertical-relative:text" o:gfxdata="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" strokecolor="#9bbb59 [3206]" strokeweight="2pt">
+              <v:shape w14:anchorId="1BFEBB00" id="Conector recto de flecha 4" o:spid="_x0000_s1026" type="#_x0000_t32" style="position:absolute;margin-left:35.7pt;margin-top:58.35pt;width:365.25pt;height:.75pt;z-index:251696128;visibility:visible;mso-wrap-style:square;mso-wrap-distance-left:9pt;mso-wrap-distance-top:0;mso-wrap-distance-right:9pt;mso-wrap-distance-bottom:0;mso-position-horizontal:absolute;mso-position-horizontal-relative:text;mso-position-vertical:absolute;mso-position-vertical-relative:text" o:gfxdata="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" strokecolor="#9bbb59 [3206]" strokeweight="2pt">
                 <v:stroke startarrow="block" endarrow="block"/>
                 <v:shadow on="t" color="black" opacity="24903f" origin=",.5" offset="0,.55556mm"/>
               </v:shape>
@@ -25578,7 +25325,7 @@
       <w:r>
         <w:rPr>
           <w:noProof/>
-          <w:lang w:eastAsia="es-PE"/>
+          <w:lang w:val="en-US"/>
         </w:rPr>
         <w:drawing>
           <wp:inline distT="0" distB="0" distL="0" distR="0" wp14:anchorId="0964DDA6" wp14:editId="7D97D728">
@@ -25588,7 +25335,7 @@
             <wp:cNvGraphicFramePr/>
             <a:graphic xmlns:a="http://schemas.openxmlformats.org/drawingml/2006/main">
               <a:graphicData uri="http://schemas.openxmlformats.org/drawingml/2006/chart">
-                <c:chart xmlns:c="http://schemas.openxmlformats.org/drawingml/2006/chart" xmlns:r="http://schemas.openxmlformats.org/officeDocument/2006/relationships" r:id="rId40"/>
+                <c:chart xmlns:c="http://schemas.openxmlformats.org/drawingml/2006/chart" xmlns:r="http://schemas.openxmlformats.org/officeDocument/2006/relationships" r:id="rId39"/>
               </a:graphicData>
             </a:graphic>
           </wp:inline>
@@ -26259,7 +26006,7 @@
       <w:r>
         <w:rPr>
           <w:noProof/>
-          <w:lang w:eastAsia="es-PE"/>
+          <w:lang w:val="en-US"/>
         </w:rPr>
         <mc:AlternateContent>
           <mc:Choice Requires="wps">
@@ -26313,7 +26060,7 @@
           </mc:Choice>
           <mc:Fallback>
             <w:pict>
-              <v:line id="Conector recto 6" o:spid="_x0000_s1026" style="position:absolute;z-index:251698176;visibility:visible;mso-wrap-style:square;mso-wrap-distance-left:9pt;mso-wrap-distance-top:0;mso-wrap-distance-right:9pt;mso-wrap-distance-bottom:0;mso-position-horizontal:absolute;mso-position-horizontal-relative:text;mso-position-vertical:absolute;mso-position-vertical-relative:text" from="155.7pt,7.5pt" to="270.45pt,7.5pt" o:gfxdata="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" strokecolor="#4579b8 [3044]"/>
+              <v:line w14:anchorId="3991B110" id="Conector recto 6" o:spid="_x0000_s1026" style="position:absolute;z-index:251698176;visibility:visible;mso-wrap-style:square;mso-wrap-distance-left:9pt;mso-wrap-distance-top:0;mso-wrap-distance-right:9pt;mso-wrap-distance-bottom:0;mso-position-horizontal:absolute;mso-position-horizontal-relative:text;mso-position-vertical:absolute;mso-position-vertical-relative:text" from="155.7pt,7.5pt" to="270.45pt,7.5pt" o:gfxdata="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" strokecolor="#4579b8 [3044]"/>
             </w:pict>
           </mc:Fallback>
         </mc:AlternateContent>
@@ -26353,7 +26100,7 @@
       <w:r>
         <w:rPr>
           <w:noProof/>
-          <w:lang w:eastAsia="es-PE"/>
+          <w:lang w:val="en-US"/>
         </w:rPr>
         <mc:AlternateContent>
           <mc:Choice Requires="wps">
@@ -26407,7 +26154,7 @@
           </mc:Choice>
           <mc:Fallback>
             <w:pict>
-              <v:line id="Conector recto 7" o:spid="_x0000_s1026" style="position:absolute;z-index:251699200;visibility:visible;mso-wrap-style:square;mso-wrap-distance-left:9pt;mso-wrap-distance-top:0;mso-wrap-distance-right:9pt;mso-wrap-distance-bottom:0;mso-position-horizontal:absolute;mso-position-horizontal-relative:text;mso-position-vertical:absolute;mso-position-vertical-relative:text" from="156.45pt,7.05pt" to="205.2pt,7.05pt" o:gfxdata="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" strokecolor="#4579b8 [3044]"/>
+              <v:line w14:anchorId="5E530023" id="Conector recto 7" o:spid="_x0000_s1026" style="position:absolute;z-index:251699200;visibility:visible;mso-wrap-style:square;mso-wrap-distance-left:9pt;mso-wrap-distance-top:0;mso-wrap-distance-right:9pt;mso-wrap-distance-bottom:0;mso-position-horizontal:absolute;mso-position-horizontal-relative:text;mso-position-vertical:absolute;mso-position-vertical-relative:text" from="156.45pt,7.05pt" to="205.2pt,7.05pt" o:gfxdata="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" strokecolor="#4579b8 [3044]"/>
             </w:pict>
           </mc:Fallback>
         </mc:AlternateContent>
@@ -28647,7 +28394,7 @@
       <w:r>
         <w:rPr>
           <w:noProof/>
-          <w:lang w:eastAsia="es-PE"/>
+          <w:lang w:val="en-US"/>
         </w:rPr>
         <w:lastRenderedPageBreak/>
         <w:drawing>
@@ -28658,7 +28405,7 @@
             <wp:cNvGraphicFramePr/>
             <a:graphic xmlns:a="http://schemas.openxmlformats.org/drawingml/2006/main">
               <a:graphicData uri="http://schemas.openxmlformats.org/drawingml/2006/chart">
-                <c:chart xmlns:c="http://schemas.openxmlformats.org/drawingml/2006/chart" xmlns:r="http://schemas.openxmlformats.org/officeDocument/2006/relationships" r:id="rId41"/>
+                <c:chart xmlns:c="http://schemas.openxmlformats.org/drawingml/2006/chart" xmlns:r="http://schemas.openxmlformats.org/officeDocument/2006/relationships" r:id="rId40"/>
               </a:graphicData>
             </a:graphic>
           </wp:inline>
@@ -33075,7 +32822,7 @@
       <w:r>
         <w:rPr>
           <w:noProof/>
-          <w:lang w:eastAsia="es-PE"/>
+          <w:lang w:val="en-US"/>
         </w:rPr>
         <w:drawing>
           <wp:anchor distT="0" distB="0" distL="114300" distR="114300" simplePos="0" relativeHeight="251701248" behindDoc="0" locked="0" layoutInCell="1" allowOverlap="1" wp14:anchorId="4854FF9C" wp14:editId="7FDEE932">
@@ -33101,7 +32848,7 @@
                     <pic:cNvPicPr/>
                   </pic:nvPicPr>
                   <pic:blipFill rotWithShape="1">
-                    <a:blip r:embed="rId42">
+                    <a:blip r:embed="rId41">
                       <a:extLst>
                         <a:ext uri="{28A0092B-C50C-407E-A947-70E740481C1C}">
                           <a14:useLocalDpi xmlns:a14="http://schemas.microsoft.com/office/drawing/2010/main" val="0"/>
@@ -33260,7 +33007,7 @@
       <w:r>
         <w:rPr>
           <w:noProof/>
-          <w:lang w:eastAsia="es-PE"/>
+          <w:lang w:val="en-US"/>
         </w:rPr>
         <w:drawing>
           <wp:anchor distT="0" distB="0" distL="114300" distR="114300" simplePos="0" relativeHeight="251703296" behindDoc="0" locked="0" layoutInCell="1" allowOverlap="1" wp14:anchorId="66D34773" wp14:editId="5268F179">
@@ -33286,7 +33033,7 @@
                     <pic:cNvPicPr/>
                   </pic:nvPicPr>
                   <pic:blipFill rotWithShape="1">
-                    <a:blip r:embed="rId43">
+                    <a:blip r:embed="rId42">
                       <a:extLst>
                         <a:ext uri="{28A0092B-C50C-407E-A947-70E740481C1C}">
                           <a14:useLocalDpi xmlns:a14="http://schemas.microsoft.com/office/drawing/2010/main" val="0"/>
@@ -35307,8 +35054,8 @@
           <w:szCs w:val="56"/>
         </w:rPr>
         <w:sectPr>
-          <w:headerReference w:type="default" r:id="rId44"/>
-          <w:footerReference w:type="default" r:id="rId45"/>
+          <w:headerReference w:type="default" r:id="rId43"/>
+          <w:footerReference w:type="default" r:id="rId44"/>
           <w:pgSz w:w="11906" w:h="16838"/>
           <w:pgMar w:top="1417" w:right="1701" w:bottom="1417" w:left="1701" w:header="708" w:footer="708" w:gutter="0"/>
           <w:cols w:space="708"/>
@@ -35329,7 +35076,7 @@
       <w:r>
         <w:rPr>
           <w:noProof/>
-          <w:lang w:eastAsia="es-PE"/>
+          <w:lang w:val="en-US"/>
         </w:rPr>
         <w:lastRenderedPageBreak/>
         <w:drawing>
@@ -35356,7 +35103,7 @@
                     <pic:cNvPicPr/>
                   </pic:nvPicPr>
                   <pic:blipFill>
-                    <a:blip r:embed="rId46">
+                    <a:blip r:embed="rId45">
                       <a:extLst>
                         <a:ext uri="{28A0092B-C50C-407E-A947-70E740481C1C}">
                           <a14:useLocalDpi xmlns:a14="http://schemas.microsoft.com/office/drawing/2010/main" val="0"/>
@@ -35422,7 +35169,7 @@
       <w:r>
         <w:rPr>
           <w:noProof/>
-          <w:lang w:eastAsia="es-PE"/>
+          <w:lang w:val="en-US"/>
         </w:rPr>
         <w:drawing>
           <wp:anchor distT="0" distB="0" distL="114300" distR="114300" simplePos="0" relativeHeight="251717632" behindDoc="0" locked="0" layoutInCell="1" allowOverlap="1">
@@ -35448,7 +35195,7 @@
                     <pic:cNvPicPr/>
                   </pic:nvPicPr>
                   <pic:blipFill>
-                    <a:blip r:embed="rId47">
+                    <a:blip r:embed="rId46">
                       <a:extLst>
                         <a:ext uri="{28A0092B-C50C-407E-A947-70E740481C1C}">
                           <a14:useLocalDpi xmlns:a14="http://schemas.microsoft.com/office/drawing/2010/main" val="0"/>
@@ -35493,7 +35240,7 @@
 </file>
 
 <file path=word/endnotes.xml><?xml version="1.0" encoding="utf-8"?>
-<w:endnotes xmlns:wpc="http://schemas.microsoft.com/office/word/2010/wordprocessingCanvas" xmlns:mc="http://schemas.openxmlformats.org/markup-compatibility/2006" xmlns:o="urn:schemas-microsoft-com:office:office" xmlns:r="http://schemas.openxmlformats.org/officeDocument/2006/relationships" xmlns:m="http://schemas.openxmlformats.org/officeDocument/2006/math" xmlns:v="urn:schemas-microsoft-com:vml" xmlns:wp14="http://schemas.microsoft.com/office/word/2010/wordprocessingDrawing" xmlns:wp="http://schemas.openxmlformats.org/drawingml/2006/wordprocessingDrawing" xmlns:w10="urn:schemas-microsoft-com:office:word" xmlns:w="http://schemas.openxmlformats.org/wordprocessingml/2006/main" xmlns:w14="http://schemas.microsoft.com/office/word/2010/wordml" xmlns:wpg="http://schemas.microsoft.com/office/word/2010/wordprocessingGroup" xmlns:wpi="http://schemas.microsoft.com/office/word/2010/wordprocessingInk" xmlns:wne="http://schemas.microsoft.com/office/word/2006/wordml" xmlns:wps="http://schemas.microsoft.com/office/word/2010/wordprocessingShape" mc:Ignorable="w14 wp14">
+<w:endnotes xmlns:wpc="http://schemas.microsoft.com/office/word/2010/wordprocessingCanvas" xmlns:cx="http://schemas.microsoft.com/office/drawing/2014/chartex" xmlns:mc="http://schemas.openxmlformats.org/markup-compatibility/2006" xmlns:o="urn:schemas-microsoft-com:office:office" xmlns:r="http://schemas.openxmlformats.org/officeDocument/2006/relationships" xmlns:m="http://schemas.openxmlformats.org/officeDocument/2006/math" xmlns:v="urn:schemas-microsoft-com:vml" xmlns:wp14="http://schemas.microsoft.com/office/word/2010/wordprocessingDrawing" xmlns:wp="http://schemas.openxmlformats.org/drawingml/2006/wordprocessingDrawing" xmlns:w10="urn:schemas-microsoft-com:office:word" xmlns:w="http://schemas.openxmlformats.org/wordprocessingml/2006/main" xmlns:w14="http://schemas.microsoft.com/office/word/2010/wordml" xmlns:w15="http://schemas.microsoft.com/office/word/2012/wordml" xmlns:w16se="http://schemas.microsoft.com/office/word/2015/wordml/symex" xmlns:wpg="http://schemas.microsoft.com/office/word/2010/wordprocessingGroup" xmlns:wpi="http://schemas.microsoft.com/office/word/2010/wordprocessingInk" xmlns:wne="http://schemas.microsoft.com/office/word/2006/wordml" xmlns:wps="http://schemas.microsoft.com/office/word/2010/wordprocessingShape" mc:Ignorable="w14 w15 w16se wp14">
   <w:endnote w:type="separator" w:id="-1">
     <w:p>
       <w:pPr>
@@ -35518,7 +35265,7 @@
 </file>
 
 <file path=word/footer1.xml><?xml version="1.0" encoding="utf-8"?>
-<w:ftr xmlns:wpc="http://schemas.microsoft.com/office/word/2010/wordprocessingCanvas" xmlns:mc="http://schemas.openxmlformats.org/markup-compatibility/2006" xmlns:o="urn:schemas-microsoft-com:office:office" xmlns:r="http://schemas.openxmlformats.org/officeDocument/2006/relationships" xmlns:m="http://schemas.openxmlformats.org/officeDocument/2006/math" xmlns:v="urn:schemas-microsoft-com:vml" xmlns:wp14="http://schemas.microsoft.com/office/word/2010/wordprocessingDrawing" xmlns:wp="http://schemas.openxmlformats.org/drawingml/2006/wordprocessingDrawing" xmlns:w10="urn:schemas-microsoft-com:office:word" xmlns:w="http://schemas.openxmlformats.org/wordprocessingml/2006/main" xmlns:w14="http://schemas.microsoft.com/office/word/2010/wordml" xmlns:wpg="http://schemas.microsoft.com/office/word/2010/wordprocessingGroup" xmlns:wpi="http://schemas.microsoft.com/office/word/2010/wordprocessingInk" xmlns:wne="http://schemas.microsoft.com/office/word/2006/wordml" xmlns:wps="http://schemas.microsoft.com/office/word/2010/wordprocessingShape" mc:Ignorable="w14 wp14">
+<w:ftr xmlns:wpc="http://schemas.microsoft.com/office/word/2010/wordprocessingCanvas" xmlns:cx="http://schemas.microsoft.com/office/drawing/2014/chartex" xmlns:mc="http://schemas.openxmlformats.org/markup-compatibility/2006" xmlns:o="urn:schemas-microsoft-com:office:office" xmlns:r="http://schemas.openxmlformats.org/officeDocument/2006/relationships" xmlns:m="http://schemas.openxmlformats.org/officeDocument/2006/math" xmlns:v="urn:schemas-microsoft-com:vml" xmlns:wp14="http://schemas.microsoft.com/office/word/2010/wordprocessingDrawing" xmlns:wp="http://schemas.openxmlformats.org/drawingml/2006/wordprocessingDrawing" xmlns:w10="urn:schemas-microsoft-com:office:word" xmlns:w="http://schemas.openxmlformats.org/wordprocessingml/2006/main" xmlns:w14="http://schemas.microsoft.com/office/word/2010/wordml" xmlns:w15="http://schemas.microsoft.com/office/word/2012/wordml" xmlns:w16se="http://schemas.microsoft.com/office/word/2015/wordml/symex" xmlns:wpg="http://schemas.microsoft.com/office/word/2010/wordprocessingGroup" xmlns:wpi="http://schemas.microsoft.com/office/word/2010/wordprocessingInk" xmlns:wne="http://schemas.microsoft.com/office/word/2006/wordml" xmlns:wps="http://schemas.microsoft.com/office/word/2010/wordprocessingShape" mc:Ignorable="w14 w15 w16se wp14">
   <w:p>
     <w:pPr>
       <w:pStyle w:val="Piedepgina"/>
@@ -35526,7 +35273,7 @@
     <w:r>
       <w:rPr>
         <w:noProof/>
-        <w:lang w:eastAsia="es-PE"/>
+        <w:lang w:val="en-US"/>
       </w:rPr>
       <mc:AlternateContent>
         <mc:Choice Requires="wpg">
@@ -35602,6 +35349,7 @@
                               <w:dataBinding w:prefixMappings="xmlns:ns0='http://schemas.microsoft.com/office/2006/coverPageProps'" w:xpath="/ns0:CoverPageProperties[1]/ns0:CompanyAddress[1]" w:storeItemID="{55AF091B-3C7A-41E3-B477-F2FDAA23CFDA}"/>
                               <w:text w:multiLine="1"/>
                             </w:sdtPr>
+                            <w:sdtEndPr/>
                             <w:sdtContent>
                               <w:p>
                                 <w:pPr>
@@ -35698,7 +35446,7 @@
                                 <w:color w:val="FFFFFF" w:themeColor="background1"/>
                                 <w:lang w:val="es-ES"/>
                               </w:rPr>
-                              <w:t>4</w:t>
+                              <w:t>2</w:t>
                             </w:r>
                             <w:r>
                               <w:rPr>
@@ -35763,8 +35511,8 @@
         </mc:Choice>
         <mc:Fallback>
           <w:pict>
-            <v:group id="Grupo 156" o:spid="_x0000_s1035" style="position:absolute;margin-left:0;margin-top:0;width:580.05pt;height:27.35pt;z-index:251659264;mso-position-horizontal:center;mso-position-horizontal-relative:page;mso-position-vertical:top;mso-position-vertical-relative:line" coordorigin="321,14850" coordsize="11601,547" o:gfxdata="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">
-              <v:rect id="Rectangle 157" o:spid="_x0000_s1036" style="position:absolute;left:374;top:14903;width:9346;height:432;visibility:visible;mso-wrap-style:square;v-text-anchor:top" o:gfxdata="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" fillcolor="#ef7f03" stroked="f" strokecolor="#943634">
+            <v:group w14:anchorId="4F16D988" id="Grupo 156" o:spid="_x0000_s1035" style="position:absolute;margin-left:0;margin-top:0;width:580.05pt;height:27.35pt;z-index:251659264;mso-position-horizontal:center;mso-position-horizontal-relative:page;mso-position-vertical:top;mso-position-vertical-relative:line" coordorigin="321,14850" coordsize="11601,547" o:gfxdata="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">
+              <v:rect id="Rectangle 157" o:spid="_x0000_s1036" style="position:absolute;left:374;top:14903;width:9346;height:432;visibility:visible;mso-wrap-style:square;v-text-anchor:top" o:gfxdata="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" fillcolor="#ef7f03" stroked="f" strokecolor="#943634">
                 <v:textbox>
                   <w:txbxContent>
                     <w:sdt>
@@ -35778,6 +35526,7 @@
                         <w:dataBinding w:prefixMappings="xmlns:ns0='http://schemas.microsoft.com/office/2006/coverPageProps'" w:xpath="/ns0:CoverPageProperties[1]/ns0:CompanyAddress[1]" w:storeItemID="{55AF091B-3C7A-41E3-B477-F2FDAA23CFDA}"/>
                         <w:text w:multiLine="1"/>
                       </w:sdtPr>
+                      <w:sdtEndPr/>
                       <w:sdtContent>
                         <w:p>
                           <w:pPr>
@@ -35809,7 +35558,7 @@
                   </w:txbxContent>
                 </v:textbox>
               </v:rect>
-              <v:rect id="Rectangle 158" o:spid="_x0000_s1037" style="position:absolute;left:9763;top:14903;width:2102;height:432;visibility:visible;mso-wrap-style:square;v-text-anchor:top" o:gfxdata="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" fillcolor="#76923c [2406]" stroked="f">
+              <v:rect id="Rectangle 158" o:spid="_x0000_s1037" style="position:absolute;left:9763;top:14903;width:2102;height:432;visibility:visible;mso-wrap-style:square;v-text-anchor:top" o:gfxdata="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" fillcolor="#76923c [2406]" stroked="f">
                 <v:textbox>
                   <w:txbxContent>
                     <w:p>
@@ -35841,7 +35590,7 @@
                           <w:color w:val="FFFFFF" w:themeColor="background1"/>
                           <w:lang w:val="es-ES"/>
                         </w:rPr>
-                        <w:t>4</w:t>
+                        <w:t>2</w:t>
                       </w:r>
                       <w:r>
                         <w:rPr>
@@ -35853,7 +35602,7 @@
                   </w:txbxContent>
                 </v:textbox>
               </v:rect>
-              <v:rect id="Rectangle 159" o:spid="_x0000_s1038" style="position:absolute;left:321;top:14850;width:11601;height:547;visibility:visible;mso-wrap-style:square;v-text-anchor:top" o:gfxdata="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" filled="f"/>
+              <v:rect id="Rectangle 159" o:spid="_x0000_s1038" style="position:absolute;left:321;top:14850;width:11601;height:547;visibility:visible;mso-wrap-style:square;v-text-anchor:top" o:gfxdata="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" filled="f"/>
               <w10:wrap type="topAndBottom" anchorx="page" anchory="line"/>
             </v:group>
           </w:pict>
@@ -35870,7 +35619,7 @@
 </file>
 
 <file path=word/footnotes.xml><?xml version="1.0" encoding="utf-8"?>
-<w:footnotes xmlns:wpc="http://schemas.microsoft.com/office/word/2010/wordprocessingCanvas" xmlns:mc="http://schemas.openxmlformats.org/markup-compatibility/2006" xmlns:o="urn:schemas-microsoft-com:office:office" xmlns:r="http://schemas.openxmlformats.org/officeDocument/2006/relationships" xmlns:m="http://schemas.openxmlformats.org/officeDocument/2006/math" xmlns:v="urn:schemas-microsoft-com:vml" xmlns:wp14="http://schemas.microsoft.com/office/word/2010/wordprocessingDrawing" xmlns:wp="http://schemas.openxmlformats.org/drawingml/2006/wordprocessingDrawing" xmlns:w10="urn:schemas-microsoft-com:office:word" xmlns:w="http://schemas.openxmlformats.org/wordprocessingml/2006/main" xmlns:w14="http://schemas.microsoft.com/office/word/2010/wordml" xmlns:wpg="http://schemas.microsoft.com/office/word/2010/wordprocessingGroup" xmlns:wpi="http://schemas.microsoft.com/office/word/2010/wordprocessingInk" xmlns:wne="http://schemas.microsoft.com/office/word/2006/wordml" xmlns:wps="http://schemas.microsoft.com/office/word/2010/wordprocessingShape" mc:Ignorable="w14 wp14">
+<w:footnotes xmlns:wpc="http://schemas.microsoft.com/office/word/2010/wordprocessingCanvas" xmlns:cx="http://schemas.microsoft.com/office/drawing/2014/chartex" xmlns:mc="http://schemas.openxmlformats.org/markup-compatibility/2006" xmlns:o="urn:schemas-microsoft-com:office:office" xmlns:r="http://schemas.openxmlformats.org/officeDocument/2006/relationships" xmlns:m="http://schemas.openxmlformats.org/officeDocument/2006/math" xmlns:v="urn:schemas-microsoft-com:vml" xmlns:wp14="http://schemas.microsoft.com/office/word/2010/wordprocessingDrawing" xmlns:wp="http://schemas.openxmlformats.org/drawingml/2006/wordprocessingDrawing" xmlns:w10="urn:schemas-microsoft-com:office:word" xmlns:w="http://schemas.openxmlformats.org/wordprocessingml/2006/main" xmlns:w14="http://schemas.microsoft.com/office/word/2010/wordml" xmlns:w15="http://schemas.microsoft.com/office/word/2012/wordml" xmlns:w16se="http://schemas.microsoft.com/office/word/2015/wordml/symex" xmlns:wpg="http://schemas.microsoft.com/office/word/2010/wordprocessingGroup" xmlns:wpi="http://schemas.microsoft.com/office/word/2010/wordprocessingInk" xmlns:wne="http://schemas.microsoft.com/office/word/2006/wordml" xmlns:wps="http://schemas.microsoft.com/office/word/2010/wordprocessingShape" mc:Ignorable="w14 w15 w16se wp14">
   <w:footnote w:type="separator" w:id="-1">
     <w:p>
       <w:pPr>
@@ -35895,7 +35644,7 @@
 </file>
 
 <file path=word/header1.xml><?xml version="1.0" encoding="utf-8"?>
-<w:hdr xmlns:wpc="http://schemas.microsoft.com/office/word/2010/wordprocessingCanvas" xmlns:mc="http://schemas.openxmlformats.org/markup-compatibility/2006" xmlns:o="urn:schemas-microsoft-com:office:office" xmlns:r="http://schemas.openxmlformats.org/officeDocument/2006/relationships" xmlns:m="http://schemas.openxmlformats.org/officeDocument/2006/math" xmlns:v="urn:schemas-microsoft-com:vml" xmlns:wp14="http://schemas.microsoft.com/office/word/2010/wordprocessingDrawing" xmlns:wp="http://schemas.openxmlformats.org/drawingml/2006/wordprocessingDrawing" xmlns:w10="urn:schemas-microsoft-com:office:word" xmlns:w="http://schemas.openxmlformats.org/wordprocessingml/2006/main" xmlns:w14="http://schemas.microsoft.com/office/word/2010/wordml" xmlns:wpg="http://schemas.microsoft.com/office/word/2010/wordprocessingGroup" xmlns:wpi="http://schemas.microsoft.com/office/word/2010/wordprocessingInk" xmlns:wne="http://schemas.microsoft.com/office/word/2006/wordml" xmlns:wps="http://schemas.microsoft.com/office/word/2010/wordprocessingShape" mc:Ignorable="w14 wp14">
+<w:hdr xmlns:wpc="http://schemas.microsoft.com/office/word/2010/wordprocessingCanvas" xmlns:cx="http://schemas.microsoft.com/office/drawing/2014/chartex" xmlns:mc="http://schemas.openxmlformats.org/markup-compatibility/2006" xmlns:o="urn:schemas-microsoft-com:office:office" xmlns:r="http://schemas.openxmlformats.org/officeDocument/2006/relationships" xmlns:m="http://schemas.openxmlformats.org/officeDocument/2006/math" xmlns:v="urn:schemas-microsoft-com:vml" xmlns:wp14="http://schemas.microsoft.com/office/word/2010/wordprocessingDrawing" xmlns:wp="http://schemas.openxmlformats.org/drawingml/2006/wordprocessingDrawing" xmlns:w10="urn:schemas-microsoft-com:office:word" xmlns:w="http://schemas.openxmlformats.org/wordprocessingml/2006/main" xmlns:w14="http://schemas.microsoft.com/office/word/2010/wordml" xmlns:w15="http://schemas.microsoft.com/office/word/2012/wordml" xmlns:w16se="http://schemas.microsoft.com/office/word/2015/wordml/symex" xmlns:wpg="http://schemas.microsoft.com/office/word/2010/wordprocessingGroup" xmlns:wpi="http://schemas.microsoft.com/office/word/2010/wordprocessingInk" xmlns:wne="http://schemas.microsoft.com/office/word/2006/wordml" xmlns:wps="http://schemas.microsoft.com/office/word/2010/wordprocessingShape" mc:Ignorable="w14 w15 w16se wp14">
   <w:p>
     <w:pPr>
       <w:pStyle w:val="Encabezado"/>
@@ -35903,7 +35652,7 @@
     <w:r>
       <w:rPr>
         <w:noProof/>
-        <w:lang w:eastAsia="es-PE"/>
+        <w:lang w:val="en-US"/>
       </w:rPr>
       <mc:AlternateContent>
         <mc:Choice Requires="wpg">
@@ -35981,6 +35730,7 @@
                               <w:dataBinding w:prefixMappings="xmlns:ns0='http://schemas.openxmlformats.org/package/2006/metadata/core-properties' xmlns:ns1='http://purl.org/dc/elements/1.1/'" w:xpath="/ns0:coreProperties[1]/ns1:title[1]" w:storeItemID="{6C3C8BC8-F283-45AE-878A-BAB7291924A1}"/>
                               <w:text/>
                             </w:sdtPr>
+                            <w:sdtEndPr/>
                             <w:sdtContent>
                               <w:p>
                                 <w:pPr>
@@ -36112,8 +35862,8 @@
         </mc:Choice>
         <mc:Fallback>
           <w:pict>
-            <v:group id="Grupo 196" o:spid="_x0000_s1031" style="position:absolute;margin-left:0;margin-top:0;width:580.4pt;height:41.75pt;z-index:251661312;mso-width-percent:950;mso-position-horizontal:center;mso-position-horizontal-relative:page;mso-position-vertical:center;mso-position-vertical-relative:top-margin-area;mso-width-percent:950" coordorigin="330,308" coordsize="11586,835" o:gfxdata="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" o:allowincell="f">
-              <v:rect id="Rectangle 197" o:spid="_x0000_s1032" style="position:absolute;left:377;top:360;width:9346;height:720;visibility:visible;mso-wrap-style:square;v-text-anchor:middle" o:gfxdata="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" fillcolor="#e36c0a [2409]" stroked="f" strokecolor="white" strokeweight="1.5pt">
+            <v:group w14:anchorId="0810ADEB" id="Grupo 196" o:spid="_x0000_s1031" style="position:absolute;margin-left:0;margin-top:0;width:580.4pt;height:41.75pt;z-index:251661312;mso-width-percent:950;mso-position-horizontal:center;mso-position-horizontal-relative:page;mso-position-vertical:center;mso-position-vertical-relative:top-margin-area;mso-width-percent:950" coordorigin="330,308" coordsize="11586,835" o:gfxdata="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" o:allowincell="f">
+              <v:rect id="Rectangle 197" o:spid="_x0000_s1032" style="position:absolute;left:377;top:360;width:9346;height:720;visibility:visible;mso-wrap-style:square;v-text-anchor:middle" o:gfxdata="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" fillcolor="#e36c0a [2409]" stroked="f" strokecolor="white" strokeweight="1.5pt">
                 <v:textbox>
                   <w:txbxContent>
                     <w:sdt>
@@ -36127,6 +35877,7 @@
                         <w:dataBinding w:prefixMappings="xmlns:ns0='http://schemas.openxmlformats.org/package/2006/metadata/core-properties' xmlns:ns1='http://purl.org/dc/elements/1.1/'" w:xpath="/ns0:coreProperties[1]/ns1:title[1]" w:storeItemID="{6C3C8BC8-F283-45AE-878A-BAB7291924A1}"/>
                         <w:text/>
                       </w:sdtPr>
+                      <w:sdtEndPr/>
                       <w:sdtContent>
                         <w:p>
                           <w:pPr>
@@ -36150,7 +35901,7 @@
                   </w:txbxContent>
                 </v:textbox>
               </v:rect>
-              <v:rect id="Rectangle 198" o:spid="_x0000_s1033" style="position:absolute;left:9763;top:360;width:2102;height:720;visibility:visible;mso-wrap-style:square;v-text-anchor:middle" o:gfxdata="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" fillcolor="#9bbb59 [3206]" stroked="f" strokecolor="white" strokeweight="2pt">
+              <v:rect id="Rectangle 198" o:spid="_x0000_s1033" style="position:absolute;left:9763;top:360;width:2102;height:720;visibility:visible;mso-wrap-style:square;v-text-anchor:middle" o:gfxdata="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" fillcolor="#9bbb59 [3206]" stroked="f" strokecolor="white" strokeweight="2pt">
                 <v:textbox>
                   <w:txbxContent>
                     <w:p>
@@ -36174,7 +35925,7 @@
                   </w:txbxContent>
                 </v:textbox>
               </v:rect>
-              <v:rect id="Rectangle 199" o:spid="_x0000_s1034" style="position:absolute;left:330;top:308;width:11586;height:835;visibility:visible;mso-wrap-style:square;v-text-anchor:top" o:gfxdata="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" filled="f" strokeweight="1pt"/>
+              <v:rect id="Rectangle 199" o:spid="_x0000_s1034" style="position:absolute;left:330;top:308;width:11586;height:835;visibility:visible;mso-wrap-style:square;v-text-anchor:top" o:gfxdata="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" filled="f" strokeweight="1pt"/>
               <w10:wrap anchorx="page" anchory="margin"/>
             </v:group>
           </w:pict>
@@ -36191,8 +35942,8 @@
 </file>
 
 <file path=word/numbering.xml><?xml version="1.0" encoding="utf-8"?>
-<w:numbering xmlns:wpc="http://schemas.microsoft.com/office/word/2010/wordprocessingCanvas" xmlns:mc="http://schemas.openxmlformats.org/markup-compatibility/2006" xmlns:o="urn:schemas-microsoft-com:office:office" xmlns:r="http://schemas.openxmlformats.org/officeDocument/2006/relationships" xmlns:m="http://schemas.openxmlformats.org/officeDocument/2006/math" xmlns:v="urn:schemas-microsoft-com:vml" xmlns:wp14="http://schemas.microsoft.com/office/word/2010/wordprocessingDrawing" xmlns:wp="http://schemas.openxmlformats.org/drawingml/2006/wordprocessingDrawing" xmlns:w10="urn:schemas-microsoft-com:office:word" xmlns:w="http://schemas.openxmlformats.org/wordprocessingml/2006/main" xmlns:w14="http://schemas.microsoft.com/office/word/2010/wordml" xmlns:wpg="http://schemas.microsoft.com/office/word/2010/wordprocessingGroup" xmlns:wpi="http://schemas.microsoft.com/office/word/2010/wordprocessingInk" xmlns:wne="http://schemas.microsoft.com/office/word/2006/wordml" xmlns:wps="http://schemas.microsoft.com/office/word/2010/wordprocessingShape" mc:Ignorable="w14 wp14">
-  <w:abstractNum w:abstractNumId="0">
+<w:numbering xmlns:wpc="http://schemas.microsoft.com/office/word/2010/wordprocessingCanvas" xmlns:cx="http://schemas.microsoft.com/office/drawing/2014/chartex" xmlns:mc="http://schemas.openxmlformats.org/markup-compatibility/2006" xmlns:o="urn:schemas-microsoft-com:office:office" xmlns:r="http://schemas.openxmlformats.org/officeDocument/2006/relationships" xmlns:m="http://schemas.openxmlformats.org/officeDocument/2006/math" xmlns:v="urn:schemas-microsoft-com:vml" xmlns:wp14="http://schemas.microsoft.com/office/word/2010/wordprocessingDrawing" xmlns:wp="http://schemas.openxmlformats.org/drawingml/2006/wordprocessingDrawing" xmlns:w10="urn:schemas-microsoft-com:office:word" xmlns:w="http://schemas.openxmlformats.org/wordprocessingml/2006/main" xmlns:w14="http://schemas.microsoft.com/office/word/2010/wordml" xmlns:w15="http://schemas.microsoft.com/office/word/2012/wordml" xmlns:w16se="http://schemas.microsoft.com/office/word/2015/wordml/symex" xmlns:wpg="http://schemas.microsoft.com/office/word/2010/wordprocessingGroup" xmlns:wpi="http://schemas.microsoft.com/office/word/2010/wordprocessingInk" xmlns:wne="http://schemas.microsoft.com/office/word/2006/wordml" xmlns:wps="http://schemas.microsoft.com/office/word/2010/wordprocessingShape" mc:Ignorable="w14 w15 w16se wp14">
+  <w:abstractNum w:abstractNumId="0" w15:restartNumberingAfterBreak="0">
     <w:nsid w:val="00847435"/>
     <w:multiLevelType w:val="hybridMultilevel"/>
     <w:tmpl w:val="B81C9582"/>
@@ -36305,7 +36056,7 @@
       </w:rPr>
     </w:lvl>
   </w:abstractNum>
-  <w:abstractNum w:abstractNumId="1">
+  <w:abstractNum w:abstractNumId="1" w15:restartNumberingAfterBreak="0">
     <w:nsid w:val="027D2AE6"/>
     <w:multiLevelType w:val="hybridMultilevel"/>
     <w:tmpl w:val="BE44A874"/>
@@ -36394,7 +36145,7 @@
       </w:pPr>
     </w:lvl>
   </w:abstractNum>
-  <w:abstractNum w:abstractNumId="2">
+  <w:abstractNum w:abstractNumId="2" w15:restartNumberingAfterBreak="0">
     <w:nsid w:val="15DC409B"/>
     <w:multiLevelType w:val="hybridMultilevel"/>
     <w:tmpl w:val="24285D08"/>
@@ -36483,7 +36234,7 @@
       </w:pPr>
     </w:lvl>
   </w:abstractNum>
-  <w:abstractNum w:abstractNumId="3">
+  <w:abstractNum w:abstractNumId="3" w15:restartNumberingAfterBreak="0">
     <w:nsid w:val="28E3367F"/>
     <w:multiLevelType w:val="hybridMultilevel"/>
     <w:tmpl w:val="AD9A8890"/>
@@ -36596,7 +36347,7 @@
       </w:rPr>
     </w:lvl>
   </w:abstractNum>
-  <w:abstractNum w:abstractNumId="4">
+  <w:abstractNum w:abstractNumId="4" w15:restartNumberingAfterBreak="0">
     <w:nsid w:val="5A007AD8"/>
     <w:multiLevelType w:val="hybridMultilevel"/>
     <w:tmpl w:val="2D0A577C"/>
@@ -36709,7 +36460,7 @@
       </w:rPr>
     </w:lvl>
   </w:abstractNum>
-  <w:abstractNum w:abstractNumId="5">
+  <w:abstractNum w:abstractNumId="5" w15:restartNumberingAfterBreak="0">
     <w:nsid w:val="6513434E"/>
     <w:multiLevelType w:val="hybridMultilevel"/>
     <w:tmpl w:val="8BC6B032"/>
@@ -36844,7 +36595,7 @@
 </file>
 
 <file path=word/styles.xml><?xml version="1.0" encoding="utf-8"?>
-<w:styles xmlns:mc="http://schemas.openxmlformats.org/markup-compatibility/2006" xmlns:r="http://schemas.openxmlformats.org/officeDocument/2006/relationships" xmlns:w="http://schemas.openxmlformats.org/wordprocessingml/2006/main" xmlns:w14="http://schemas.microsoft.com/office/word/2010/wordml" mc:Ignorable="w14">
+<w:styles xmlns:mc="http://schemas.openxmlformats.org/markup-compatibility/2006" xmlns:r="http://schemas.openxmlformats.org/officeDocument/2006/relationships" xmlns:w="http://schemas.openxmlformats.org/wordprocessingml/2006/main" xmlns:w14="http://schemas.microsoft.com/office/word/2010/wordml" xmlns:w15="http://schemas.microsoft.com/office/word/2012/wordml" xmlns:w16se="http://schemas.microsoft.com/office/word/2015/wordml/symex" mc:Ignorable="w14 w15 w16se">
   <w:docDefaults>
     <w:rPrDefault>
       <w:rPr>
@@ -36860,144 +36611,378 @@
       </w:pPr>
     </w:pPrDefault>
   </w:docDefaults>
-  <w:latentStyles w:defLockedState="0" w:defUIPriority="99" w:defSemiHidden="1" w:defUnhideWhenUsed="1" w:defQFormat="0" w:count="267">
-    <w:lsdException w:name="Normal" w:semiHidden="0" w:uiPriority="0" w:unhideWhenUsed="0" w:qFormat="1"/>
-    <w:lsdException w:name="heading 1" w:semiHidden="0" w:uiPriority="9" w:unhideWhenUsed="0" w:qFormat="1"/>
-    <w:lsdException w:name="heading 2" w:uiPriority="9" w:qFormat="1"/>
-    <w:lsdException w:name="heading 3" w:uiPriority="9" w:qFormat="1"/>
-    <w:lsdException w:name="heading 4" w:uiPriority="9" w:qFormat="1"/>
-    <w:lsdException w:name="heading 5" w:uiPriority="9" w:qFormat="1"/>
-    <w:lsdException w:name="heading 6" w:uiPriority="9" w:qFormat="1"/>
-    <w:lsdException w:name="heading 7" w:uiPriority="9" w:qFormat="1"/>
-    <w:lsdException w:name="heading 8" w:uiPriority="9" w:qFormat="1"/>
-    <w:lsdException w:name="heading 9" w:uiPriority="9" w:qFormat="1"/>
-    <w:lsdException w:name="toc 1" w:uiPriority="39"/>
-    <w:lsdException w:name="toc 2" w:uiPriority="39"/>
-    <w:lsdException w:name="toc 3" w:uiPriority="39"/>
-    <w:lsdException w:name="toc 4" w:uiPriority="39"/>
-    <w:lsdException w:name="toc 5" w:uiPriority="39"/>
-    <w:lsdException w:name="toc 6" w:uiPriority="39"/>
-    <w:lsdException w:name="toc 7" w:uiPriority="39"/>
-    <w:lsdException w:name="toc 8" w:uiPriority="39"/>
-    <w:lsdException w:name="toc 9" w:uiPriority="39"/>
-    <w:lsdException w:name="caption" w:uiPriority="35" w:qFormat="1"/>
-    <w:lsdException w:name="Title" w:semiHidden="0" w:uiPriority="10" w:unhideWhenUsed="0" w:qFormat="1"/>
-    <w:lsdException w:name="Default Paragraph Font" w:uiPriority="1"/>
-    <w:lsdException w:name="Subtitle" w:semiHidden="0" w:uiPriority="11" w:unhideWhenUsed="0" w:qFormat="1"/>
-    <w:lsdException w:name="Strong" w:semiHidden="0" w:uiPriority="22" w:unhideWhenUsed="0" w:qFormat="1"/>
-    <w:lsdException w:name="Emphasis" w:semiHidden="0" w:uiPriority="20" w:unhideWhenUsed="0" w:qFormat="1"/>
-    <w:lsdException w:name="Table Grid" w:semiHidden="0" w:uiPriority="39" w:unhideWhenUsed="0"/>
-    <w:lsdException w:name="Placeholder Text" w:unhideWhenUsed="0"/>
-    <w:lsdException w:name="No Spacing" w:semiHidden="0" w:uiPriority="1" w:unhideWhenUsed="0" w:qFormat="1"/>
-    <w:lsdException w:name="Light Shading" w:semiHidden="0" w:uiPriority="60" w:unhideWhenUsed="0"/>
-    <w:lsdException w:name="Light List" w:semiHidden="0" w:uiPriority="61" w:unhideWhenUsed="0"/>
-    <w:lsdException w:name="Light Grid" w:semiHidden="0" w:uiPriority="62" w:unhideWhenUsed="0"/>
-    <w:lsdException w:name="Medium Shading 1" w:semiHidden="0" w:uiPriority="63" w:unhideWhenUsed="0"/>
-    <w:lsdException w:name="Medium Shading 2" w:semiHidden="0" w:uiPriority="64" w:unhideWhenUsed="0"/>
-    <w:lsdException w:name="Medium List 1" w:semiHidden="0" w:uiPriority="65" w:unhideWhenUsed="0"/>
-    <w:lsdException w:name="Medium List 2" w:semiHidden="0" w:uiPriority="66" w:unhideWhenUsed="0"/>
-    <w:lsdException w:name="Medium Grid 1" w:semiHidden="0" w:uiPriority="67" w:unhideWhenUsed="0"/>
-    <w:lsdException w:name="Medium Grid 2" w:semiHidden="0" w:uiPriority="68" w:unhideWhenUsed="0"/>
-    <w:lsdException w:name="Medium Grid 3" w:semiHidden="0" w:uiPriority="69" w:unhideWhenUsed="0"/>
-    <w:lsdException w:name="Dark List" w:semiHidden="0" w:uiPriority="70" w:unhideWhenUsed="0"/>
-    <w:lsdException w:name="Colorful Shading" w:semiHidden="0" w:uiPriority="71" w:unhideWhenUsed="0"/>
-    <w:lsdException w:name="Colorful List" w:semiHidden="0" w:uiPriority="72" w:unhideWhenUsed="0"/>
-    <w:lsdException w:name="Colorful Grid" w:semiHidden="0" w:uiPriority="73" w:unhideWhenUsed="0"/>
-    <w:lsdException w:name="Light Shading Accent 1" w:semiHidden="0" w:uiPriority="60" w:unhideWhenUsed="0"/>
-    <w:lsdException w:name="Light List Accent 1" w:semiHidden="0" w:uiPriority="61" w:unhideWhenUsed="0"/>
-    <w:lsdException w:name="Light Grid Accent 1" w:semiHidden="0" w:uiPriority="62" w:unhideWhenUsed="0"/>
-    <w:lsdException w:name="Medium Shading 1 Accent 1" w:semiHidden="0" w:uiPriority="63" w:unhideWhenUsed="0"/>
-    <w:lsdException w:name="Medium Shading 2 Accent 1" w:semiHidden="0" w:uiPriority="64" w:unhideWhenUsed="0"/>
-    <w:lsdException w:name="Medium List 1 Accent 1" w:semiHidden="0" w:uiPriority="65" w:unhideWhenUsed="0"/>
-    <w:lsdException w:name="Revision" w:unhideWhenUsed="0"/>
-    <w:lsdException w:name="List Paragraph" w:semiHidden="0" w:uiPriority="34" w:unhideWhenUsed="0" w:qFormat="1"/>
-    <w:lsdException w:name="Quote" w:semiHidden="0" w:uiPriority="29" w:unhideWhenUsed="0" w:qFormat="1"/>
-    <w:lsdException w:name="Intense Quote" w:semiHidden="0" w:uiPriority="30" w:unhideWhenUsed="0" w:qFormat="1"/>
-    <w:lsdException w:name="Medium List 2 Accent 1" w:semiHidden="0" w:uiPriority="66" w:unhideWhenUsed="0"/>
-    <w:lsdException w:name="Medium Grid 1 Accent 1" w:semiHidden="0" w:uiPriority="67" w:unhideWhenUsed="0"/>
-    <w:lsdException w:name="Medium Grid 2 Accent 1" w:semiHidden="0" w:uiPriority="68" w:unhideWhenUsed="0"/>
-    <w:lsdException w:name="Medium Grid 3 Accent 1" w:semiHidden="0" w:uiPriority="69" w:unhideWhenUsed="0"/>
-    <w:lsdException w:name="Dark List Accent 1" w:semiHidden="0" w:uiPriority="70" w:unhideWhenUsed="0"/>
-    <w:lsdException w:name="Colorful Shading Accent 1" w:semiHidden="0" w:uiPriority="71" w:unhideWhenUsed="0"/>
-    <w:lsdException w:name="Colorful List Accent 1" w:semiHidden="0" w:uiPriority="72" w:unhideWhenUsed="0"/>
-    <w:lsdException w:name="Colorful Grid Accent 1" w:semiHidden="0" w:uiPriority="73" w:unhideWhenUsed="0"/>
-    <w:lsdException w:name="Light Shading Accent 2" w:semiHidden="0" w:uiPriority="60" w:unhideWhenUsed="0"/>
-    <w:lsdException w:name="Light List Accent 2" w:semiHidden="0" w:uiPriority="61" w:unhideWhenUsed="0"/>
-    <w:lsdException w:name="Light Grid Accent 2" w:semiHidden="0" w:uiPriority="62" w:unhideWhenUsed="0"/>
-    <w:lsdException w:name="Medium Shading 1 Accent 2" w:semiHidden="0" w:uiPriority="63" w:unhideWhenUsed="0"/>
-    <w:lsdException w:name="Medium Shading 2 Accent 2" w:semiHidden="0" w:uiPriority="64" w:unhideWhenUsed="0"/>
-    <w:lsdException w:name="Medium List 1 Accent 2" w:semiHidden="0" w:uiPriority="65" w:unhideWhenUsed="0"/>
-    <w:lsdException w:name="Medium List 2 Accent 2" w:semiHidden="0" w:uiPriority="66" w:unhideWhenUsed="0"/>
-    <w:lsdException w:name="Medium Grid 1 Accent 2" w:semiHidden="0" w:uiPriority="67" w:unhideWhenUsed="0"/>
-    <w:lsdException w:name="Medium Grid 2 Accent 2" w:semiHidden="0" w:uiPriority="68" w:unhideWhenUsed="0"/>
-    <w:lsdException w:name="Medium Grid 3 Accent 2" w:semiHidden="0" w:uiPriority="69" w:unhideWhenUsed="0"/>
-    <w:lsdException w:name="Dark List Accent 2" w:semiHidden="0" w:uiPriority="70" w:unhideWhenUsed="0"/>
-    <w:lsdException w:name="Colorful Shading Accent 2" w:semiHidden="0" w:uiPriority="71" w:unhideWhenUsed="0"/>
-    <w:lsdException w:name="Colorful List Accent 2" w:semiHidden="0" w:uiPriority="72" w:unhideWhenUsed="0"/>
-    <w:lsdException w:name="Colorful Grid Accent 2" w:semiHidden="0" w:uiPriority="73" w:unhideWhenUsed="0"/>
-    <w:lsdException w:name="Light Shading Accent 3" w:semiHidden="0" w:uiPriority="60" w:unhideWhenUsed="0"/>
-    <w:lsdException w:name="Light List Accent 3" w:semiHidden="0" w:uiPriority="61" w:unhideWhenUsed="0"/>
-    <w:lsdException w:name="Light Grid Accent 3" w:semiHidden="0" w:uiPriority="62" w:unhideWhenUsed="0"/>
-    <w:lsdException w:name="Medium Shading 1 Accent 3" w:semiHidden="0" w:uiPriority="63" w:unhideWhenUsed="0"/>
-    <w:lsdException w:name="Medium Shading 2 Accent 3" w:semiHidden="0" w:uiPriority="64" w:unhideWhenUsed="0"/>
-    <w:lsdException w:name="Medium List 1 Accent 3" w:semiHidden="0" w:uiPriority="65" w:unhideWhenUsed="0"/>
-    <w:lsdException w:name="Medium List 2 Accent 3" w:semiHidden="0" w:uiPriority="66" w:unhideWhenUsed="0"/>
-    <w:lsdException w:name="Medium Grid 1 Accent 3" w:semiHidden="0" w:uiPriority="67" w:unhideWhenUsed="0"/>
-    <w:lsdException w:name="Medium Grid 2 Accent 3" w:semiHidden="0" w:uiPriority="68" w:unhideWhenUsed="0"/>
-    <w:lsdException w:name="Medium Grid 3 Accent 3" w:semiHidden="0" w:uiPriority="69" w:unhideWhenUsed="0"/>
-    <w:lsdException w:name="Dark List Accent 3" w:semiHidden="0" w:uiPriority="70" w:unhideWhenUsed="0"/>
-    <w:lsdException w:name="Colorful Shading Accent 3" w:semiHidden="0" w:uiPriority="71" w:unhideWhenUsed="0"/>
-    <w:lsdException w:name="Colorful List Accent 3" w:semiHidden="0" w:uiPriority="72" w:unhideWhenUsed="0"/>
-    <w:lsdException w:name="Colorful Grid Accent 3" w:semiHidden="0" w:uiPriority="73" w:unhideWhenUsed="0"/>
-    <w:lsdException w:name="Light Shading Accent 4" w:semiHidden="0" w:uiPriority="60" w:unhideWhenUsed="0"/>
-    <w:lsdException w:name="Light List Accent 4" w:semiHidden="0" w:uiPriority="61" w:unhideWhenUsed="0"/>
-    <w:lsdException w:name="Light Grid Accent 4" w:semiHidden="0" w:uiPriority="62" w:unhideWhenUsed="0"/>
-    <w:lsdException w:name="Medium Shading 1 Accent 4" w:semiHidden="0" w:uiPriority="63" w:unhideWhenUsed="0"/>
-    <w:lsdException w:name="Medium Shading 2 Accent 4" w:semiHidden="0" w:uiPriority="64" w:unhideWhenUsed="0"/>
-    <w:lsdException w:name="Medium List 1 Accent 4" w:semiHidden="0" w:uiPriority="65" w:unhideWhenUsed="0"/>
-    <w:lsdException w:name="Medium List 2 Accent 4" w:semiHidden="0" w:uiPriority="66" w:unhideWhenUsed="0"/>
-    <w:lsdException w:name="Medium Grid 1 Accent 4" w:semiHidden="0" w:uiPriority="67" w:unhideWhenUsed="0"/>
-    <w:lsdException w:name="Medium Grid 2 Accent 4" w:semiHidden="0" w:uiPriority="68" w:unhideWhenUsed="0"/>
-    <w:lsdException w:name="Medium Grid 3 Accent 4" w:semiHidden="0" w:uiPriority="69" w:unhideWhenUsed="0"/>
-    <w:lsdException w:name="Dark List Accent 4" w:semiHidden="0" w:uiPriority="70" w:unhideWhenUsed="0"/>
-    <w:lsdException w:name="Colorful Shading Accent 4" w:semiHidden="0" w:uiPriority="71" w:unhideWhenUsed="0"/>
-    <w:lsdException w:name="Colorful List Accent 4" w:semiHidden="0" w:uiPriority="72" w:unhideWhenUsed="0"/>
-    <w:lsdException w:name="Colorful Grid Accent 4" w:semiHidden="0" w:uiPriority="73" w:unhideWhenUsed="0"/>
-    <w:lsdException w:name="Light Shading Accent 5" w:semiHidden="0" w:uiPriority="60" w:unhideWhenUsed="0"/>
-    <w:lsdException w:name="Light List Accent 5" w:semiHidden="0" w:uiPriority="61" w:unhideWhenUsed="0"/>
-    <w:lsdException w:name="Light Grid Accent 5" w:semiHidden="0" w:uiPriority="62" w:unhideWhenUsed="0"/>
-    <w:lsdException w:name="Medium Shading 1 Accent 5" w:semiHidden="0" w:uiPriority="63" w:unhideWhenUsed="0"/>
-    <w:lsdException w:name="Medium Shading 2 Accent 5" w:semiHidden="0" w:uiPriority="64" w:unhideWhenUsed="0"/>
-    <w:lsdException w:name="Medium List 1 Accent 5" w:semiHidden="0" w:uiPriority="65" w:unhideWhenUsed="0"/>
-    <w:lsdException w:name="Medium List 2 Accent 5" w:semiHidden="0" w:uiPriority="66" w:unhideWhenUsed="0"/>
-    <w:lsdException w:name="Medium Grid 1 Accent 5" w:semiHidden="0" w:uiPriority="67" w:unhideWhenUsed="0"/>
-    <w:lsdException w:name="Medium Grid 2 Accent 5" w:semiHidden="0" w:uiPriority="68" w:unhideWhenUsed="0"/>
-    <w:lsdException w:name="Medium Grid 3 Accent 5" w:semiHidden="0" w:uiPriority="69" w:unhideWhenUsed="0"/>
-    <w:lsdException w:name="Dark List Accent 5" w:semiHidden="0" w:uiPriority="70" w:unhideWhenUsed="0"/>
-    <w:lsdException w:name="Colorful Shading Accent 5" w:semiHidden="0" w:uiPriority="71" w:unhideWhenUsed="0"/>
-    <w:lsdException w:name="Colorful List Accent 5" w:semiHidden="0" w:uiPriority="72" w:unhideWhenUsed="0"/>
-    <w:lsdException w:name="Colorful Grid Accent 5" w:semiHidden="0" w:uiPriority="73" w:unhideWhenUsed="0"/>
-    <w:lsdException w:name="Light Shading Accent 6" w:semiHidden="0" w:uiPriority="60" w:unhideWhenUsed="0"/>
-    <w:lsdException w:name="Light List Accent 6" w:semiHidden="0" w:uiPriority="61" w:unhideWhenUsed="0"/>
-    <w:lsdException w:name="Light Grid Accent 6" w:semiHidden="0" w:uiPriority="62" w:unhideWhenUsed="0"/>
-    <w:lsdException w:name="Medium Shading 1 Accent 6" w:semiHidden="0" w:uiPriority="63" w:unhideWhenUsed="0"/>
-    <w:lsdException w:name="Medium Shading 2 Accent 6" w:semiHidden="0" w:uiPriority="64" w:unhideWhenUsed="0"/>
-    <w:lsdException w:name="Medium List 1 Accent 6" w:semiHidden="0" w:uiPriority="65" w:unhideWhenUsed="0"/>
-    <w:lsdException w:name="Medium List 2 Accent 6" w:semiHidden="0" w:uiPriority="66" w:unhideWhenUsed="0"/>
-    <w:lsdException w:name="Medium Grid 1 Accent 6" w:semiHidden="0" w:uiPriority="67" w:unhideWhenUsed="0"/>
-    <w:lsdException w:name="Medium Grid 2 Accent 6" w:semiHidden="0" w:uiPriority="68" w:unhideWhenUsed="0"/>
-    <w:lsdException w:name="Medium Grid 3 Accent 6" w:semiHidden="0" w:uiPriority="69" w:unhideWhenUsed="0"/>
-    <w:lsdException w:name="Dark List Accent 6" w:semiHidden="0" w:uiPriority="70" w:unhideWhenUsed="0"/>
-    <w:lsdException w:name="Colorful Shading Accent 6" w:semiHidden="0" w:uiPriority="71" w:unhideWhenUsed="0"/>
-    <w:lsdException w:name="Colorful List Accent 6" w:semiHidden="0" w:uiPriority="72" w:unhideWhenUsed="0"/>
-    <w:lsdException w:name="Colorful Grid Accent 6" w:semiHidden="0" w:uiPriority="73" w:unhideWhenUsed="0"/>
-    <w:lsdException w:name="Subtle Emphasis" w:semiHidden="0" w:uiPriority="19" w:unhideWhenUsed="0" w:qFormat="1"/>
-    <w:lsdException w:name="Intense Emphasis" w:semiHidden="0" w:uiPriority="21" w:unhideWhenUsed="0" w:qFormat="1"/>
-    <w:lsdException w:name="Subtle Reference" w:semiHidden="0" w:uiPriority="31" w:unhideWhenUsed="0" w:qFormat="1"/>
-    <w:lsdException w:name="Intense Reference" w:semiHidden="0" w:uiPriority="32" w:unhideWhenUsed="0" w:qFormat="1"/>
-    <w:lsdException w:name="Book Title" w:semiHidden="0" w:uiPriority="33" w:unhideWhenUsed="0" w:qFormat="1"/>
-    <w:lsdException w:name="Bibliography" w:uiPriority="37"/>
-    <w:lsdException w:name="TOC Heading" w:uiPriority="39" w:qFormat="1"/>
+  <w:latentStyles w:defLockedState="0" w:defUIPriority="99" w:defSemiHidden="0" w:defUnhideWhenUsed="0" w:defQFormat="0" w:count="371">
+    <w:lsdException w:name="Normal" w:uiPriority="0" w:qFormat="1"/>
+    <w:lsdException w:name="heading 1" w:uiPriority="9" w:qFormat="1"/>
+    <w:lsdException w:name="heading 2" w:semiHidden="1" w:uiPriority="9" w:unhideWhenUsed="1" w:qFormat="1"/>
+    <w:lsdException w:name="heading 3" w:semiHidden="1" w:uiPriority="9" w:unhideWhenUsed="1" w:qFormat="1"/>
+    <w:lsdException w:name="heading 4" w:semiHidden="1" w:uiPriority="9" w:unhideWhenUsed="1" w:qFormat="1"/>
+    <w:lsdException w:name="heading 5" w:semiHidden="1" w:uiPriority="9" w:unhideWhenUsed="1" w:qFormat="1"/>
+    <w:lsdException w:name="heading 6" w:semiHidden="1" w:uiPriority="9" w:unhideWhenUsed="1" w:qFormat="1"/>
+    <w:lsdException w:name="heading 7" w:semiHidden="1" w:uiPriority="9" w:unhideWhenUsed="1" w:qFormat="1"/>
+    <w:lsdException w:name="heading 8" w:semiHidden="1" w:uiPriority="9" w:unhideWhenUsed="1" w:qFormat="1"/>
+    <w:lsdException w:name="heading 9" w:semiHidden="1" w:uiPriority="9" w:unhideWhenUsed="1" w:qFormat="1"/>
+    <w:lsdException w:name="index 1" w:semiHidden="1" w:unhideWhenUsed="1"/>
+    <w:lsdException w:name="index 2" w:semiHidden="1" w:unhideWhenUsed="1"/>
+    <w:lsdException w:name="index 3" w:semiHidden="1" w:unhideWhenUsed="1"/>
+    <w:lsdException w:name="index 4" w:semiHidden="1" w:unhideWhenUsed="1"/>
+    <w:lsdException w:name="index 5" w:semiHidden="1" w:unhideWhenUsed="1"/>
+    <w:lsdException w:name="index 6" w:semiHidden="1" w:unhideWhenUsed="1"/>
+    <w:lsdException w:name="index 7" w:semiHidden="1" w:unhideWhenUsed="1"/>
+    <w:lsdException w:name="index 8" w:semiHidden="1" w:unhideWhenUsed="1"/>
+    <w:lsdException w:name="index 9" w:semiHidden="1" w:unhideWhenUsed="1"/>
+    <w:lsdException w:name="toc 1" w:semiHidden="1" w:uiPriority="39" w:unhideWhenUsed="1"/>
+    <w:lsdException w:name="toc 2" w:semiHidden="1" w:uiPriority="39" w:unhideWhenUsed="1"/>
+    <w:lsdException w:name="toc 3" w:semiHidden="1" w:uiPriority="39" w:unhideWhenUsed="1"/>
+    <w:lsdException w:name="toc 4" w:semiHidden="1" w:uiPriority="39" w:unhideWhenUsed="1"/>
+    <w:lsdException w:name="toc 5" w:semiHidden="1" w:uiPriority="39" w:unhideWhenUsed="1"/>
+    <w:lsdException w:name="toc 6" w:semiHidden="1" w:uiPriority="39" w:unhideWhenUsed="1"/>
+    <w:lsdException w:name="toc 7" w:semiHidden="1" w:uiPriority="39" w:unhideWhenUsed="1"/>
+    <w:lsdException w:name="toc 8" w:semiHidden="1" w:uiPriority="39" w:unhideWhenUsed="1"/>
+    <w:lsdException w:name="toc 9" w:semiHidden="1" w:uiPriority="39" w:unhideWhenUsed="1"/>
+    <w:lsdException w:name="Normal Indent" w:semiHidden="1" w:unhideWhenUsed="1"/>
+    <w:lsdException w:name="footnote text" w:semiHidden="1" w:unhideWhenUsed="1"/>
+    <w:lsdException w:name="annotation text" w:semiHidden="1" w:unhideWhenUsed="1"/>
+    <w:lsdException w:name="header" w:semiHidden="1" w:unhideWhenUsed="1"/>
+    <w:lsdException w:name="footer" w:semiHidden="1" w:unhideWhenUsed="1"/>
+    <w:lsdException w:name="index heading" w:semiHidden="1" w:unhideWhenUsed="1"/>
+    <w:lsdException w:name="caption" w:semiHidden="1" w:uiPriority="35" w:unhideWhenUsed="1" w:qFormat="1"/>
+    <w:lsdException w:name="table of figures" w:semiHidden="1" w:unhideWhenUsed="1"/>
+    <w:lsdException w:name="envelope address" w:semiHidden="1" w:unhideWhenUsed="1"/>
+    <w:lsdException w:name="envelope return" w:semiHidden="1" w:unhideWhenUsed="1"/>
+    <w:lsdException w:name="footnote reference" w:semiHidden="1" w:unhideWhenUsed="1"/>
+    <w:lsdException w:name="annotation reference" w:semiHidden="1" w:unhideWhenUsed="1"/>
+    <w:lsdException w:name="line number" w:semiHidden="1" w:unhideWhenUsed="1"/>
+    <w:lsdException w:name="page number" w:semiHidden="1" w:unhideWhenUsed="1"/>
+    <w:lsdException w:name="endnote reference" w:semiHidden="1" w:unhideWhenUsed="1"/>
+    <w:lsdException w:name="endnote text" w:semiHidden="1" w:unhideWhenUsed="1"/>
+    <w:lsdException w:name="table of authorities" w:semiHidden="1" w:unhideWhenUsed="1"/>
+    <w:lsdException w:name="macro" w:semiHidden="1" w:unhideWhenUsed="1"/>
+    <w:lsdException w:name="toa heading" w:semiHidden="1" w:unhideWhenUsed="1"/>
+    <w:lsdException w:name="List" w:semiHidden="1" w:unhideWhenUsed="1"/>
+    <w:lsdException w:name="List Bullet" w:semiHidden="1" w:unhideWhenUsed="1"/>
+    <w:lsdException w:name="List Number" w:semiHidden="1" w:unhideWhenUsed="1"/>
+    <w:lsdException w:name="List 2" w:semiHidden="1" w:unhideWhenUsed="1"/>
+    <w:lsdException w:name="List 3" w:semiHidden="1" w:unhideWhenUsed="1"/>
+    <w:lsdException w:name="List 4" w:semiHidden="1" w:unhideWhenUsed="1"/>
+    <w:lsdException w:name="List 5" w:semiHidden="1" w:unhideWhenUsed="1"/>
+    <w:lsdException w:name="List Bullet 2" w:semiHidden="1" w:unhideWhenUsed="1"/>
+    <w:lsdException w:name="List Bullet 3" w:semiHidden="1" w:unhideWhenUsed="1"/>
+    <w:lsdException w:name="List Bullet 4" w:semiHidden="1" w:unhideWhenUsed="1"/>
+    <w:lsdException w:name="List Bullet 5" w:semiHidden="1" w:unhideWhenUsed="1"/>
+    <w:lsdException w:name="List Number 2" w:semiHidden="1" w:unhideWhenUsed="1"/>
+    <w:lsdException w:name="List Number 3" w:semiHidden="1" w:unhideWhenUsed="1"/>
+    <w:lsdException w:name="List Number 4" w:semiHidden="1" w:unhideWhenUsed="1"/>
+    <w:lsdException w:name="List Number 5" w:semiHidden="1" w:unhideWhenUsed="1"/>
+    <w:lsdException w:name="Title" w:uiPriority="10" w:qFormat="1"/>
+    <w:lsdException w:name="Closing" w:semiHidden="1" w:unhideWhenUsed="1"/>
+    <w:lsdException w:name="Signature" w:semiHidden="1" w:unhideWhenUsed="1"/>
+    <w:lsdException w:name="Default Paragraph Font" w:semiHidden="1" w:uiPriority="1" w:unhideWhenUsed="1"/>
+    <w:lsdException w:name="Body Text" w:semiHidden="1" w:unhideWhenUsed="1"/>
+    <w:lsdException w:name="Body Text Indent" w:semiHidden="1" w:unhideWhenUsed="1"/>
+    <w:lsdException w:name="List Continue" w:semiHidden="1" w:unhideWhenUsed="1"/>
+    <w:lsdException w:name="List Continue 2" w:semiHidden="1" w:unhideWhenUsed="1"/>
+    <w:lsdException w:name="List Continue 3" w:semiHidden="1" w:unhideWhenUsed="1"/>
+    <w:lsdException w:name="List Continue 4" w:semiHidden="1" w:unhideWhenUsed="1"/>
+    <w:lsdException w:name="List Continue 5" w:semiHidden="1" w:unhideWhenUsed="1"/>
+    <w:lsdException w:name="Message Header" w:semiHidden="1" w:unhideWhenUsed="1"/>
+    <w:lsdException w:name="Subtitle" w:uiPriority="11" w:qFormat="1"/>
+    <w:lsdException w:name="Salutation" w:semiHidden="1" w:unhideWhenUsed="1"/>
+    <w:lsdException w:name="Date" w:semiHidden="1" w:unhideWhenUsed="1"/>
+    <w:lsdException w:name="Body Text First Indent" w:semiHidden="1" w:unhideWhenUsed="1"/>
+    <w:lsdException w:name="Body Text First Indent 2" w:semiHidden="1" w:unhideWhenUsed="1"/>
+    <w:lsdException w:name="Note Heading" w:semiHidden="1" w:unhideWhenUsed="1"/>
+    <w:lsdException w:name="Body Text 2" w:semiHidden="1" w:unhideWhenUsed="1"/>
+    <w:lsdException w:name="Body Text 3" w:semiHidden="1" w:unhideWhenUsed="1"/>
+    <w:lsdException w:name="Body Text Indent 2" w:semiHidden="1" w:unhideWhenUsed="1"/>
+    <w:lsdException w:name="Body Text Indent 3" w:semiHidden="1" w:unhideWhenUsed="1"/>
+    <w:lsdException w:name="Block Text" w:semiHidden="1" w:unhideWhenUsed="1"/>
+    <w:lsdException w:name="Hyperlink" w:semiHidden="1" w:unhideWhenUsed="1"/>
+    <w:lsdException w:name="FollowedHyperlink" w:semiHidden="1" w:unhideWhenUsed="1"/>
+    <w:lsdException w:name="Strong" w:uiPriority="22" w:qFormat="1"/>
+    <w:lsdException w:name="Emphasis" w:uiPriority="20" w:qFormat="1"/>
+    <w:lsdException w:name="Document Map" w:semiHidden="1" w:unhideWhenUsed="1"/>
+    <w:lsdException w:name="Plain Text" w:semiHidden="1" w:unhideWhenUsed="1"/>
+    <w:lsdException w:name="E-mail Signature" w:semiHidden="1" w:unhideWhenUsed="1"/>
+    <w:lsdException w:name="HTML Top of Form" w:semiHidden="1" w:unhideWhenUsed="1"/>
+    <w:lsdException w:name="HTML Bottom of Form" w:semiHidden="1" w:unhideWhenUsed="1"/>
+    <w:lsdException w:name="Normal (Web)" w:semiHidden="1" w:unhideWhenUsed="1"/>
+    <w:lsdException w:name="HTML Acronym" w:semiHidden="1" w:unhideWhenUsed="1"/>
+    <w:lsdException w:name="HTML Address" w:semiHidden="1" w:unhideWhenUsed="1"/>
+    <w:lsdException w:name="HTML Cite" w:semiHidden="1" w:unhideWhenUsed="1"/>
+    <w:lsdException w:name="HTML Code" w:semiHidden="1" w:unhideWhenUsed="1"/>
+    <w:lsdException w:name="HTML Definition" w:semiHidden="1" w:unhideWhenUsed="1"/>
+    <w:lsdException w:name="HTML Keyboard" w:semiHidden="1" w:unhideWhenUsed="1"/>
+    <w:lsdException w:name="HTML Preformatted" w:semiHidden="1" w:unhideWhenUsed="1"/>
+    <w:lsdException w:name="HTML Sample" w:semiHidden="1" w:unhideWhenUsed="1"/>
+    <w:lsdException w:name="HTML Typewriter" w:semiHidden="1" w:unhideWhenUsed="1"/>
+    <w:lsdException w:name="HTML Variable" w:semiHidden="1" w:unhideWhenUsed="1"/>
+    <w:lsdException w:name="Normal Table" w:semiHidden="1" w:unhideWhenUsed="1"/>
+    <w:lsdException w:name="annotation subject" w:semiHidden="1" w:unhideWhenUsed="1"/>
+    <w:lsdException w:name="No List" w:semiHidden="1" w:unhideWhenUsed="1"/>
+    <w:lsdException w:name="Outline List 1" w:semiHidden="1" w:unhideWhenUsed="1"/>
+    <w:lsdException w:name="Outline List 2" w:semiHidden="1" w:unhideWhenUsed="1"/>
+    <w:lsdException w:name="Outline List 3" w:semiHidden="1" w:unhideWhenUsed="1"/>
+    <w:lsdException w:name="Table Simple 1" w:semiHidden="1" w:unhideWhenUsed="1"/>
+    <w:lsdException w:name="Table Simple 2" w:semiHidden="1" w:unhideWhenUsed="1"/>
+    <w:lsdException w:name="Table Simple 3" w:semiHidden="1" w:unhideWhenUsed="1"/>
+    <w:lsdException w:name="Table Classic 1" w:semiHidden="1" w:unhideWhenUsed="1"/>
+    <w:lsdException w:name="Table Classic 2" w:semiHidden="1" w:unhideWhenUsed="1"/>
+    <w:lsdException w:name="Table Classic 3" w:semiHidden="1" w:unhideWhenUsed="1"/>
+    <w:lsdException w:name="Table Classic 4" w:semiHidden="1" w:unhideWhenUsed="1"/>
+    <w:lsdException w:name="Table Colorful 1" w:semiHidden="1" w:unhideWhenUsed="1"/>
+    <w:lsdException w:name="Table Colorful 2" w:semiHidden="1" w:unhideWhenUsed="1"/>
+    <w:lsdException w:name="Table Colorful 3" w:semiHidden="1" w:unhideWhenUsed="1"/>
+    <w:lsdException w:name="Table Columns 1" w:semiHidden="1" w:unhideWhenUsed="1"/>
+    <w:lsdException w:name="Table Columns 2" w:semiHidden="1" w:unhideWhenUsed="1"/>
+    <w:lsdException w:name="Table Columns 3" w:semiHidden="1" w:unhideWhenUsed="1"/>
+    <w:lsdException w:name="Table Columns 4" w:semiHidden="1" w:unhideWhenUsed="1"/>
+    <w:lsdException w:name="Table Columns 5" w:semiHidden="1" w:unhideWhenUsed="1"/>
+    <w:lsdException w:name="Table Grid 1" w:semiHidden="1" w:unhideWhenUsed="1"/>
+    <w:lsdException w:name="Table Grid 2" w:semiHidden="1" w:unhideWhenUsed="1"/>
+    <w:lsdException w:name="Table Grid 3" w:semiHidden="1" w:unhideWhenUsed="1"/>
+    <w:lsdException w:name="Table Grid 4" w:semiHidden="1" w:unhideWhenUsed="1"/>
+    <w:lsdException w:name="Table Grid 5" w:semiHidden="1" w:unhideWhenUsed="1"/>
+    <w:lsdException w:name="Table Grid 6" w:semiHidden="1" w:unhideWhenUsed="1"/>
+    <w:lsdException w:name="Table Grid 7" w:semiHidden="1" w:unhideWhenUsed="1"/>
+    <w:lsdException w:name="Table Grid 8" w:semiHidden="1" w:unhideWhenUsed="1"/>
+    <w:lsdException w:name="Table List 1" w:semiHidden="1" w:unhideWhenUsed="1"/>
+    <w:lsdException w:name="Table List 2" w:semiHidden="1" w:unhideWhenUsed="1"/>
+    <w:lsdException w:name="Table List 3" w:semiHidden="1" w:unhideWhenUsed="1"/>
+    <w:lsdException w:name="Table List 4" w:semiHidden="1" w:unhideWhenUsed="1"/>
+    <w:lsdException w:name="Table List 5" w:semiHidden="1" w:unhideWhenUsed="1"/>
+    <w:lsdException w:name="Table List 6" w:semiHidden="1" w:unhideWhenUsed="1"/>
+    <w:lsdException w:name="Table List 7" w:semiHidden="1" w:unhideWhenUsed="1"/>
+    <w:lsdException w:name="Table List 8" w:semiHidden="1" w:unhideWhenUsed="1"/>
+    <w:lsdException w:name="Table 3D effects 1" w:semiHidden="1" w:unhideWhenUsed="1"/>
+    <w:lsdException w:name="Table 3D effects 2" w:semiHidden="1" w:unhideWhenUsed="1"/>
+    <w:lsdException w:name="Table 3D effects 3" w:semiHidden="1" w:unhideWhenUsed="1"/>
+    <w:lsdException w:name="Table Contemporary" w:semiHidden="1" w:unhideWhenUsed="1"/>
+    <w:lsdException w:name="Table Elegant" w:semiHidden="1" w:unhideWhenUsed="1"/>
+    <w:lsdException w:name="Table Professional" w:semiHidden="1" w:unhideWhenUsed="1"/>
+    <w:lsdException w:name="Table Subtle 1" w:semiHidden="1" w:unhideWhenUsed="1"/>
+    <w:lsdException w:name="Table Subtle 2" w:semiHidden="1" w:unhideWhenUsed="1"/>
+    <w:lsdException w:name="Table Web 1" w:semiHidden="1" w:unhideWhenUsed="1"/>
+    <w:lsdException w:name="Table Web 2" w:semiHidden="1" w:unhideWhenUsed="1"/>
+    <w:lsdException w:name="Table Web 3" w:semiHidden="1" w:unhideWhenUsed="1"/>
+    <w:lsdException w:name="Balloon Text" w:semiHidden="1" w:unhideWhenUsed="1"/>
+    <w:lsdException w:name="Table Grid" w:uiPriority="39"/>
+    <w:lsdException w:name="Table Theme" w:semiHidden="1" w:unhideWhenUsed="1"/>
+    <w:lsdException w:name="Placeholder Text" w:semiHidden="1"/>
+    <w:lsdException w:name="No Spacing" w:uiPriority="1" w:qFormat="1"/>
+    <w:lsdException w:name="Light Shading" w:uiPriority="60"/>
+    <w:lsdException w:name="Light List" w:uiPriority="61"/>
+    <w:lsdException w:name="Light Grid" w:uiPriority="62"/>
+    <w:lsdException w:name="Medium Shading 1" w:uiPriority="63"/>
+    <w:lsdException w:name="Medium Shading 2" w:uiPriority="64"/>
+    <w:lsdException w:name="Medium List 1" w:uiPriority="65"/>
+    <w:lsdException w:name="Medium List 2" w:uiPriority="66"/>
+    <w:lsdException w:name="Medium Grid 1" w:uiPriority="67"/>
+    <w:lsdException w:name="Medium Grid 2" w:uiPriority="68"/>
+    <w:lsdException w:name="Medium Grid 3" w:uiPriority="69"/>
+    <w:lsdException w:name="Dark List" w:uiPriority="70"/>
+    <w:lsdException w:name="Colorful Shading" w:uiPriority="71"/>
+    <w:lsdException w:name="Colorful List" w:uiPriority="72"/>
+    <w:lsdException w:name="Colorful Grid" w:uiPriority="73"/>
+    <w:lsdException w:name="Light Shading Accent 1" w:uiPriority="60"/>
+    <w:lsdException w:name="Light List Accent 1" w:uiPriority="61"/>
+    <w:lsdException w:name="Light Grid Accent 1" w:uiPriority="62"/>
+    <w:lsdException w:name="Medium Shading 1 Accent 1" w:uiPriority="63"/>
+    <w:lsdException w:name="Medium Shading 2 Accent 1" w:uiPriority="64"/>
+    <w:lsdException w:name="Medium List 1 Accent 1" w:uiPriority="65"/>
+    <w:lsdException w:name="Revision" w:semiHidden="1"/>
+    <w:lsdException w:name="List Paragraph" w:uiPriority="34" w:qFormat="1"/>
+    <w:lsdException w:name="Quote" w:uiPriority="29" w:qFormat="1"/>
+    <w:lsdException w:name="Intense Quote" w:uiPriority="30" w:qFormat="1"/>
+    <w:lsdException w:name="Medium List 2 Accent 1" w:uiPriority="66"/>
+    <w:lsdException w:name="Medium Grid 1 Accent 1" w:uiPriority="67"/>
+    <w:lsdException w:name="Medium Grid 2 Accent 1" w:uiPriority="68"/>
+    <w:lsdException w:name="Medium Grid 3 Accent 1" w:uiPriority="69"/>
+    <w:lsdException w:name="Dark List Accent 1" w:uiPriority="70"/>
+    <w:lsdException w:name="Colorful Shading Accent 1" w:uiPriority="71"/>
+    <w:lsdException w:name="Colorful List Accent 1" w:uiPriority="72"/>
+    <w:lsdException w:name="Colorful Grid Accent 1" w:uiPriority="73"/>
+    <w:lsdException w:name="Light Shading Accent 2" w:uiPriority="60"/>
+    <w:lsdException w:name="Light List Accent 2" w:uiPriority="61"/>
+    <w:lsdException w:name="Light Grid Accent 2" w:uiPriority="62"/>
+    <w:lsdException w:name="Medium Shading 1 Accent 2" w:uiPriority="63"/>
+    <w:lsdException w:name="Medium Shading 2 Accent 2" w:uiPriority="64"/>
+    <w:lsdException w:name="Medium List 1 Accent 2" w:uiPriority="65"/>
+    <w:lsdException w:name="Medium List 2 Accent 2" w:uiPriority="66"/>
+    <w:lsdException w:name="Medium Grid 1 Accent 2" w:uiPriority="67"/>
+    <w:lsdException w:name="Medium Grid 2 Accent 2" w:uiPriority="68"/>
+    <w:lsdException w:name="Medium Grid 3 Accent 2" w:uiPriority="69"/>
+    <w:lsdException w:name="Dark List Accent 2" w:uiPriority="70"/>
+    <w:lsdException w:name="Colorful Shading Accent 2" w:uiPriority="71"/>
+    <w:lsdException w:name="Colorful List Accent 2" w:uiPriority="72"/>
+    <w:lsdException w:name="Colorful Grid Accent 2" w:uiPriority="73"/>
+    <w:lsdException w:name="Light Shading Accent 3" w:uiPriority="60"/>
+    <w:lsdException w:name="Light List Accent 3" w:uiPriority="61"/>
+    <w:lsdException w:name="Light Grid Accent 3" w:uiPriority="62"/>
+    <w:lsdException w:name="Medium Shading 1 Accent 3" w:uiPriority="63"/>
+    <w:lsdException w:name="Medium Shading 2 Accent 3" w:uiPriority="64"/>
+    <w:lsdException w:name="Medium List 1 Accent 3" w:uiPriority="65"/>
+    <w:lsdException w:name="Medium List 2 Accent 3" w:uiPriority="66"/>
+    <w:lsdException w:name="Medium Grid 1 Accent 3" w:uiPriority="67"/>
+    <w:lsdException w:name="Medium Grid 2 Accent 3" w:uiPriority="68"/>
+    <w:lsdException w:name="Medium Grid 3 Accent 3" w:uiPriority="69"/>
+    <w:lsdException w:name="Dark List Accent 3" w:uiPriority="70"/>
+    <w:lsdException w:name="Colorful Shading Accent 3" w:uiPriority="71"/>
+    <w:lsdException w:name="Colorful List Accent 3" w:uiPriority="72"/>
+    <w:lsdException w:name="Colorful Grid Accent 3" w:uiPriority="73"/>
+    <w:lsdException w:name="Light Shading Accent 4" w:uiPriority="60"/>
+    <w:lsdException w:name="Light List Accent 4" w:uiPriority="61"/>
+    <w:lsdException w:name="Light Grid Accent 4" w:uiPriority="62"/>
+    <w:lsdException w:name="Medium Shading 1 Accent 4" w:uiPriority="63"/>
+    <w:lsdException w:name="Medium Shading 2 Accent 4" w:uiPriority="64"/>
+    <w:lsdException w:name="Medium List 1 Accent 4" w:uiPriority="65"/>
+    <w:lsdException w:name="Medium List 2 Accent 4" w:uiPriority="66"/>
+    <w:lsdException w:name="Medium Grid 1 Accent 4" w:uiPriority="67"/>
+    <w:lsdException w:name="Medium Grid 2 Accent 4" w:uiPriority="68"/>
+    <w:lsdException w:name="Medium Grid 3 Accent 4" w:uiPriority="69"/>
+    <w:lsdException w:name="Dark List Accent 4" w:uiPriority="70"/>
+    <w:lsdException w:name="Colorful Shading Accent 4" w:uiPriority="71"/>
+    <w:lsdException w:name="Colorful List Accent 4" w:uiPriority="72"/>
+    <w:lsdException w:name="Colorful Grid Accent 4" w:uiPriority="73"/>
+    <w:lsdException w:name="Light Shading Accent 5" w:uiPriority="60"/>
+    <w:lsdException w:name="Light List Accent 5" w:uiPriority="61"/>
+    <w:lsdException w:name="Light Grid Accent 5" w:uiPriority="62"/>
+    <w:lsdException w:name="Medium Shading 1 Accent 5" w:uiPriority="63"/>
+    <w:lsdException w:name="Medium Shading 2 Accent 5" w:uiPriority="64"/>
+    <w:lsdException w:name="Medium List 1 Accent 5" w:uiPriority="65"/>
+    <w:lsdException w:name="Medium List 2 Accent 5" w:uiPriority="66"/>
+    <w:lsdException w:name="Medium Grid 1 Accent 5" w:uiPriority="67"/>
+    <w:lsdException w:name="Medium Grid 2 Accent 5" w:uiPriority="68"/>
+    <w:lsdException w:name="Medium Grid 3 Accent 5" w:uiPriority="69"/>
+    <w:lsdException w:name="Dark List Accent 5" w:uiPriority="70"/>
+    <w:lsdException w:name="Colorful Shading Accent 5" w:uiPriority="71"/>
+    <w:lsdException w:name="Colorful List Accent 5" w:uiPriority="72"/>
+    <w:lsdException w:name="Colorful Grid Accent 5" w:uiPriority="73"/>
+    <w:lsdException w:name="Light Shading Accent 6" w:uiPriority="60"/>
+    <w:lsdException w:name="Light List Accent 6" w:uiPriority="61"/>
+    <w:lsdException w:name="Light Grid Accent 6" w:uiPriority="62"/>
+    <w:lsdException w:name="Medium Shading 1 Accent 6" w:uiPriority="63"/>
+    <w:lsdException w:name="Medium Shading 2 Accent 6" w:uiPriority="64"/>
+    <w:lsdException w:name="Medium List 1 Accent 6" w:uiPriority="65"/>
+    <w:lsdException w:name="Medium List 2 Accent 6" w:uiPriority="66"/>
+    <w:lsdException w:name="Medium Grid 1 Accent 6" w:uiPriority="67"/>
+    <w:lsdException w:name="Medium Grid 2 Accent 6" w:uiPriority="68"/>
+    <w:lsdException w:name="Medium Grid 3 Accent 6" w:uiPriority="69"/>
+    <w:lsdException w:name="Dark List Accent 6" w:uiPriority="70"/>
+    <w:lsdException w:name="Colorful Shading Accent 6" w:uiPriority="71"/>
+    <w:lsdException w:name="Colorful List Accent 6" w:uiPriority="72"/>
+    <w:lsdException w:name="Colorful Grid Accent 6" w:uiPriority="73"/>
+    <w:lsdException w:name="Subtle Emphasis" w:uiPriority="19" w:qFormat="1"/>
+    <w:lsdException w:name="Intense Emphasis" w:uiPriority="21" w:qFormat="1"/>
+    <w:lsdException w:name="Subtle Reference" w:uiPriority="31" w:qFormat="1"/>
+    <w:lsdException w:name="Intense Reference" w:uiPriority="32" w:qFormat="1"/>
+    <w:lsdException w:name="Book Title" w:uiPriority="33" w:qFormat="1"/>
+    <w:lsdException w:name="Bibliography" w:semiHidden="1" w:uiPriority="37" w:unhideWhenUsed="1"/>
+    <w:lsdException w:name="TOC Heading" w:semiHidden="1" w:uiPriority="39" w:unhideWhenUsed="1" w:qFormat="1"/>
+    <w:lsdException w:name="Plain Table 1" w:uiPriority="41"/>
+    <w:lsdException w:name="Plain Table 2" w:uiPriority="42"/>
+    <w:lsdException w:name="Plain Table 3" w:uiPriority="43"/>
+    <w:lsdException w:name="Plain Table 4" w:uiPriority="44"/>
+    <w:lsdException w:name="Plain Table 5" w:uiPriority="45"/>
+    <w:lsdException w:name="Grid Table Light" w:uiPriority="40"/>
+    <w:lsdException w:name="Grid Table 1 Light" w:uiPriority="46"/>
+    <w:lsdException w:name="Grid Table 2" w:uiPriority="47"/>
+    <w:lsdException w:name="Grid Table 3" w:uiPriority="48"/>
+    <w:lsdException w:name="Grid Table 4" w:uiPriority="49"/>
+    <w:lsdException w:name="Grid Table 5 Dark" w:uiPriority="50"/>
+    <w:lsdException w:name="Grid Table 6 Colorful" w:uiPriority="51"/>
+    <w:lsdException w:name="Grid Table 7 Colorful" w:uiPriority="52"/>
+    <w:lsdException w:name="Grid Table 1 Light Accent 1" w:uiPriority="46"/>
+    <w:lsdException w:name="Grid Table 2 Accent 1" w:uiPriority="47"/>
+    <w:lsdException w:name="Grid Table 3 Accent 1" w:uiPriority="48"/>
+    <w:lsdException w:name="Grid Table 4 Accent 1" w:uiPriority="49"/>
+    <w:lsdException w:name="Grid Table 5 Dark Accent 1" w:uiPriority="50"/>
+    <w:lsdException w:name="Grid Table 6 Colorful Accent 1" w:uiPriority="51"/>
+    <w:lsdException w:name="Grid Table 7 Colorful Accent 1" w:uiPriority="52"/>
+    <w:lsdException w:name="Grid Table 1 Light Accent 2" w:uiPriority="46"/>
+    <w:lsdException w:name="Grid Table 2 Accent 2" w:uiPriority="47"/>
+    <w:lsdException w:name="Grid Table 3 Accent 2" w:uiPriority="48"/>
+    <w:lsdException w:name="Grid Table 4 Accent 2" w:uiPriority="49"/>
+    <w:lsdException w:name="Grid Table 5 Dark Accent 2" w:uiPriority="50"/>
+    <w:lsdException w:name="Grid Table 6 Colorful Accent 2" w:uiPriority="51"/>
+    <w:lsdException w:name="Grid Table 7 Colorful Accent 2" w:uiPriority="52"/>
+    <w:lsdException w:name="Grid Table 1 Light Accent 3" w:uiPriority="46"/>
+    <w:lsdException w:name="Grid Table 2 Accent 3" w:uiPriority="47"/>
+    <w:lsdException w:name="Grid Table 3 Accent 3" w:uiPriority="48"/>
+    <w:lsdException w:name="Grid Table 4 Accent 3" w:uiPriority="49"/>
+    <w:lsdException w:name="Grid Table 5 Dark Accent 3" w:uiPriority="50"/>
+    <w:lsdException w:name="Grid Table 6 Colorful Accent 3" w:uiPriority="51"/>
+    <w:lsdException w:name="Grid Table 7 Colorful Accent 3" w:uiPriority="52"/>
+    <w:lsdException w:name="Grid Table 1 Light Accent 4" w:uiPriority="46"/>
+    <w:lsdException w:name="Grid Table 2 Accent 4" w:uiPriority="47"/>
+    <w:lsdException w:name="Grid Table 3 Accent 4" w:uiPriority="48"/>
+    <w:lsdException w:name="Grid Table 4 Accent 4" w:uiPriority="49"/>
+    <w:lsdException w:name="Grid Table 5 Dark Accent 4" w:uiPriority="50"/>
+    <w:lsdException w:name="Grid Table 6 Colorful Accent 4" w:uiPriority="51"/>
+    <w:lsdException w:name="Grid Table 7 Colorful Accent 4" w:uiPriority="52"/>
+    <w:lsdException w:name="Grid Table 1 Light Accent 5" w:uiPriority="46"/>
+    <w:lsdException w:name="Grid Table 2 Accent 5" w:uiPriority="47"/>
+    <w:lsdException w:name="Grid Table 3 Accent 5" w:uiPriority="48"/>
+    <w:lsdException w:name="Grid Table 4 Accent 5" w:uiPriority="49"/>
+    <w:lsdException w:name="Grid Table 5 Dark Accent 5" w:uiPriority="50"/>
+    <w:lsdException w:name="Grid Table 6 Colorful Accent 5" w:uiPriority="51"/>
+    <w:lsdException w:name="Grid Table 7 Colorful Accent 5" w:uiPriority="52"/>
+    <w:lsdException w:name="Grid Table 1 Light Accent 6" w:uiPriority="46"/>
+    <w:lsdException w:name="Grid Table 2 Accent 6" w:uiPriority="47"/>
+    <w:lsdException w:name="Grid Table 3 Accent 6" w:uiPriority="48"/>
+    <w:lsdException w:name="Grid Table 4 Accent 6" w:uiPriority="49"/>
+    <w:lsdException w:name="Grid Table 5 Dark Accent 6" w:uiPriority="50"/>
+    <w:lsdException w:name="Grid Table 6 Colorful Accent 6" w:uiPriority="51"/>
+    <w:lsdException w:name="Grid Table 7 Colorful Accent 6" w:uiPriority="52"/>
+    <w:lsdException w:name="List Table 1 Light" w:uiPriority="46"/>
+    <w:lsdException w:name="List Table 2" w:uiPriority="47"/>
+    <w:lsdException w:name="List Table 3" w:uiPriority="48"/>
+    <w:lsdException w:name="List Table 4" w:uiPriority="49"/>
+    <w:lsdException w:name="List Table 5 Dark" w:uiPriority="50"/>
+    <w:lsdException w:name="List Table 6 Colorful" w:uiPriority="51"/>
+    <w:lsdException w:name="List Table 7 Colorful" w:uiPriority="52"/>
+    <w:lsdException w:name="List Table 1 Light Accent 1" w:uiPriority="46"/>
+    <w:lsdException w:name="List Table 2 Accent 1" w:uiPriority="47"/>
+    <w:lsdException w:name="List Table 3 Accent 1" w:uiPriority="48"/>
+    <w:lsdException w:name="List Table 4 Accent 1" w:uiPriority="49"/>
+    <w:lsdException w:name="List Table 5 Dark Accent 1" w:uiPriority="50"/>
+    <w:lsdException w:name="List Table 6 Colorful Accent 1" w:uiPriority="51"/>
+    <w:lsdException w:name="List Table 7 Colorful Accent 1" w:uiPriority="52"/>
+    <w:lsdException w:name="List Table 1 Light Accent 2" w:uiPriority="46"/>
+    <w:lsdException w:name="List Table 2 Accent 2" w:uiPriority="47"/>
+    <w:lsdException w:name="List Table 3 Accent 2" w:uiPriority="48"/>
+    <w:lsdException w:name="List Table 4 Accent 2" w:uiPriority="49"/>
+    <w:lsdException w:name="List Table 5 Dark Accent 2" w:uiPriority="50"/>
+    <w:lsdException w:name="List Table 6 Colorful Accent 2" w:uiPriority="51"/>
+    <w:lsdException w:name="List Table 7 Colorful Accent 2" w:uiPriority="52"/>
+    <w:lsdException w:name="List Table 1 Light Accent 3" w:uiPriority="46"/>
+    <w:lsdException w:name="List Table 2 Accent 3" w:uiPriority="47"/>
+    <w:lsdException w:name="List Table 3 Accent 3" w:uiPriority="48"/>
+    <w:lsdException w:name="List Table 4 Accent 3" w:uiPriority="49"/>
+    <w:lsdException w:name="List Table 5 Dark Accent 3" w:uiPriority="50"/>
+    <w:lsdException w:name="List Table 6 Colorful Accent 3" w:uiPriority="51"/>
+    <w:lsdException w:name="List Table 7 Colorful Accent 3" w:uiPriority="52"/>
+    <w:lsdException w:name="List Table 1 Light Accent 4" w:uiPriority="46"/>
+    <w:lsdException w:name="List Table 2 Accent 4" w:uiPriority="47"/>
+    <w:lsdException w:name="List Table 3 Accent 4" w:uiPriority="48"/>
+    <w:lsdException w:name="List Table 4 Accent 4" w:uiPriority="49"/>
+    <w:lsdException w:name="List Table 5 Dark Accent 4" w:uiPriority="50"/>
+    <w:lsdException w:name="List Table 6 Colorful Accent 4" w:uiPriority="51"/>
+    <w:lsdException w:name="List Table 7 Colorful Accent 4" w:uiPriority="52"/>
+    <w:lsdException w:name="List Table 1 Light Accent 5" w:uiPriority="46"/>
+    <w:lsdException w:name="List Table 2 Accent 5" w:uiPriority="47"/>
+    <w:lsdException w:name="List Table 3 Accent 5" w:uiPriority="48"/>
+    <w:lsdException w:name="List Table 4 Accent 5" w:uiPriority="49"/>
+    <w:lsdException w:name="List Table 5 Dark Accent 5" w:uiPriority="50"/>
+    <w:lsdException w:name="List Table 6 Colorful Accent 5" w:uiPriority="51"/>
+    <w:lsdException w:name="List Table 7 Colorful Accent 5" w:uiPriority="52"/>
+    <w:lsdException w:name="List Table 1 Light Accent 6" w:uiPriority="46"/>
+    <w:lsdException w:name="List Table 2 Accent 6" w:uiPriority="47"/>
+    <w:lsdException w:name="List Table 3 Accent 6" w:uiPriority="48"/>
+    <w:lsdException w:name="List Table 4 Accent 6" w:uiPriority="49"/>
+    <w:lsdException w:name="List Table 5 Dark Accent 6" w:uiPriority="50"/>
+    <w:lsdException w:name="List Table 6 Colorful Accent 6" w:uiPriority="51"/>
+    <w:lsdException w:name="List Table 7 Colorful Accent 6" w:uiPriority="52"/>
   </w:latentStyles>
   <w:style w:type="paragraph" w:default="1" w:styleId="Normal">
     <w:name w:val="Normal"/>
@@ -37080,7 +37065,6 @@
       <w:spacing w:after="0" w:line="240" w:lineRule="auto"/>
     </w:pPr>
     <w:tblPr>
-      <w:tblInd w:w="0" w:type="dxa"/>
       <w:tblBorders>
         <w:top w:val="single" w:sz="4" w:space="0" w:color="auto"/>
         <w:left w:val="single" w:sz="4" w:space="0" w:color="auto"/>
@@ -37089,12 +37073,6 @@
         <w:insideH w:val="single" w:sz="4" w:space="0" w:color="auto"/>
         <w:insideV w:val="single" w:sz="4" w:space="0" w:color="auto"/>
       </w:tblBorders>
-      <w:tblCellMar>
-        <w:top w:w="0" w:type="dxa"/>
-        <w:left w:w="108" w:type="dxa"/>
-        <w:bottom w:w="0" w:type="dxa"/>
-        <w:right w:w="108" w:type="dxa"/>
-      </w:tblCellMar>
     </w:tblPr>
   </w:style>
   <w:style w:type="table" w:styleId="Sombreadomedio2-nfasis5">
@@ -37108,17 +37086,10 @@
     <w:tblPr>
       <w:tblStyleRowBandSize w:val="1"/>
       <w:tblStyleColBandSize w:val="1"/>
-      <w:tblInd w:w="0" w:type="dxa"/>
       <w:tblBorders>
         <w:top w:val="single" w:sz="18" w:space="0" w:color="auto"/>
         <w:bottom w:val="single" w:sz="18" w:space="0" w:color="auto"/>
       </w:tblBorders>
-      <w:tblCellMar>
-        <w:top w:w="0" w:type="dxa"/>
-        <w:left w:w="108" w:type="dxa"/>
-        <w:bottom w:w="0" w:type="dxa"/>
-        <w:right w:w="108" w:type="dxa"/>
-      </w:tblCellMar>
     </w:tblPr>
     <w:tblStylePr w:type="firstRow">
       <w:pPr>
@@ -37257,17 +37228,10 @@
     <w:tblPr>
       <w:tblStyleRowBandSize w:val="1"/>
       <w:tblStyleColBandSize w:val="1"/>
-      <w:tblInd w:w="0" w:type="dxa"/>
       <w:tblBorders>
         <w:top w:val="single" w:sz="18" w:space="0" w:color="auto"/>
         <w:bottom w:val="single" w:sz="18" w:space="0" w:color="auto"/>
       </w:tblBorders>
-      <w:tblCellMar>
-        <w:top w:w="0" w:type="dxa"/>
-        <w:left w:w="108" w:type="dxa"/>
-        <w:bottom w:w="0" w:type="dxa"/>
-        <w:right w:w="108" w:type="dxa"/>
-      </w:tblCellMar>
     </w:tblPr>
     <w:tblStylePr w:type="firstRow">
       <w:pPr>
@@ -37423,19 +37387,12 @@
     <w:tblPr>
       <w:tblStyleRowBandSize w:val="1"/>
       <w:tblStyleColBandSize w:val="1"/>
-      <w:tblInd w:w="0" w:type="dxa"/>
       <w:tblBorders>
         <w:top w:val="single" w:sz="8" w:space="0" w:color="8064A2" w:themeColor="accent4"/>
         <w:left w:val="single" w:sz="8" w:space="0" w:color="8064A2" w:themeColor="accent4"/>
         <w:bottom w:val="single" w:sz="8" w:space="0" w:color="8064A2" w:themeColor="accent4"/>
         <w:right w:val="single" w:sz="8" w:space="0" w:color="8064A2" w:themeColor="accent4"/>
       </w:tblBorders>
-      <w:tblCellMar>
-        <w:top w:w="0" w:type="dxa"/>
-        <w:left w:w="108" w:type="dxa"/>
-        <w:bottom w:w="0" w:type="dxa"/>
-        <w:right w:w="108" w:type="dxa"/>
-      </w:tblCellMar>
     </w:tblPr>
     <w:tblStylePr w:type="firstRow">
       <w:pPr>
@@ -37515,19 +37472,12 @@
     <w:tblPr>
       <w:tblStyleRowBandSize w:val="1"/>
       <w:tblStyleColBandSize w:val="1"/>
-      <w:tblInd w:w="0" w:type="dxa"/>
       <w:tblBorders>
         <w:top w:val="single" w:sz="8" w:space="0" w:color="9BBB59" w:themeColor="accent3"/>
         <w:left w:val="single" w:sz="8" w:space="0" w:color="9BBB59" w:themeColor="accent3"/>
         <w:bottom w:val="single" w:sz="8" w:space="0" w:color="9BBB59" w:themeColor="accent3"/>
         <w:right w:val="single" w:sz="8" w:space="0" w:color="9BBB59" w:themeColor="accent3"/>
       </w:tblBorders>
-      <w:tblCellMar>
-        <w:top w:w="0" w:type="dxa"/>
-        <w:left w:w="108" w:type="dxa"/>
-        <w:bottom w:w="0" w:type="dxa"/>
-        <w:right w:w="108" w:type="dxa"/>
-      </w:tblCellMar>
     </w:tblPr>
     <w:tblStylePr w:type="firstRow">
       <w:pPr>
@@ -37596,8 +37546,8 @@
       </w:tcPr>
     </w:tblStylePr>
   </w:style>
-  <w:style w:type="table" w:customStyle="1" w:styleId="GridTable1LightAccent5">
-    <w:name w:val="Grid Table 1 Light Accent 5"/>
+  <w:style w:type="table" w:customStyle="1" w:styleId="Tabladecuadrcula1clara-nfasis51">
+    <w:name w:val="Tabla de cuadrícula 1 clara - Énfasis 51"/>
     <w:basedOn w:val="Tablanormal"/>
     <w:uiPriority w:val="46"/>
     <w:rsid w:val="00F617F2"/>
@@ -37607,7 +37557,6 @@
     <w:tblPr>
       <w:tblStyleRowBandSize w:val="1"/>
       <w:tblStyleColBandSize w:val="1"/>
-      <w:tblInd w:w="0" w:type="dxa"/>
       <w:tblBorders>
         <w:top w:val="single" w:sz="4" w:space="0" w:color="B6DDE8" w:themeColor="accent5" w:themeTint="66"/>
         <w:left w:val="single" w:sz="4" w:space="0" w:color="B6DDE8" w:themeColor="accent5" w:themeTint="66"/>
@@ -37616,12 +37565,6 @@
         <w:insideH w:val="single" w:sz="4" w:space="0" w:color="B6DDE8" w:themeColor="accent5" w:themeTint="66"/>
         <w:insideV w:val="single" w:sz="4" w:space="0" w:color="B6DDE8" w:themeColor="accent5" w:themeTint="66"/>
       </w:tblBorders>
-      <w:tblCellMar>
-        <w:top w:w="0" w:type="dxa"/>
-        <w:left w:w="108" w:type="dxa"/>
-        <w:bottom w:w="0" w:type="dxa"/>
-        <w:right w:w="108" w:type="dxa"/>
-      </w:tblCellMar>
     </w:tblPr>
     <w:tblStylePr w:type="firstRow">
       <w:rPr>
@@ -37681,7 +37624,6 @@
     <w:tblPr>
       <w:tblStyleRowBandSize w:val="1"/>
       <w:tblStyleColBandSize w:val="1"/>
-      <w:tblInd w:w="0" w:type="dxa"/>
       <w:tblBorders>
         <w:top w:val="single" w:sz="8" w:space="0" w:color="FFCF40"/>
         <w:left w:val="single" w:sz="8" w:space="0" w:color="FFCF40"/>
@@ -37689,12 +37631,6 @@
         <w:right w:val="single" w:sz="8" w:space="0" w:color="FFCF40"/>
         <w:insideH w:val="single" w:sz="8" w:space="0" w:color="FFCF40"/>
       </w:tblBorders>
-      <w:tblCellMar>
-        <w:top w:w="0" w:type="dxa"/>
-        <w:left w:w="108" w:type="dxa"/>
-        <w:bottom w:w="0" w:type="dxa"/>
-        <w:right w:w="108" w:type="dxa"/>
-      </w:tblCellMar>
     </w:tblPr>
     <w:tblStylePr w:type="firstRow">
       <w:pPr>
@@ -37787,7 +37723,6 @@
     <w:tblPr>
       <w:tblStyleRowBandSize w:val="1"/>
       <w:tblStyleColBandSize w:val="1"/>
-      <w:tblInd w:w="0" w:type="dxa"/>
       <w:tblBorders>
         <w:top w:val="single" w:sz="8" w:space="0" w:color="9F8AB9" w:themeColor="accent4" w:themeTint="BF"/>
         <w:left w:val="single" w:sz="8" w:space="0" w:color="9F8AB9" w:themeColor="accent4" w:themeTint="BF"/>
@@ -37795,1098 +37730,6 @@
         <w:right w:val="single" w:sz="8" w:space="0" w:color="9F8AB9" w:themeColor="accent4" w:themeTint="BF"/>
         <w:insideH w:val="single" w:sz="8" w:space="0" w:color="9F8AB9" w:themeColor="accent4" w:themeTint="BF"/>
       </w:tblBorders>
-      <w:tblCellMar>
-        <w:top w:w="0" w:type="dxa"/>
-        <w:left w:w="108" w:type="dxa"/>
-        <w:bottom w:w="0" w:type="dxa"/>
-        <w:right w:w="108" w:type="dxa"/>
-      </w:tblCellMar>
-    </w:tblPr>
-    <w:tblStylePr w:type="firstRow">
-      <w:pPr>
-        <w:spacing w:before="0" w:after="0" w:line="240" w:lineRule="auto"/>
-      </w:pPr>
-      <w:rPr>
-        <w:b/>
-        <w:bCs/>
-        <w:color w:val="FFFFFF" w:themeColor="background1"/>
-      </w:rPr>
-      <w:tblPr/>
-      <w:tcPr>
-        <w:tcBorders>
-          <w:top w:val="single" w:sz="8" w:space="0" w:color="9F8AB9" w:themeColor="accent4" w:themeTint="BF"/>
-          <w:left w:val="single" w:sz="8" w:space="0" w:color="9F8AB9" w:themeColor="accent4" w:themeTint="BF"/>
-          <w:bottom w:val="single" w:sz="8" w:space="0" w:color="9F8AB9" w:themeColor="accent4" w:themeTint="BF"/>
-          <w:right w:val="single" w:sz="8" w:space="0" w:color="9F8AB9" w:themeColor="accent4" w:themeTint="BF"/>
-          <w:insideH w:val="nil"/>
-          <w:insideV w:val="nil"/>
-        </w:tcBorders>
-        <w:shd w:val="clear" w:color="auto" w:fill="8064A2" w:themeFill="accent4"/>
-      </w:tcPr>
-    </w:tblStylePr>
-    <w:tblStylePr w:type="lastRow">
-      <w:pPr>
-        <w:spacing w:before="0" w:after="0" w:line="240" w:lineRule="auto"/>
-      </w:pPr>
-      <w:rPr>
-        <w:b/>
-        <w:bCs/>
-      </w:rPr>
-      <w:tblPr/>
-      <w:tcPr>
-        <w:tcBorders>
-          <w:top w:val="double" w:sz="6" w:space="0" w:color="9F8AB9" w:themeColor="accent4" w:themeTint="BF"/>
-          <w:left w:val="single" w:sz="8" w:space="0" w:color="9F8AB9" w:themeColor="accent4" w:themeTint="BF"/>
-          <w:bottom w:val="single" w:sz="8" w:space="0" w:color="9F8AB9" w:themeColor="accent4" w:themeTint="BF"/>
-          <w:right w:val="single" w:sz="8" w:space="0" w:color="9F8AB9" w:themeColor="accent4" w:themeTint="BF"/>
-          <w:insideH w:val="nil"/>
-          <w:insideV w:val="nil"/>
-        </w:tcBorders>
-      </w:tcPr>
-    </w:tblStylePr>
-    <w:tblStylePr w:type="firstCol">
-      <w:rPr>
-        <w:b/>
-        <w:bCs/>
-      </w:rPr>
-    </w:tblStylePr>
-    <w:tblStylePr w:type="lastCol">
-      <w:rPr>
-        <w:b/>
-        <w:bCs/>
-      </w:rPr>
-    </w:tblStylePr>
-    <w:tblStylePr w:type="band1Vert">
-      <w:tblPr/>
-      <w:tcPr>
-        <w:shd w:val="clear" w:color="auto" w:fill="DFD8E8" w:themeFill="accent4" w:themeFillTint="3F"/>
-      </w:tcPr>
-    </w:tblStylePr>
-    <w:tblStylePr w:type="band1Horz">
-      <w:tblPr/>
-      <w:tcPr>
-        <w:tcBorders>
-          <w:insideH w:val="nil"/>
-          <w:insideV w:val="nil"/>
-        </w:tcBorders>
-        <w:shd w:val="clear" w:color="auto" w:fill="DFD8E8" w:themeFill="accent4" w:themeFillTint="3F"/>
-      </w:tcPr>
-    </w:tblStylePr>
-    <w:tblStylePr w:type="band2Horz">
-      <w:tblPr/>
-      <w:tcPr>
-        <w:tcBorders>
-          <w:insideH w:val="nil"/>
-          <w:insideV w:val="nil"/>
-        </w:tcBorders>
-      </w:tcPr>
-    </w:tblStylePr>
-  </w:style>
-  <w:style w:type="paragraph" w:styleId="Encabezado">
-    <w:name w:val="header"/>
-    <w:basedOn w:val="Normal"/>
-    <w:link w:val="EncabezadoCar"/>
-    <w:uiPriority w:val="99"/>
-    <w:unhideWhenUsed/>
-    <w:rsid w:val="00345873"/>
-    <w:pPr>
-      <w:tabs>
-        <w:tab w:val="center" w:pos="4252"/>
-        <w:tab w:val="right" w:pos="8504"/>
-      </w:tabs>
-      <w:spacing w:after="0" w:line="240" w:lineRule="auto"/>
-    </w:pPr>
-  </w:style>
-  <w:style w:type="character" w:customStyle="1" w:styleId="EncabezadoCar">
-    <w:name w:val="Encabezado Car"/>
-    <w:basedOn w:val="Fuentedeprrafopredeter"/>
-    <w:link w:val="Encabezado"/>
-    <w:uiPriority w:val="99"/>
-    <w:rsid w:val="00345873"/>
-  </w:style>
-  <w:style w:type="paragraph" w:styleId="Piedepgina">
-    <w:name w:val="footer"/>
-    <w:basedOn w:val="Normal"/>
-    <w:link w:val="PiedepginaCar"/>
-    <w:uiPriority w:val="99"/>
-    <w:unhideWhenUsed/>
-    <w:rsid w:val="00345873"/>
-    <w:pPr>
-      <w:tabs>
-        <w:tab w:val="center" w:pos="4252"/>
-        <w:tab w:val="right" w:pos="8504"/>
-      </w:tabs>
-      <w:spacing w:after="0" w:line="240" w:lineRule="auto"/>
-    </w:pPr>
-  </w:style>
-  <w:style w:type="character" w:customStyle="1" w:styleId="PiedepginaCar">
-    <w:name w:val="Pie de página Car"/>
-    <w:basedOn w:val="Fuentedeprrafopredeter"/>
-    <w:link w:val="Piedepgina"/>
-    <w:uiPriority w:val="99"/>
-    <w:rsid w:val="00345873"/>
-  </w:style>
-</w:styles>
-</file>
-
-<file path=word/stylesWithEffects.xml><?xml version="1.0" encoding="utf-8"?>
-<w:styles xmlns:wpc="http://schemas.microsoft.com/office/word/2010/wordprocessingCanvas" xmlns:mc="http://schemas.openxmlformats.org/markup-compatibility/2006" xmlns:o="urn:schemas-microsoft-com:office:office" xmlns:r="http://schemas.openxmlformats.org/officeDocument/2006/relationships" xmlns:m="http://schemas.openxmlformats.org/officeDocument/2006/math" xmlns:v="urn:schemas-microsoft-com:vml" xmlns:wp14="http://schemas.microsoft.com/office/word/2010/wordprocessingDrawing" xmlns:wp="http://schemas.openxmlformats.org/drawingml/2006/wordprocessingDrawing" xmlns:w10="urn:schemas-microsoft-com:office:word" xmlns:w="http://schemas.openxmlformats.org/wordprocessingml/2006/main" xmlns:w14="http://schemas.microsoft.com/office/word/2010/wordml" xmlns:wpg="http://schemas.microsoft.com/office/word/2010/wordprocessingGroup" xmlns:wpi="http://schemas.microsoft.com/office/word/2010/wordprocessingInk" xmlns:wne="http://schemas.microsoft.com/office/word/2006/wordml" xmlns:wps="http://schemas.microsoft.com/office/word/2010/wordprocessingShape" mc:Ignorable="w14 wp14">
-  <w:docDefaults>
-    <w:rPrDefault>
-      <w:rPr>
-        <w:rFonts w:asciiTheme="minorHAnsi" w:eastAsiaTheme="minorHAnsi" w:hAnsiTheme="minorHAnsi" w:cstheme="minorBidi"/>
-        <w:sz w:val="22"/>
-        <w:szCs w:val="22"/>
-        <w:lang w:val="es-PE" w:eastAsia="en-US" w:bidi="ar-SA"/>
-      </w:rPr>
-    </w:rPrDefault>
-    <w:pPrDefault>
-      <w:pPr>
-        <w:spacing w:after="200" w:line="276" w:lineRule="auto"/>
-      </w:pPr>
-    </w:pPrDefault>
-  </w:docDefaults>
-  <w:latentStyles w:defLockedState="0" w:defUIPriority="99" w:defSemiHidden="1" w:defUnhideWhenUsed="1" w:defQFormat="0" w:count="267">
-    <w:lsdException w:name="Normal" w:semiHidden="0" w:uiPriority="0" w:unhideWhenUsed="0" w:qFormat="1"/>
-    <w:lsdException w:name="heading 1" w:semiHidden="0" w:uiPriority="9" w:unhideWhenUsed="0" w:qFormat="1"/>
-    <w:lsdException w:name="heading 2" w:uiPriority="9" w:qFormat="1"/>
-    <w:lsdException w:name="heading 3" w:uiPriority="9" w:qFormat="1"/>
-    <w:lsdException w:name="heading 4" w:uiPriority="9" w:qFormat="1"/>
-    <w:lsdException w:name="heading 5" w:uiPriority="9" w:qFormat="1"/>
-    <w:lsdException w:name="heading 6" w:uiPriority="9" w:qFormat="1"/>
-    <w:lsdException w:name="heading 7" w:uiPriority="9" w:qFormat="1"/>
-    <w:lsdException w:name="heading 8" w:uiPriority="9" w:qFormat="1"/>
-    <w:lsdException w:name="heading 9" w:uiPriority="9" w:qFormat="1"/>
-    <w:lsdException w:name="toc 1" w:uiPriority="39"/>
-    <w:lsdException w:name="toc 2" w:uiPriority="39"/>
-    <w:lsdException w:name="toc 3" w:uiPriority="39"/>
-    <w:lsdException w:name="toc 4" w:uiPriority="39"/>
-    <w:lsdException w:name="toc 5" w:uiPriority="39"/>
-    <w:lsdException w:name="toc 6" w:uiPriority="39"/>
-    <w:lsdException w:name="toc 7" w:uiPriority="39"/>
-    <w:lsdException w:name="toc 8" w:uiPriority="39"/>
-    <w:lsdException w:name="toc 9" w:uiPriority="39"/>
-    <w:lsdException w:name="caption" w:uiPriority="35" w:qFormat="1"/>
-    <w:lsdException w:name="Title" w:semiHidden="0" w:uiPriority="10" w:unhideWhenUsed="0" w:qFormat="1"/>
-    <w:lsdException w:name="Default Paragraph Font" w:uiPriority="1"/>
-    <w:lsdException w:name="Subtitle" w:semiHidden="0" w:uiPriority="11" w:unhideWhenUsed="0" w:qFormat="1"/>
-    <w:lsdException w:name="Strong" w:semiHidden="0" w:uiPriority="22" w:unhideWhenUsed="0" w:qFormat="1"/>
-    <w:lsdException w:name="Emphasis" w:semiHidden="0" w:uiPriority="20" w:unhideWhenUsed="0" w:qFormat="1"/>
-    <w:lsdException w:name="Table Grid" w:semiHidden="0" w:uiPriority="39" w:unhideWhenUsed="0"/>
-    <w:lsdException w:name="Placeholder Text" w:unhideWhenUsed="0"/>
-    <w:lsdException w:name="No Spacing" w:semiHidden="0" w:uiPriority="1" w:unhideWhenUsed="0" w:qFormat="1"/>
-    <w:lsdException w:name="Light Shading" w:semiHidden="0" w:uiPriority="60" w:unhideWhenUsed="0"/>
-    <w:lsdException w:name="Light List" w:semiHidden="0" w:uiPriority="61" w:unhideWhenUsed="0"/>
-    <w:lsdException w:name="Light Grid" w:semiHidden="0" w:uiPriority="62" w:unhideWhenUsed="0"/>
-    <w:lsdException w:name="Medium Shading 1" w:semiHidden="0" w:uiPriority="63" w:unhideWhenUsed="0"/>
-    <w:lsdException w:name="Medium Shading 2" w:semiHidden="0" w:uiPriority="64" w:unhideWhenUsed="0"/>
-    <w:lsdException w:name="Medium List 1" w:semiHidden="0" w:uiPriority="65" w:unhideWhenUsed="0"/>
-    <w:lsdException w:name="Medium List 2" w:semiHidden="0" w:uiPriority="66" w:unhideWhenUsed="0"/>
-    <w:lsdException w:name="Medium Grid 1" w:semiHidden="0" w:uiPriority="67" w:unhideWhenUsed="0"/>
-    <w:lsdException w:name="Medium Grid 2" w:semiHidden="0" w:uiPriority="68" w:unhideWhenUsed="0"/>
-    <w:lsdException w:name="Medium Grid 3" w:semiHidden="0" w:uiPriority="69" w:unhideWhenUsed="0"/>
-    <w:lsdException w:name="Dark List" w:semiHidden="0" w:uiPriority="70" w:unhideWhenUsed="0"/>
-    <w:lsdException w:name="Colorful Shading" w:semiHidden="0" w:uiPriority="71" w:unhideWhenUsed="0"/>
-    <w:lsdException w:name="Colorful List" w:semiHidden="0" w:uiPriority="72" w:unhideWhenUsed="0"/>
-    <w:lsdException w:name="Colorful Grid" w:semiHidden="0" w:uiPriority="73" w:unhideWhenUsed="0"/>
-    <w:lsdException w:name="Light Shading Accent 1" w:semiHidden="0" w:uiPriority="60" w:unhideWhenUsed="0"/>
-    <w:lsdException w:name="Light List Accent 1" w:semiHidden="0" w:uiPriority="61" w:unhideWhenUsed="0"/>
-    <w:lsdException w:name="Light Grid Accent 1" w:semiHidden="0" w:uiPriority="62" w:unhideWhenUsed="0"/>
-    <w:lsdException w:name="Medium Shading 1 Accent 1" w:semiHidden="0" w:uiPriority="63" w:unhideWhenUsed="0"/>
-    <w:lsdException w:name="Medium Shading 2 Accent 1" w:semiHidden="0" w:uiPriority="64" w:unhideWhenUsed="0"/>
-    <w:lsdException w:name="Medium List 1 Accent 1" w:semiHidden="0" w:uiPriority="65" w:unhideWhenUsed="0"/>
-    <w:lsdException w:name="Revision" w:unhideWhenUsed="0"/>
-    <w:lsdException w:name="List Paragraph" w:semiHidden="0" w:uiPriority="34" w:unhideWhenUsed="0" w:qFormat="1"/>
-    <w:lsdException w:name="Quote" w:semiHidden="0" w:uiPriority="29" w:unhideWhenUsed="0" w:qFormat="1"/>
-    <w:lsdException w:name="Intense Quote" w:semiHidden="0" w:uiPriority="30" w:unhideWhenUsed="0" w:qFormat="1"/>
-    <w:lsdException w:name="Medium List 2 Accent 1" w:semiHidden="0" w:uiPriority="66" w:unhideWhenUsed="0"/>
-    <w:lsdException w:name="Medium Grid 1 Accent 1" w:semiHidden="0" w:uiPriority="67" w:unhideWhenUsed="0"/>
-    <w:lsdException w:name="Medium Grid 2 Accent 1" w:semiHidden="0" w:uiPriority="68" w:unhideWhenUsed="0"/>
-    <w:lsdException w:name="Medium Grid 3 Accent 1" w:semiHidden="0" w:uiPriority="69" w:unhideWhenUsed="0"/>
-    <w:lsdException w:name="Dark List Accent 1" w:semiHidden="0" w:uiPriority="70" w:unhideWhenUsed="0"/>
-    <w:lsdException w:name="Colorful Shading Accent 1" w:semiHidden="0" w:uiPriority="71" w:unhideWhenUsed="0"/>
-    <w:lsdException w:name="Colorful List Accent 1" w:semiHidden="0" w:uiPriority="72" w:unhideWhenUsed="0"/>
-    <w:lsdException w:name="Colorful Grid Accent 1" w:semiHidden="0" w:uiPriority="73" w:unhideWhenUsed="0"/>
-    <w:lsdException w:name="Light Shading Accent 2" w:semiHidden="0" w:uiPriority="60" w:unhideWhenUsed="0"/>
-    <w:lsdException w:name="Light List Accent 2" w:semiHidden="0" w:uiPriority="61" w:unhideWhenUsed="0"/>
-    <w:lsdException w:name="Light Grid Accent 2" w:semiHidden="0" w:uiPriority="62" w:unhideWhenUsed="0"/>
-    <w:lsdException w:name="Medium Shading 1 Accent 2" w:semiHidden="0" w:uiPriority="63" w:unhideWhenUsed="0"/>
-    <w:lsdException w:name="Medium Shading 2 Accent 2" w:semiHidden="0" w:uiPriority="64" w:unhideWhenUsed="0"/>
-    <w:lsdException w:name="Medium List 1 Accent 2" w:semiHidden="0" w:uiPriority="65" w:unhideWhenUsed="0"/>
-    <w:lsdException w:name="Medium List 2 Accent 2" w:semiHidden="0" w:uiPriority="66" w:unhideWhenUsed="0"/>
-    <w:lsdException w:name="Medium Grid 1 Accent 2" w:semiHidden="0" w:uiPriority="67" w:unhideWhenUsed="0"/>
-    <w:lsdException w:name="Medium Grid 2 Accent 2" w:semiHidden="0" w:uiPriority="68" w:unhideWhenUsed="0"/>
-    <w:lsdException w:name="Medium Grid 3 Accent 2" w:semiHidden="0" w:uiPriority="69" w:unhideWhenUsed="0"/>
-    <w:lsdException w:name="Dark List Accent 2" w:semiHidden="0" w:uiPriority="70" w:unhideWhenUsed="0"/>
-    <w:lsdException w:name="Colorful Shading Accent 2" w:semiHidden="0" w:uiPriority="71" w:unhideWhenUsed="0"/>
-    <w:lsdException w:name="Colorful List Accent 2" w:semiHidden="0" w:uiPriority="72" w:unhideWhenUsed="0"/>
-    <w:lsdException w:name="Colorful Grid Accent 2" w:semiHidden="0" w:uiPriority="73" w:unhideWhenUsed="0"/>
-    <w:lsdException w:name="Light Shading Accent 3" w:semiHidden="0" w:uiPriority="60" w:unhideWhenUsed="0"/>
-    <w:lsdException w:name="Light List Accent 3" w:semiHidden="0" w:uiPriority="61" w:unhideWhenUsed="0"/>
-    <w:lsdException w:name="Light Grid Accent 3" w:semiHidden="0" w:uiPriority="62" w:unhideWhenUsed="0"/>
-    <w:lsdException w:name="Medium Shading 1 Accent 3" w:semiHidden="0" w:uiPriority="63" w:unhideWhenUsed="0"/>
-    <w:lsdException w:name="Medium Shading 2 Accent 3" w:semiHidden="0" w:uiPriority="64" w:unhideWhenUsed="0"/>
-    <w:lsdException w:name="Medium List 1 Accent 3" w:semiHidden="0" w:uiPriority="65" w:unhideWhenUsed="0"/>
-    <w:lsdException w:name="Medium List 2 Accent 3" w:semiHidden="0" w:uiPriority="66" w:unhideWhenUsed="0"/>
-    <w:lsdException w:name="Medium Grid 1 Accent 3" w:semiHidden="0" w:uiPriority="67" w:unhideWhenUsed="0"/>
-    <w:lsdException w:name="Medium Grid 2 Accent 3" w:semiHidden="0" w:uiPriority="68" w:unhideWhenUsed="0"/>
-    <w:lsdException w:name="Medium Grid 3 Accent 3" w:semiHidden="0" w:uiPriority="69" w:unhideWhenUsed="0"/>
-    <w:lsdException w:name="Dark List Accent 3" w:semiHidden="0" w:uiPriority="70" w:unhideWhenUsed="0"/>
-    <w:lsdException w:name="Colorful Shading Accent 3" w:semiHidden="0" w:uiPriority="71" w:unhideWhenUsed="0"/>
-    <w:lsdException w:name="Colorful List Accent 3" w:semiHidden="0" w:uiPriority="72" w:unhideWhenUsed="0"/>
-    <w:lsdException w:name="Colorful Grid Accent 3" w:semiHidden="0" w:uiPriority="73" w:unhideWhenUsed="0"/>
-    <w:lsdException w:name="Light Shading Accent 4" w:semiHidden="0" w:uiPriority="60" w:unhideWhenUsed="0"/>
-    <w:lsdException w:name="Light List Accent 4" w:semiHidden="0" w:uiPriority="61" w:unhideWhenUsed="0"/>
-    <w:lsdException w:name="Light Grid Accent 4" w:semiHidden="0" w:uiPriority="62" w:unhideWhenUsed="0"/>
-    <w:lsdException w:name="Medium Shading 1 Accent 4" w:semiHidden="0" w:uiPriority="63" w:unhideWhenUsed="0"/>
-    <w:lsdException w:name="Medium Shading 2 Accent 4" w:semiHidden="0" w:uiPriority="64" w:unhideWhenUsed="0"/>
-    <w:lsdException w:name="Medium List 1 Accent 4" w:semiHidden="0" w:uiPriority="65" w:unhideWhenUsed="0"/>
-    <w:lsdException w:name="Medium List 2 Accent 4" w:semiHidden="0" w:uiPriority="66" w:unhideWhenUsed="0"/>
-    <w:lsdException w:name="Medium Grid 1 Accent 4" w:semiHidden="0" w:uiPriority="67" w:unhideWhenUsed="0"/>
-    <w:lsdException w:name="Medium Grid 2 Accent 4" w:semiHidden="0" w:uiPriority="68" w:unhideWhenUsed="0"/>
-    <w:lsdException w:name="Medium Grid 3 Accent 4" w:semiHidden="0" w:uiPriority="69" w:unhideWhenUsed="0"/>
-    <w:lsdException w:name="Dark List Accent 4" w:semiHidden="0" w:uiPriority="70" w:unhideWhenUsed="0"/>
-    <w:lsdException w:name="Colorful Shading Accent 4" w:semiHidden="0" w:uiPriority="71" w:unhideWhenUsed="0"/>
-    <w:lsdException w:name="Colorful List Accent 4" w:semiHidden="0" w:uiPriority="72" w:unhideWhenUsed="0"/>
-    <w:lsdException w:name="Colorful Grid Accent 4" w:semiHidden="0" w:uiPriority="73" w:unhideWhenUsed="0"/>
-    <w:lsdException w:name="Light Shading Accent 5" w:semiHidden="0" w:uiPriority="60" w:unhideWhenUsed="0"/>
-    <w:lsdException w:name="Light List Accent 5" w:semiHidden="0" w:uiPriority="61" w:unhideWhenUsed="0"/>
-    <w:lsdException w:name="Light Grid Accent 5" w:semiHidden="0" w:uiPriority="62" w:unhideWhenUsed="0"/>
-    <w:lsdException w:name="Medium Shading 1 Accent 5" w:semiHidden="0" w:uiPriority="63" w:unhideWhenUsed="0"/>
-    <w:lsdException w:name="Medium Shading 2 Accent 5" w:semiHidden="0" w:uiPriority="64" w:unhideWhenUsed="0"/>
-    <w:lsdException w:name="Medium List 1 Accent 5" w:semiHidden="0" w:uiPriority="65" w:unhideWhenUsed="0"/>
-    <w:lsdException w:name="Medium List 2 Accent 5" w:semiHidden="0" w:uiPriority="66" w:unhideWhenUsed="0"/>
-    <w:lsdException w:name="Medium Grid 1 Accent 5" w:semiHidden="0" w:uiPriority="67" w:unhideWhenUsed="0"/>
-    <w:lsdException w:name="Medium Grid 2 Accent 5" w:semiHidden="0" w:uiPriority="68" w:unhideWhenUsed="0"/>
-    <w:lsdException w:name="Medium Grid 3 Accent 5" w:semiHidden="0" w:uiPriority="69" w:unhideWhenUsed="0"/>
-    <w:lsdException w:name="Dark List Accent 5" w:semiHidden="0" w:uiPriority="70" w:unhideWhenUsed="0"/>
-    <w:lsdException w:name="Colorful Shading Accent 5" w:semiHidden="0" w:uiPriority="71" w:unhideWhenUsed="0"/>
-    <w:lsdException w:name="Colorful List Accent 5" w:semiHidden="0" w:uiPriority="72" w:unhideWhenUsed="0"/>
-    <w:lsdException w:name="Colorful Grid Accent 5" w:semiHidden="0" w:uiPriority="73" w:unhideWhenUsed="0"/>
-    <w:lsdException w:name="Light Shading Accent 6" w:semiHidden="0" w:uiPriority="60" w:unhideWhenUsed="0"/>
-    <w:lsdException w:name="Light List Accent 6" w:semiHidden="0" w:uiPriority="61" w:unhideWhenUsed="0"/>
-    <w:lsdException w:name="Light Grid Accent 6" w:semiHidden="0" w:uiPriority="62" w:unhideWhenUsed="0"/>
-    <w:lsdException w:name="Medium Shading 1 Accent 6" w:semiHidden="0" w:uiPriority="63" w:unhideWhenUsed="0"/>
-    <w:lsdException w:name="Medium Shading 2 Accent 6" w:semiHidden="0" w:uiPriority="64" w:unhideWhenUsed="0"/>
-    <w:lsdException w:name="Medium List 1 Accent 6" w:semiHidden="0" w:uiPriority="65" w:unhideWhenUsed="0"/>
-    <w:lsdException w:name="Medium List 2 Accent 6" w:semiHidden="0" w:uiPriority="66" w:unhideWhenUsed="0"/>
-    <w:lsdException w:name="Medium Grid 1 Accent 6" w:semiHidden="0" w:uiPriority="67" w:unhideWhenUsed="0"/>
-    <w:lsdException w:name="Medium Grid 2 Accent 6" w:semiHidden="0" w:uiPriority="68" w:unhideWhenUsed="0"/>
-    <w:lsdException w:name="Medium Grid 3 Accent 6" w:semiHidden="0" w:uiPriority="69" w:unhideWhenUsed="0"/>
-    <w:lsdException w:name="Dark List Accent 6" w:semiHidden="0" w:uiPriority="70" w:unhideWhenUsed="0"/>
-    <w:lsdException w:name="Colorful Shading Accent 6" w:semiHidden="0" w:uiPriority="71" w:unhideWhenUsed="0"/>
-    <w:lsdException w:name="Colorful List Accent 6" w:semiHidden="0" w:uiPriority="72" w:unhideWhenUsed="0"/>
-    <w:lsdException w:name="Colorful Grid Accent 6" w:semiHidden="0" w:uiPriority="73" w:unhideWhenUsed="0"/>
-    <w:lsdException w:name="Subtle Emphasis" w:semiHidden="0" w:uiPriority="19" w:unhideWhenUsed="0" w:qFormat="1"/>
-    <w:lsdException w:name="Intense Emphasis" w:semiHidden="0" w:uiPriority="21" w:unhideWhenUsed="0" w:qFormat="1"/>
-    <w:lsdException w:name="Subtle Reference" w:semiHidden="0" w:uiPriority="31" w:unhideWhenUsed="0" w:qFormat="1"/>
-    <w:lsdException w:name="Intense Reference" w:semiHidden="0" w:uiPriority="32" w:unhideWhenUsed="0" w:qFormat="1"/>
-    <w:lsdException w:name="Book Title" w:semiHidden="0" w:uiPriority="33" w:unhideWhenUsed="0" w:qFormat="1"/>
-    <w:lsdException w:name="Bibliography" w:uiPriority="37"/>
-    <w:lsdException w:name="TOC Heading" w:uiPriority="39" w:qFormat="1"/>
-  </w:latentStyles>
-  <w:style w:type="paragraph" w:default="1" w:styleId="Normal">
-    <w:name w:val="Normal"/>
-    <w:qFormat/>
-  </w:style>
-  <w:style w:type="character" w:default="1" w:styleId="Fuentedeprrafopredeter">
-    <w:name w:val="Default Paragraph Font"/>
-    <w:uiPriority w:val="1"/>
-    <w:semiHidden/>
-    <w:unhideWhenUsed/>
-  </w:style>
-  <w:style w:type="table" w:default="1" w:styleId="Tablanormal">
-    <w:name w:val="Normal Table"/>
-    <w:uiPriority w:val="99"/>
-    <w:semiHidden/>
-    <w:unhideWhenUsed/>
-    <w:tblPr>
-      <w:tblInd w:w="0" w:type="dxa"/>
-      <w:tblCellMar>
-        <w:top w:w="0" w:type="dxa"/>
-        <w:left w:w="108" w:type="dxa"/>
-        <w:bottom w:w="0" w:type="dxa"/>
-        <w:right w:w="108" w:type="dxa"/>
-      </w:tblCellMar>
-    </w:tblPr>
-  </w:style>
-  <w:style w:type="numbering" w:default="1" w:styleId="Sinlista">
-    <w:name w:val="No List"/>
-    <w:uiPriority w:val="99"/>
-    <w:semiHidden/>
-    <w:unhideWhenUsed/>
-  </w:style>
-  <w:style w:type="paragraph" w:styleId="Prrafodelista">
-    <w:name w:val="List Paragraph"/>
-    <w:basedOn w:val="Normal"/>
-    <w:uiPriority w:val="34"/>
-    <w:qFormat/>
-    <w:rsid w:val="00B61049"/>
-    <w:pPr>
-      <w:ind w:left="720"/>
-      <w:contextualSpacing/>
-    </w:pPr>
-  </w:style>
-  <w:style w:type="paragraph" w:styleId="Textodeglobo">
-    <w:name w:val="Balloon Text"/>
-    <w:basedOn w:val="Normal"/>
-    <w:link w:val="TextodegloboCar"/>
-    <w:uiPriority w:val="99"/>
-    <w:semiHidden/>
-    <w:unhideWhenUsed/>
-    <w:rsid w:val="00B61049"/>
-    <w:pPr>
-      <w:spacing w:after="0" w:line="240" w:lineRule="auto"/>
-    </w:pPr>
-    <w:rPr>
-      <w:rFonts w:ascii="Tahoma" w:hAnsi="Tahoma" w:cs="Tahoma"/>
-      <w:sz w:val="16"/>
-      <w:szCs w:val="16"/>
-    </w:rPr>
-  </w:style>
-  <w:style w:type="character" w:customStyle="1" w:styleId="TextodegloboCar">
-    <w:name w:val="Texto de globo Car"/>
-    <w:basedOn w:val="Fuentedeprrafopredeter"/>
-    <w:link w:val="Textodeglobo"/>
-    <w:uiPriority w:val="99"/>
-    <w:semiHidden/>
-    <w:rsid w:val="00B61049"/>
-    <w:rPr>
-      <w:rFonts w:ascii="Tahoma" w:hAnsi="Tahoma" w:cs="Tahoma"/>
-      <w:sz w:val="16"/>
-      <w:szCs w:val="16"/>
-    </w:rPr>
-  </w:style>
-  <w:style w:type="table" w:styleId="Tablaconcuadrcula">
-    <w:name w:val="Table Grid"/>
-    <w:basedOn w:val="Tablanormal"/>
-    <w:uiPriority w:val="39"/>
-    <w:rsid w:val="0053085D"/>
-    <w:pPr>
-      <w:spacing w:after="0" w:line="240" w:lineRule="auto"/>
-    </w:pPr>
-    <w:tblPr>
-      <w:tblInd w:w="0" w:type="dxa"/>
-      <w:tblBorders>
-        <w:top w:val="single" w:sz="4" w:space="0" w:color="auto"/>
-        <w:left w:val="single" w:sz="4" w:space="0" w:color="auto"/>
-        <w:bottom w:val="single" w:sz="4" w:space="0" w:color="auto"/>
-        <w:right w:val="single" w:sz="4" w:space="0" w:color="auto"/>
-        <w:insideH w:val="single" w:sz="4" w:space="0" w:color="auto"/>
-        <w:insideV w:val="single" w:sz="4" w:space="0" w:color="auto"/>
-      </w:tblBorders>
-      <w:tblCellMar>
-        <w:top w:w="0" w:type="dxa"/>
-        <w:left w:w="108" w:type="dxa"/>
-        <w:bottom w:w="0" w:type="dxa"/>
-        <w:right w:w="108" w:type="dxa"/>
-      </w:tblCellMar>
-    </w:tblPr>
-  </w:style>
-  <w:style w:type="table" w:styleId="Sombreadomedio2-nfasis5">
-    <w:name w:val="Medium Shading 2 Accent 5"/>
-    <w:basedOn w:val="Tablanormal"/>
-    <w:uiPriority w:val="64"/>
-    <w:rsid w:val="00C0007A"/>
-    <w:pPr>
-      <w:spacing w:after="0" w:line="240" w:lineRule="auto"/>
-    </w:pPr>
-    <w:tblPr>
-      <w:tblStyleRowBandSize w:val="1"/>
-      <w:tblStyleColBandSize w:val="1"/>
-      <w:tblInd w:w="0" w:type="dxa"/>
-      <w:tblBorders>
-        <w:top w:val="single" w:sz="18" w:space="0" w:color="auto"/>
-        <w:bottom w:val="single" w:sz="18" w:space="0" w:color="auto"/>
-      </w:tblBorders>
-      <w:tblCellMar>
-        <w:top w:w="0" w:type="dxa"/>
-        <w:left w:w="108" w:type="dxa"/>
-        <w:bottom w:w="0" w:type="dxa"/>
-        <w:right w:w="108" w:type="dxa"/>
-      </w:tblCellMar>
-    </w:tblPr>
-    <w:tblStylePr w:type="firstRow">
-      <w:pPr>
-        <w:spacing w:before="0" w:after="0" w:line="240" w:lineRule="auto"/>
-      </w:pPr>
-      <w:rPr>
-        <w:b/>
-        <w:bCs/>
-        <w:color w:val="FFFFFF" w:themeColor="background1"/>
-      </w:rPr>
-      <w:tblPr/>
-      <w:tcPr>
-        <w:tcBorders>
-          <w:top w:val="single" w:sz="18" w:space="0" w:color="auto"/>
-          <w:left w:val="nil"/>
-          <w:bottom w:val="single" w:sz="18" w:space="0" w:color="auto"/>
-          <w:right w:val="nil"/>
-          <w:insideH w:val="nil"/>
-          <w:insideV w:val="nil"/>
-        </w:tcBorders>
-        <w:shd w:val="clear" w:color="auto" w:fill="4BACC6" w:themeFill="accent5"/>
-      </w:tcPr>
-    </w:tblStylePr>
-    <w:tblStylePr w:type="lastRow">
-      <w:pPr>
-        <w:spacing w:before="0" w:after="0" w:line="240" w:lineRule="auto"/>
-      </w:pPr>
-      <w:rPr>
-        <w:color w:val="auto"/>
-      </w:rPr>
-      <w:tblPr/>
-      <w:tcPr>
-        <w:tcBorders>
-          <w:top w:val="double" w:sz="6" w:space="0" w:color="auto"/>
-          <w:left w:val="nil"/>
-          <w:bottom w:val="single" w:sz="18" w:space="0" w:color="auto"/>
-          <w:right w:val="nil"/>
-          <w:insideH w:val="nil"/>
-          <w:insideV w:val="nil"/>
-        </w:tcBorders>
-        <w:shd w:val="clear" w:color="auto" w:fill="FFFFFF" w:themeFill="background1"/>
-      </w:tcPr>
-    </w:tblStylePr>
-    <w:tblStylePr w:type="firstCol">
-      <w:rPr>
-        <w:b/>
-        <w:bCs/>
-        <w:color w:val="FFFFFF" w:themeColor="background1"/>
-      </w:rPr>
-      <w:tblPr/>
-      <w:tcPr>
-        <w:tcBorders>
-          <w:top w:val="nil"/>
-          <w:left w:val="nil"/>
-          <w:bottom w:val="single" w:sz="18" w:space="0" w:color="auto"/>
-          <w:right w:val="nil"/>
-          <w:insideH w:val="nil"/>
-          <w:insideV w:val="nil"/>
-        </w:tcBorders>
-        <w:shd w:val="clear" w:color="auto" w:fill="4BACC6" w:themeFill="accent5"/>
-      </w:tcPr>
-    </w:tblStylePr>
-    <w:tblStylePr w:type="lastCol">
-      <w:rPr>
-        <w:b/>
-        <w:bCs/>
-        <w:color w:val="FFFFFF" w:themeColor="background1"/>
-      </w:rPr>
-      <w:tblPr/>
-      <w:tcPr>
-        <w:tcBorders>
-          <w:left w:val="nil"/>
-          <w:right w:val="nil"/>
-          <w:insideH w:val="nil"/>
-          <w:insideV w:val="nil"/>
-        </w:tcBorders>
-        <w:shd w:val="clear" w:color="auto" w:fill="4BACC6" w:themeFill="accent5"/>
-      </w:tcPr>
-    </w:tblStylePr>
-    <w:tblStylePr w:type="band1Vert">
-      <w:tblPr/>
-      <w:tcPr>
-        <w:tcBorders>
-          <w:left w:val="nil"/>
-          <w:right w:val="nil"/>
-          <w:insideH w:val="nil"/>
-          <w:insideV w:val="nil"/>
-        </w:tcBorders>
-        <w:shd w:val="clear" w:color="auto" w:fill="D8D8D8" w:themeFill="background1" w:themeFillShade="D8"/>
-      </w:tcPr>
-    </w:tblStylePr>
-    <w:tblStylePr w:type="band1Horz">
-      <w:tblPr/>
-      <w:tcPr>
-        <w:shd w:val="clear" w:color="auto" w:fill="D8D8D8" w:themeFill="background1" w:themeFillShade="D8"/>
-      </w:tcPr>
-    </w:tblStylePr>
-    <w:tblStylePr w:type="neCell">
-      <w:tblPr/>
-      <w:tcPr>
-        <w:tcBorders>
-          <w:top w:val="single" w:sz="18" w:space="0" w:color="auto"/>
-          <w:left w:val="nil"/>
-          <w:bottom w:val="single" w:sz="18" w:space="0" w:color="auto"/>
-          <w:right w:val="nil"/>
-          <w:insideH w:val="nil"/>
-          <w:insideV w:val="nil"/>
-        </w:tcBorders>
-      </w:tcPr>
-    </w:tblStylePr>
-    <w:tblStylePr w:type="nwCell">
-      <w:rPr>
-        <w:color w:val="FFFFFF" w:themeColor="background1"/>
-      </w:rPr>
-      <w:tblPr/>
-      <w:tcPr>
-        <w:tcBorders>
-          <w:top w:val="single" w:sz="18" w:space="0" w:color="auto"/>
-          <w:left w:val="nil"/>
-          <w:bottom w:val="single" w:sz="18" w:space="0" w:color="auto"/>
-          <w:right w:val="nil"/>
-          <w:insideH w:val="nil"/>
-          <w:insideV w:val="nil"/>
-        </w:tcBorders>
-      </w:tcPr>
-    </w:tblStylePr>
-  </w:style>
-  <w:style w:type="table" w:styleId="Sombreadomedio2-nfasis1">
-    <w:name w:val="Medium Shading 2 Accent 1"/>
-    <w:basedOn w:val="Tablanormal"/>
-    <w:uiPriority w:val="64"/>
-    <w:rsid w:val="009645CC"/>
-    <w:pPr>
-      <w:spacing w:after="0" w:line="240" w:lineRule="auto"/>
-    </w:pPr>
-    <w:tblPr>
-      <w:tblStyleRowBandSize w:val="1"/>
-      <w:tblStyleColBandSize w:val="1"/>
-      <w:tblInd w:w="0" w:type="dxa"/>
-      <w:tblBorders>
-        <w:top w:val="single" w:sz="18" w:space="0" w:color="auto"/>
-        <w:bottom w:val="single" w:sz="18" w:space="0" w:color="auto"/>
-      </w:tblBorders>
-      <w:tblCellMar>
-        <w:top w:w="0" w:type="dxa"/>
-        <w:left w:w="108" w:type="dxa"/>
-        <w:bottom w:w="0" w:type="dxa"/>
-        <w:right w:w="108" w:type="dxa"/>
-      </w:tblCellMar>
-    </w:tblPr>
-    <w:tblStylePr w:type="firstRow">
-      <w:pPr>
-        <w:spacing w:before="0" w:after="0" w:line="240" w:lineRule="auto"/>
-      </w:pPr>
-      <w:rPr>
-        <w:b/>
-        <w:bCs/>
-        <w:color w:val="FFFFFF" w:themeColor="background1"/>
-      </w:rPr>
-      <w:tblPr/>
-      <w:tcPr>
-        <w:tcBorders>
-          <w:top w:val="single" w:sz="18" w:space="0" w:color="auto"/>
-          <w:left w:val="nil"/>
-          <w:bottom w:val="single" w:sz="18" w:space="0" w:color="auto"/>
-          <w:right w:val="nil"/>
-          <w:insideH w:val="nil"/>
-          <w:insideV w:val="nil"/>
-        </w:tcBorders>
-        <w:shd w:val="clear" w:color="auto" w:fill="4F81BD" w:themeFill="accent1"/>
-      </w:tcPr>
-    </w:tblStylePr>
-    <w:tblStylePr w:type="lastRow">
-      <w:pPr>
-        <w:spacing w:before="0" w:after="0" w:line="240" w:lineRule="auto"/>
-      </w:pPr>
-      <w:rPr>
-        <w:color w:val="auto"/>
-      </w:rPr>
-      <w:tblPr/>
-      <w:tcPr>
-        <w:tcBorders>
-          <w:top w:val="double" w:sz="6" w:space="0" w:color="auto"/>
-          <w:left w:val="nil"/>
-          <w:bottom w:val="single" w:sz="18" w:space="0" w:color="auto"/>
-          <w:right w:val="nil"/>
-          <w:insideH w:val="nil"/>
-          <w:insideV w:val="nil"/>
-        </w:tcBorders>
-        <w:shd w:val="clear" w:color="auto" w:fill="FFFFFF" w:themeFill="background1"/>
-      </w:tcPr>
-    </w:tblStylePr>
-    <w:tblStylePr w:type="firstCol">
-      <w:rPr>
-        <w:b/>
-        <w:bCs/>
-        <w:color w:val="FFFFFF" w:themeColor="background1"/>
-      </w:rPr>
-      <w:tblPr/>
-      <w:tcPr>
-        <w:tcBorders>
-          <w:top w:val="nil"/>
-          <w:left w:val="nil"/>
-          <w:bottom w:val="single" w:sz="18" w:space="0" w:color="auto"/>
-          <w:right w:val="nil"/>
-          <w:insideH w:val="nil"/>
-          <w:insideV w:val="nil"/>
-        </w:tcBorders>
-        <w:shd w:val="clear" w:color="auto" w:fill="4F81BD" w:themeFill="accent1"/>
-      </w:tcPr>
-    </w:tblStylePr>
-    <w:tblStylePr w:type="lastCol">
-      <w:rPr>
-        <w:b/>
-        <w:bCs/>
-        <w:color w:val="FFFFFF" w:themeColor="background1"/>
-      </w:rPr>
-      <w:tblPr/>
-      <w:tcPr>
-        <w:tcBorders>
-          <w:left w:val="nil"/>
-          <w:right w:val="nil"/>
-          <w:insideH w:val="nil"/>
-          <w:insideV w:val="nil"/>
-        </w:tcBorders>
-        <w:shd w:val="clear" w:color="auto" w:fill="4F81BD" w:themeFill="accent1"/>
-      </w:tcPr>
-    </w:tblStylePr>
-    <w:tblStylePr w:type="band1Vert">
-      <w:tblPr/>
-      <w:tcPr>
-        <w:tcBorders>
-          <w:left w:val="nil"/>
-          <w:right w:val="nil"/>
-          <w:insideH w:val="nil"/>
-          <w:insideV w:val="nil"/>
-        </w:tcBorders>
-        <w:shd w:val="clear" w:color="auto" w:fill="D8D8D8" w:themeFill="background1" w:themeFillShade="D8"/>
-      </w:tcPr>
-    </w:tblStylePr>
-    <w:tblStylePr w:type="band1Horz">
-      <w:tblPr/>
-      <w:tcPr>
-        <w:shd w:val="clear" w:color="auto" w:fill="D8D8D8" w:themeFill="background1" w:themeFillShade="D8"/>
-      </w:tcPr>
-    </w:tblStylePr>
-    <w:tblStylePr w:type="neCell">
-      <w:tblPr/>
-      <w:tcPr>
-        <w:tcBorders>
-          <w:top w:val="single" w:sz="18" w:space="0" w:color="auto"/>
-          <w:left w:val="nil"/>
-          <w:bottom w:val="single" w:sz="18" w:space="0" w:color="auto"/>
-          <w:right w:val="nil"/>
-          <w:insideH w:val="nil"/>
-          <w:insideV w:val="nil"/>
-        </w:tcBorders>
-      </w:tcPr>
-    </w:tblStylePr>
-    <w:tblStylePr w:type="nwCell">
-      <w:rPr>
-        <w:color w:val="FFFFFF" w:themeColor="background1"/>
-      </w:rPr>
-      <w:tblPr/>
-      <w:tcPr>
-        <w:tcBorders>
-          <w:top w:val="single" w:sz="18" w:space="0" w:color="auto"/>
-          <w:left w:val="nil"/>
-          <w:bottom w:val="single" w:sz="18" w:space="0" w:color="auto"/>
-          <w:right w:val="nil"/>
-          <w:insideH w:val="nil"/>
-          <w:insideV w:val="nil"/>
-        </w:tcBorders>
-      </w:tcPr>
-    </w:tblStylePr>
-  </w:style>
-  <w:style w:type="paragraph" w:styleId="NormalWeb">
-    <w:name w:val="Normal (Web)"/>
-    <w:basedOn w:val="Normal"/>
-    <w:uiPriority w:val="99"/>
-    <w:semiHidden/>
-    <w:unhideWhenUsed/>
-    <w:rsid w:val="00C16214"/>
-    <w:pPr>
-      <w:spacing w:before="100" w:beforeAutospacing="1" w:after="100" w:afterAutospacing="1" w:line="240" w:lineRule="auto"/>
-    </w:pPr>
-    <w:rPr>
-      <w:rFonts w:ascii="Times New Roman" w:eastAsiaTheme="minorEastAsia" w:hAnsi="Times New Roman" w:cs="Times New Roman"/>
-      <w:sz w:val="24"/>
-      <w:szCs w:val="24"/>
-      <w:lang w:eastAsia="es-PE"/>
-    </w:rPr>
-  </w:style>
-  <w:style w:type="table" w:styleId="Listaclara-nfasis4">
-    <w:name w:val="Light List Accent 4"/>
-    <w:basedOn w:val="Tablanormal"/>
-    <w:uiPriority w:val="61"/>
-    <w:rsid w:val="00427B90"/>
-    <w:pPr>
-      <w:spacing w:after="0" w:line="240" w:lineRule="auto"/>
-    </w:pPr>
-    <w:tblPr>
-      <w:tblStyleRowBandSize w:val="1"/>
-      <w:tblStyleColBandSize w:val="1"/>
-      <w:tblInd w:w="0" w:type="dxa"/>
-      <w:tblBorders>
-        <w:top w:val="single" w:sz="8" w:space="0" w:color="8064A2" w:themeColor="accent4"/>
-        <w:left w:val="single" w:sz="8" w:space="0" w:color="8064A2" w:themeColor="accent4"/>
-        <w:bottom w:val="single" w:sz="8" w:space="0" w:color="8064A2" w:themeColor="accent4"/>
-        <w:right w:val="single" w:sz="8" w:space="0" w:color="8064A2" w:themeColor="accent4"/>
-      </w:tblBorders>
-      <w:tblCellMar>
-        <w:top w:w="0" w:type="dxa"/>
-        <w:left w:w="108" w:type="dxa"/>
-        <w:bottom w:w="0" w:type="dxa"/>
-        <w:right w:w="108" w:type="dxa"/>
-      </w:tblCellMar>
-    </w:tblPr>
-    <w:tblStylePr w:type="firstRow">
-      <w:pPr>
-        <w:spacing w:before="0" w:after="0" w:line="240" w:lineRule="auto"/>
-      </w:pPr>
-      <w:rPr>
-        <w:b/>
-        <w:bCs/>
-        <w:color w:val="FFFFFF" w:themeColor="background1"/>
-      </w:rPr>
-      <w:tblPr/>
-      <w:tcPr>
-        <w:shd w:val="clear" w:color="auto" w:fill="8064A2" w:themeFill="accent4"/>
-      </w:tcPr>
-    </w:tblStylePr>
-    <w:tblStylePr w:type="lastRow">
-      <w:pPr>
-        <w:spacing w:before="0" w:after="0" w:line="240" w:lineRule="auto"/>
-      </w:pPr>
-      <w:rPr>
-        <w:b/>
-        <w:bCs/>
-      </w:rPr>
-      <w:tblPr/>
-      <w:tcPr>
-        <w:tcBorders>
-          <w:top w:val="double" w:sz="6" w:space="0" w:color="8064A2" w:themeColor="accent4"/>
-          <w:left w:val="single" w:sz="8" w:space="0" w:color="8064A2" w:themeColor="accent4"/>
-          <w:bottom w:val="single" w:sz="8" w:space="0" w:color="8064A2" w:themeColor="accent4"/>
-          <w:right w:val="single" w:sz="8" w:space="0" w:color="8064A2" w:themeColor="accent4"/>
-        </w:tcBorders>
-      </w:tcPr>
-    </w:tblStylePr>
-    <w:tblStylePr w:type="firstCol">
-      <w:rPr>
-        <w:b/>
-        <w:bCs/>
-      </w:rPr>
-    </w:tblStylePr>
-    <w:tblStylePr w:type="lastCol">
-      <w:rPr>
-        <w:b/>
-        <w:bCs/>
-      </w:rPr>
-    </w:tblStylePr>
-    <w:tblStylePr w:type="band1Vert">
-      <w:tblPr/>
-      <w:tcPr>
-        <w:tcBorders>
-          <w:top w:val="single" w:sz="8" w:space="0" w:color="8064A2" w:themeColor="accent4"/>
-          <w:left w:val="single" w:sz="8" w:space="0" w:color="8064A2" w:themeColor="accent4"/>
-          <w:bottom w:val="single" w:sz="8" w:space="0" w:color="8064A2" w:themeColor="accent4"/>
-          <w:right w:val="single" w:sz="8" w:space="0" w:color="8064A2" w:themeColor="accent4"/>
-        </w:tcBorders>
-      </w:tcPr>
-    </w:tblStylePr>
-    <w:tblStylePr w:type="band1Horz">
-      <w:tblPr/>
-      <w:tcPr>
-        <w:tcBorders>
-          <w:top w:val="single" w:sz="8" w:space="0" w:color="8064A2" w:themeColor="accent4"/>
-          <w:left w:val="single" w:sz="8" w:space="0" w:color="8064A2" w:themeColor="accent4"/>
-          <w:bottom w:val="single" w:sz="8" w:space="0" w:color="8064A2" w:themeColor="accent4"/>
-          <w:right w:val="single" w:sz="8" w:space="0" w:color="8064A2" w:themeColor="accent4"/>
-        </w:tcBorders>
-      </w:tcPr>
-    </w:tblStylePr>
-  </w:style>
-  <w:style w:type="table" w:styleId="Listaclara-nfasis3">
-    <w:name w:val="Light List Accent 3"/>
-    <w:basedOn w:val="Tablanormal"/>
-    <w:uiPriority w:val="61"/>
-    <w:rsid w:val="00237D89"/>
-    <w:pPr>
-      <w:spacing w:after="0" w:line="240" w:lineRule="auto"/>
-    </w:pPr>
-    <w:tblPr>
-      <w:tblStyleRowBandSize w:val="1"/>
-      <w:tblStyleColBandSize w:val="1"/>
-      <w:tblInd w:w="0" w:type="dxa"/>
-      <w:tblBorders>
-        <w:top w:val="single" w:sz="8" w:space="0" w:color="9BBB59" w:themeColor="accent3"/>
-        <w:left w:val="single" w:sz="8" w:space="0" w:color="9BBB59" w:themeColor="accent3"/>
-        <w:bottom w:val="single" w:sz="8" w:space="0" w:color="9BBB59" w:themeColor="accent3"/>
-        <w:right w:val="single" w:sz="8" w:space="0" w:color="9BBB59" w:themeColor="accent3"/>
-      </w:tblBorders>
-      <w:tblCellMar>
-        <w:top w:w="0" w:type="dxa"/>
-        <w:left w:w="108" w:type="dxa"/>
-        <w:bottom w:w="0" w:type="dxa"/>
-        <w:right w:w="108" w:type="dxa"/>
-      </w:tblCellMar>
-    </w:tblPr>
-    <w:tblStylePr w:type="firstRow">
-      <w:pPr>
-        <w:spacing w:before="0" w:after="0" w:line="240" w:lineRule="auto"/>
-      </w:pPr>
-      <w:rPr>
-        <w:b/>
-        <w:bCs/>
-        <w:color w:val="FFFFFF" w:themeColor="background1"/>
-      </w:rPr>
-      <w:tblPr/>
-      <w:tcPr>
-        <w:shd w:val="clear" w:color="auto" w:fill="9BBB59" w:themeFill="accent3"/>
-      </w:tcPr>
-    </w:tblStylePr>
-    <w:tblStylePr w:type="lastRow">
-      <w:pPr>
-        <w:spacing w:before="0" w:after="0" w:line="240" w:lineRule="auto"/>
-      </w:pPr>
-      <w:rPr>
-        <w:b/>
-        <w:bCs/>
-      </w:rPr>
-      <w:tblPr/>
-      <w:tcPr>
-        <w:tcBorders>
-          <w:top w:val="double" w:sz="6" w:space="0" w:color="9BBB59" w:themeColor="accent3"/>
-          <w:left w:val="single" w:sz="8" w:space="0" w:color="9BBB59" w:themeColor="accent3"/>
-          <w:bottom w:val="single" w:sz="8" w:space="0" w:color="9BBB59" w:themeColor="accent3"/>
-          <w:right w:val="single" w:sz="8" w:space="0" w:color="9BBB59" w:themeColor="accent3"/>
-        </w:tcBorders>
-      </w:tcPr>
-    </w:tblStylePr>
-    <w:tblStylePr w:type="firstCol">
-      <w:rPr>
-        <w:b/>
-        <w:bCs/>
-      </w:rPr>
-    </w:tblStylePr>
-    <w:tblStylePr w:type="lastCol">
-      <w:rPr>
-        <w:b/>
-        <w:bCs/>
-      </w:rPr>
-    </w:tblStylePr>
-    <w:tblStylePr w:type="band1Vert">
-      <w:tblPr/>
-      <w:tcPr>
-        <w:tcBorders>
-          <w:top w:val="single" w:sz="8" w:space="0" w:color="9BBB59" w:themeColor="accent3"/>
-          <w:left w:val="single" w:sz="8" w:space="0" w:color="9BBB59" w:themeColor="accent3"/>
-          <w:bottom w:val="single" w:sz="8" w:space="0" w:color="9BBB59" w:themeColor="accent3"/>
-          <w:right w:val="single" w:sz="8" w:space="0" w:color="9BBB59" w:themeColor="accent3"/>
-        </w:tcBorders>
-      </w:tcPr>
-    </w:tblStylePr>
-    <w:tblStylePr w:type="band1Horz">
-      <w:tblPr/>
-      <w:tcPr>
-        <w:tcBorders>
-          <w:top w:val="single" w:sz="8" w:space="0" w:color="9BBB59" w:themeColor="accent3"/>
-          <w:left w:val="single" w:sz="8" w:space="0" w:color="9BBB59" w:themeColor="accent3"/>
-          <w:bottom w:val="single" w:sz="8" w:space="0" w:color="9BBB59" w:themeColor="accent3"/>
-          <w:right w:val="single" w:sz="8" w:space="0" w:color="9BBB59" w:themeColor="accent3"/>
-        </w:tcBorders>
-      </w:tcPr>
-    </w:tblStylePr>
-  </w:style>
-  <w:style w:type="table" w:customStyle="1" w:styleId="GridTable1LightAccent5">
-    <w:name w:val="Grid Table 1 Light Accent 5"/>
-    <w:basedOn w:val="Tablanormal"/>
-    <w:uiPriority w:val="46"/>
-    <w:rsid w:val="00F617F2"/>
-    <w:pPr>
-      <w:spacing w:after="0" w:line="240" w:lineRule="auto"/>
-    </w:pPr>
-    <w:tblPr>
-      <w:tblStyleRowBandSize w:val="1"/>
-      <w:tblStyleColBandSize w:val="1"/>
-      <w:tblInd w:w="0" w:type="dxa"/>
-      <w:tblBorders>
-        <w:top w:val="single" w:sz="4" w:space="0" w:color="B6DDE8" w:themeColor="accent5" w:themeTint="66"/>
-        <w:left w:val="single" w:sz="4" w:space="0" w:color="B6DDE8" w:themeColor="accent5" w:themeTint="66"/>
-        <w:bottom w:val="single" w:sz="4" w:space="0" w:color="B6DDE8" w:themeColor="accent5" w:themeTint="66"/>
-        <w:right w:val="single" w:sz="4" w:space="0" w:color="B6DDE8" w:themeColor="accent5" w:themeTint="66"/>
-        <w:insideH w:val="single" w:sz="4" w:space="0" w:color="B6DDE8" w:themeColor="accent5" w:themeTint="66"/>
-        <w:insideV w:val="single" w:sz="4" w:space="0" w:color="B6DDE8" w:themeColor="accent5" w:themeTint="66"/>
-      </w:tblBorders>
-      <w:tblCellMar>
-        <w:top w:w="0" w:type="dxa"/>
-        <w:left w:w="108" w:type="dxa"/>
-        <w:bottom w:w="0" w:type="dxa"/>
-        <w:right w:w="108" w:type="dxa"/>
-      </w:tblCellMar>
-    </w:tblPr>
-    <w:tblStylePr w:type="firstRow">
-      <w:rPr>
-        <w:b/>
-        <w:bCs/>
-      </w:rPr>
-      <w:tblPr/>
-      <w:tcPr>
-        <w:tcBorders>
-          <w:bottom w:val="single" w:sz="12" w:space="0" w:color="92CDDC" w:themeColor="accent5" w:themeTint="99"/>
-        </w:tcBorders>
-      </w:tcPr>
-    </w:tblStylePr>
-    <w:tblStylePr w:type="lastRow">
-      <w:rPr>
-        <w:b/>
-        <w:bCs/>
-      </w:rPr>
-      <w:tblPr/>
-      <w:tcPr>
-        <w:tcBorders>
-          <w:top w:val="double" w:sz="2" w:space="0" w:color="92CDDC" w:themeColor="accent5" w:themeTint="99"/>
-        </w:tcBorders>
-      </w:tcPr>
-    </w:tblStylePr>
-    <w:tblStylePr w:type="firstCol">
-      <w:rPr>
-        <w:b/>
-        <w:bCs/>
-      </w:rPr>
-    </w:tblStylePr>
-    <w:tblStylePr w:type="lastCol">
-      <w:rPr>
-        <w:b/>
-        <w:bCs/>
-      </w:rPr>
-    </w:tblStylePr>
-  </w:style>
-  <w:style w:type="paragraph" w:styleId="Sinespaciado">
-    <w:name w:val="No Spacing"/>
-    <w:uiPriority w:val="1"/>
-    <w:qFormat/>
-    <w:rsid w:val="00AB2DF5"/>
-    <w:pPr>
-      <w:spacing w:after="0" w:line="240" w:lineRule="auto"/>
-    </w:pPr>
-  </w:style>
-  <w:style w:type="table" w:customStyle="1" w:styleId="Sombreadomedio1-nfasis41">
-    <w:name w:val="Sombreado medio 1 - Énfasis 41"/>
-    <w:basedOn w:val="Tablanormal"/>
-    <w:next w:val="Sombreadomedio1-nfasis4"/>
-    <w:uiPriority w:val="63"/>
-    <w:rsid w:val="00F338D8"/>
-    <w:pPr>
-      <w:spacing w:after="0" w:line="240" w:lineRule="auto"/>
-    </w:pPr>
-    <w:tblPr>
-      <w:tblStyleRowBandSize w:val="1"/>
-      <w:tblStyleColBandSize w:val="1"/>
-      <w:tblInd w:w="0" w:type="dxa"/>
-      <w:tblBorders>
-        <w:top w:val="single" w:sz="8" w:space="0" w:color="FFCF40"/>
-        <w:left w:val="single" w:sz="8" w:space="0" w:color="FFCF40"/>
-        <w:bottom w:val="single" w:sz="8" w:space="0" w:color="FFCF40"/>
-        <w:right w:val="single" w:sz="8" w:space="0" w:color="FFCF40"/>
-        <w:insideH w:val="single" w:sz="8" w:space="0" w:color="FFCF40"/>
-      </w:tblBorders>
-      <w:tblCellMar>
-        <w:top w:w="0" w:type="dxa"/>
-        <w:left w:w="108" w:type="dxa"/>
-        <w:bottom w:w="0" w:type="dxa"/>
-        <w:right w:w="108" w:type="dxa"/>
-      </w:tblCellMar>
-    </w:tblPr>
-    <w:tblStylePr w:type="firstRow">
-      <w:pPr>
-        <w:spacing w:before="0" w:after="0" w:line="240" w:lineRule="auto"/>
-      </w:pPr>
-      <w:rPr>
-        <w:b/>
-        <w:bCs/>
-        <w:color w:val="FFFFFF"/>
-      </w:rPr>
-      <w:tblPr/>
-      <w:tcPr>
-        <w:tcBorders>
-          <w:top w:val="single" w:sz="8" w:space="0" w:color="FFCF40"/>
-          <w:left w:val="single" w:sz="8" w:space="0" w:color="FFCF40"/>
-          <w:bottom w:val="single" w:sz="8" w:space="0" w:color="FFCF40"/>
-          <w:right w:val="single" w:sz="8" w:space="0" w:color="FFCF40"/>
-          <w:insideH w:val="nil"/>
-          <w:insideV w:val="nil"/>
-        </w:tcBorders>
-        <w:shd w:val="clear" w:color="auto" w:fill="FFC000"/>
-      </w:tcPr>
-    </w:tblStylePr>
-    <w:tblStylePr w:type="lastRow">
-      <w:pPr>
-        <w:spacing w:before="0" w:after="0" w:line="240" w:lineRule="auto"/>
-      </w:pPr>
-      <w:rPr>
-        <w:b/>
-        <w:bCs/>
-      </w:rPr>
-      <w:tblPr/>
-      <w:tcPr>
-        <w:tcBorders>
-          <w:top w:val="double" w:sz="6" w:space="0" w:color="FFCF40"/>
-          <w:left w:val="single" w:sz="8" w:space="0" w:color="FFCF40"/>
-          <w:bottom w:val="single" w:sz="8" w:space="0" w:color="FFCF40"/>
-          <w:right w:val="single" w:sz="8" w:space="0" w:color="FFCF40"/>
-          <w:insideH w:val="nil"/>
-          <w:insideV w:val="nil"/>
-        </w:tcBorders>
-      </w:tcPr>
-    </w:tblStylePr>
-    <w:tblStylePr w:type="firstCol">
-      <w:rPr>
-        <w:b/>
-        <w:bCs/>
-      </w:rPr>
-    </w:tblStylePr>
-    <w:tblStylePr w:type="lastCol">
-      <w:rPr>
-        <w:b/>
-        <w:bCs/>
-      </w:rPr>
-    </w:tblStylePr>
-    <w:tblStylePr w:type="band1Vert">
-      <w:tblPr/>
-      <w:tcPr>
-        <w:shd w:val="clear" w:color="auto" w:fill="FFEFC0"/>
-      </w:tcPr>
-    </w:tblStylePr>
-    <w:tblStylePr w:type="band1Horz">
-      <w:tblPr/>
-      <w:tcPr>
-        <w:tcBorders>
-          <w:insideH w:val="nil"/>
-          <w:insideV w:val="nil"/>
-        </w:tcBorders>
-        <w:shd w:val="clear" w:color="auto" w:fill="FFEFC0"/>
-      </w:tcPr>
-    </w:tblStylePr>
-    <w:tblStylePr w:type="band2Horz">
-      <w:tblPr/>
-      <w:tcPr>
-        <w:tcBorders>
-          <w:insideH w:val="nil"/>
-          <w:insideV w:val="nil"/>
-        </w:tcBorders>
-      </w:tcPr>
-    </w:tblStylePr>
-  </w:style>
-  <w:style w:type="table" w:styleId="Sombreadomedio1-nfasis4">
-    <w:name w:val="Medium Shading 1 Accent 4"/>
-    <w:basedOn w:val="Tablanormal"/>
-    <w:uiPriority w:val="63"/>
-    <w:rsid w:val="00F338D8"/>
-    <w:pPr>
-      <w:spacing w:after="0" w:line="240" w:lineRule="auto"/>
-    </w:pPr>
-    <w:tblPr>
-      <w:tblStyleRowBandSize w:val="1"/>
-      <w:tblStyleColBandSize w:val="1"/>
-      <w:tblInd w:w="0" w:type="dxa"/>
-      <w:tblBorders>
-        <w:top w:val="single" w:sz="8" w:space="0" w:color="9F8AB9" w:themeColor="accent4" w:themeTint="BF"/>
-        <w:left w:val="single" w:sz="8" w:space="0" w:color="9F8AB9" w:themeColor="accent4" w:themeTint="BF"/>
-        <w:bottom w:val="single" w:sz="8" w:space="0" w:color="9F8AB9" w:themeColor="accent4" w:themeTint="BF"/>
-        <w:right w:val="single" w:sz="8" w:space="0" w:color="9F8AB9" w:themeColor="accent4" w:themeTint="BF"/>
-        <w:insideH w:val="single" w:sz="8" w:space="0" w:color="9F8AB9" w:themeColor="accent4" w:themeTint="BF"/>
-      </w:tblBorders>
-      <w:tblCellMar>
-        <w:top w:w="0" w:type="dxa"/>
-        <w:left w:w="108" w:type="dxa"/>
-        <w:bottom w:w="0" w:type="dxa"/>
-        <w:right w:w="108" w:type="dxa"/>
-      </w:tblCellMar>
     </w:tblPr>
     <w:tblStylePr w:type="firstRow">
       <w:pPr>
@@ -39016,9 +37859,9 @@
 </file>
 
 <file path=word/charts/chart1.xml><?xml version="1.0" encoding="utf-8"?>
-<c:chartSpace xmlns:c="http://schemas.openxmlformats.org/drawingml/2006/chart" xmlns:a="http://schemas.openxmlformats.org/drawingml/2006/main" xmlns:r="http://schemas.openxmlformats.org/officeDocument/2006/relationships">
+<c:chartSpace xmlns:c="http://schemas.openxmlformats.org/drawingml/2006/chart" xmlns:a="http://schemas.openxmlformats.org/drawingml/2006/main" xmlns:r="http://schemas.openxmlformats.org/officeDocument/2006/relationships" xmlns:c16r2="http://schemas.microsoft.com/office/drawing/2015/06/chart">
   <c:date1904 val="0"/>
-  <c:lang val="es-PE"/>
+  <c:lang val="es-ES"/>
   <c:roundedCorners val="0"/>
   <mc:AlternateContent xmlns:mc="http://schemas.openxmlformats.org/markup-compatibility/2006">
     <mc:Choice xmlns:c14="http://schemas.microsoft.com/office/drawing/2007/8/2/chart" Requires="c14">
@@ -39038,7 +37881,7 @@
           <a:pPr>
             <a:defRPr/>
           </a:pPr>
-          <a:endParaRPr lang="es-PE"/>
+          <a:endParaRPr lang="en-US"/>
         </a:p>
       </c:txPr>
     </c:title>
@@ -39065,6 +37908,13 @@
           </c:tx>
           <c:invertIfNegative val="0"/>
           <c:dLbls>
+            <c:spPr>
+              <a:noFill/>
+              <a:ln>
+                <a:noFill/>
+              </a:ln>
+              <a:effectLst/>
+            </c:spPr>
             <c:txPr>
               <a:bodyPr rot="0" vert="horz"/>
               <a:lstStyle/>
@@ -39072,7 +37922,7 @@
                 <a:pPr>
                   <a:defRPr/>
                 </a:pPr>
-                <a:endParaRPr lang="es-PE"/>
+                <a:endParaRPr lang="en-US"/>
               </a:p>
             </c:txPr>
             <c:dLblPos val="outEnd"/>
@@ -39083,7 +37933,7 @@
             <c:showPercent val="0"/>
             <c:showBubbleSize val="0"/>
             <c:showLeaderLines val="0"/>
-            <c:extLst xmlns:c16r2="http://schemas.microsoft.com/office/drawing/2015/06/chart">
+            <c:extLst>
               <c:ext xmlns:c15="http://schemas.microsoft.com/office/drawing/2012/chart" uri="{CE6537A1-D6FC-4f65-9D91-7224C49458BB}">
                 <c15:showLeaderLines val="1"/>
                 <c15:leaderLines>
@@ -39156,7 +38006,7 @@
               </c:numCache>
             </c:numRef>
           </c:val>
-          <c:extLst xmlns:c16r2="http://schemas.microsoft.com/office/drawing/2015/06/chart">
+          <c:extLst>
             <c:ext xmlns:c16="http://schemas.microsoft.com/office/drawing/2014/chart" uri="{C3380CC4-5D6E-409C-BE32-E72D297353CC}">
               <c16:uniqueId val="{00000000-1805-4D12-B301-ADDBDBFE6097}"/>
             </c:ext>
@@ -39194,7 +38044,7 @@
             <a:pPr>
               <a:defRPr/>
             </a:pPr>
-            <a:endParaRPr lang="es-PE"/>
+            <a:endParaRPr lang="en-US"/>
           </a:p>
         </c:txPr>
         <c:crossAx val="261010560"/>
@@ -39223,7 +38073,7 @@
             <a:pPr>
               <a:defRPr/>
             </a:pPr>
-            <a:endParaRPr lang="es-PE"/>
+            <a:endParaRPr lang="en-US"/>
           </a:p>
         </c:txPr>
         <c:crossAx val="260953216"/>
@@ -39241,14 +38091,14 @@
           <a:pPr>
             <a:defRPr/>
           </a:pPr>
-          <a:endParaRPr lang="es-PE"/>
+          <a:endParaRPr lang="en-US"/>
         </a:p>
       </c:txPr>
     </c:legend>
     <c:plotVisOnly val="1"/>
     <c:dispBlanksAs val="gap"/>
     <c:showDLblsOverMax val="0"/>
-    <c:extLst xmlns:c16r2="http://schemas.microsoft.com/office/drawing/2015/06/chart">
+    <c:extLst>
       <c:ext xmlns:c16r3="http://schemas.microsoft.com/office/drawing/2017/03/chart" uri="{56B9EC1D-385E-4148-901F-78D8002777C0}">
         <c16r3:dataDisplayOptions16>
           <c16r3:dispNaAsBlank val="1"/>
@@ -39263,9 +38113,9 @@
 </file>
 
 <file path=word/charts/chart10.xml><?xml version="1.0" encoding="utf-8"?>
-<c:chartSpace xmlns:c="http://schemas.openxmlformats.org/drawingml/2006/chart" xmlns:a="http://schemas.openxmlformats.org/drawingml/2006/main" xmlns:r="http://schemas.openxmlformats.org/officeDocument/2006/relationships">
+<c:chartSpace xmlns:c="http://schemas.openxmlformats.org/drawingml/2006/chart" xmlns:a="http://schemas.openxmlformats.org/drawingml/2006/main" xmlns:r="http://schemas.openxmlformats.org/officeDocument/2006/relationships" xmlns:c16r2="http://schemas.microsoft.com/office/drawing/2015/06/chart">
   <c:date1904 val="0"/>
-  <c:lang val="es-PE"/>
+  <c:lang val="es-ES"/>
   <c:roundedCorners val="0"/>
   <mc:AlternateContent xmlns:mc="http://schemas.openxmlformats.org/markup-compatibility/2006">
     <mc:Choice xmlns:c14="http://schemas.microsoft.com/office/drawing/2007/8/2/chart" Requires="c14">
@@ -39400,6 +38250,11 @@
               </c:numCache>
             </c:numRef>
           </c:val>
+          <c:extLst>
+            <c:ext xmlns:c16="http://schemas.microsoft.com/office/drawing/2014/chart" uri="{C3380CC4-5D6E-409C-BE32-E72D297353CC}">
+              <c16:uniqueId val="{00000000-E63F-40F7-95DD-C9B4D35504F2}"/>
+            </c:ext>
+          </c:extLst>
         </c:ser>
         <c:dLbls>
           <c:showLegendKey val="0"/>
@@ -39455,7 +38310,7 @@
                 <a:cs typeface="+mn-cs"/>
               </a:defRPr>
             </a:pPr>
-            <a:endParaRPr lang="es-PE"/>
+            <a:endParaRPr lang="en-US"/>
           </a:p>
         </c:txPr>
         <c:crossAx val="301649920"/>
@@ -39514,7 +38369,7 @@
                 <a:cs typeface="+mn-cs"/>
               </a:defRPr>
             </a:pPr>
-            <a:endParaRPr lang="es-PE"/>
+            <a:endParaRPr lang="en-US"/>
           </a:p>
         </c:txPr>
         <c:crossAx val="301529344"/>
@@ -39556,7 +38411,7 @@
               <a:cs typeface="+mn-cs"/>
             </a:defRPr>
           </a:pPr>
-          <a:endParaRPr lang="es-PE"/>
+          <a:endParaRPr lang="en-US"/>
         </a:p>
       </c:txPr>
     </c:legend>
@@ -39583,7 +38438,7 @@
       <a:pPr>
         <a:defRPr/>
       </a:pPr>
-      <a:endParaRPr lang="es-PE"/>
+      <a:endParaRPr lang="en-US"/>
     </a:p>
   </c:txPr>
   <c:externalData r:id="rId2">
@@ -39594,9 +38449,9 @@
 </file>
 
 <file path=word/charts/chart11.xml><?xml version="1.0" encoding="utf-8"?>
-<c:chartSpace xmlns:c="http://schemas.openxmlformats.org/drawingml/2006/chart" xmlns:a="http://schemas.openxmlformats.org/drawingml/2006/main" xmlns:r="http://schemas.openxmlformats.org/officeDocument/2006/relationships">
+<c:chartSpace xmlns:c="http://schemas.openxmlformats.org/drawingml/2006/chart" xmlns:a="http://schemas.openxmlformats.org/drawingml/2006/main" xmlns:r="http://schemas.openxmlformats.org/officeDocument/2006/relationships" xmlns:c16r2="http://schemas.microsoft.com/office/drawing/2015/06/chart">
   <c:date1904 val="0"/>
-  <c:lang val="es-PE"/>
+  <c:lang val="es-ES"/>
   <c:roundedCorners val="0"/>
   <mc:AlternateContent xmlns:mc="http://schemas.openxmlformats.org/markup-compatibility/2006">
     <mc:Choice xmlns:c14="http://schemas.microsoft.com/office/drawing/2007/8/2/chart" Requires="c14">
@@ -39676,6 +38531,11 @@
                 <a:srgbClr val="FF0000"/>
               </a:solidFill>
             </c:spPr>
+            <c:extLst>
+              <c:ext xmlns:c16="http://schemas.microsoft.com/office/drawing/2014/chart" uri="{C3380CC4-5D6E-409C-BE32-E72D297353CC}">
+                <c16:uniqueId val="{00000001-9C44-473C-9440-F0CADF693BD7}"/>
+              </c:ext>
+            </c:extLst>
           </c:dPt>
           <c:dLbls>
             <c:spPr>
@@ -39696,7 +38556,7 @@
                     </a:solidFill>
                   </a:defRPr>
                 </a:pPr>
-                <a:endParaRPr lang="es-PE"/>
+                <a:endParaRPr lang="en-US"/>
               </a:p>
             </c:txPr>
             <c:dLblPos val="inEnd"/>
@@ -39709,7 +38569,6 @@
             <c:showLeaderLines val="0"/>
             <c:extLst>
               <c:ext xmlns:c15="http://schemas.microsoft.com/office/drawing/2012/chart" uri="{CE6537A1-D6FC-4f65-9D91-7224C49458BB}">
-                <c15:layout/>
                 <c15:showLeaderLines val="0"/>
               </c:ext>
             </c:extLst>
@@ -39741,6 +38600,11 @@
               </c:numCache>
             </c:numRef>
           </c:val>
+          <c:extLst>
+            <c:ext xmlns:c16="http://schemas.microsoft.com/office/drawing/2014/chart" uri="{C3380CC4-5D6E-409C-BE32-E72D297353CC}">
+              <c16:uniqueId val="{00000002-9C44-473C-9440-F0CADF693BD7}"/>
+            </c:ext>
+          </c:extLst>
         </c:ser>
         <c:dLbls>
           <c:showLegendKey val="0"/>
@@ -39772,7 +38636,7 @@
             <a:pPr>
               <a:defRPr sz="1100"/>
             </a:pPr>
-            <a:endParaRPr lang="es-PE"/>
+            <a:endParaRPr lang="en-US"/>
           </a:p>
         </c:txPr>
         <c:crossAx val="301912448"/>
@@ -39801,7 +38665,7 @@
             <a:pPr>
               <a:defRPr sz="1100"/>
             </a:pPr>
-            <a:endParaRPr lang="es-PE"/>
+            <a:endParaRPr lang="en-US"/>
           </a:p>
         </c:txPr>
         <c:crossAx val="301909120"/>
@@ -39821,9 +38685,9 @@
 </file>
 
 <file path=word/charts/chart2.xml><?xml version="1.0" encoding="utf-8"?>
-<c:chartSpace xmlns:c="http://schemas.openxmlformats.org/drawingml/2006/chart" xmlns:a="http://schemas.openxmlformats.org/drawingml/2006/main" xmlns:r="http://schemas.openxmlformats.org/officeDocument/2006/relationships">
+<c:chartSpace xmlns:c="http://schemas.openxmlformats.org/drawingml/2006/chart" xmlns:a="http://schemas.openxmlformats.org/drawingml/2006/main" xmlns:r="http://schemas.openxmlformats.org/officeDocument/2006/relationships" xmlns:c16r2="http://schemas.microsoft.com/office/drawing/2015/06/chart">
   <c:date1904 val="0"/>
-  <c:lang val="es-PE"/>
+  <c:lang val="es-ES"/>
   <c:roundedCorners val="0"/>
   <mc:AlternateContent xmlns:mc="http://schemas.openxmlformats.org/markup-compatibility/2006">
     <mc:Choice xmlns:c14="http://schemas.microsoft.com/office/drawing/2007/8/2/chart" Requires="c14">
@@ -39968,7 +38832,7 @@
               </a:effectLst>
               <a:sp3d/>
             </c:spPr>
-            <c:extLst xmlns:c16r2="http://schemas.microsoft.com/office/drawing/2015/06/chart">
+            <c:extLst>
               <c:ext xmlns:c16="http://schemas.microsoft.com/office/drawing/2014/chart" uri="{C3380CC4-5D6E-409C-BE32-E72D297353CC}">
                 <c16:uniqueId val="{00000005-F98C-4936-B100-D852777A4B54}"/>
               </c:ext>
@@ -39989,7 +38853,7 @@
               <c:showSerName val="0"/>
               <c:showPercent val="0"/>
               <c:showBubbleSize val="0"/>
-              <c:extLst xmlns:c16r2="http://schemas.microsoft.com/office/drawing/2015/06/chart">
+              <c:extLst>
                 <c:ext xmlns:c15="http://schemas.microsoft.com/office/drawing/2012/chart" uri="{CE6537A1-D6FC-4f65-9D91-7224C49458BB}"/>
                 <c:ext xmlns:c16="http://schemas.microsoft.com/office/drawing/2014/chart" uri="{C3380CC4-5D6E-409C-BE32-E72D297353CC}">
                   <c16:uniqueId val="{00000000-F98C-4936-B100-D852777A4B54}"/>
@@ -40010,7 +38874,7 @@
               <c:showSerName val="0"/>
               <c:showPercent val="0"/>
               <c:showBubbleSize val="0"/>
-              <c:extLst xmlns:c16r2="http://schemas.microsoft.com/office/drawing/2015/06/chart">
+              <c:extLst>
                 <c:ext xmlns:c15="http://schemas.microsoft.com/office/drawing/2012/chart" uri="{CE6537A1-D6FC-4f65-9D91-7224C49458BB}"/>
                 <c:ext xmlns:c16="http://schemas.microsoft.com/office/drawing/2014/chart" uri="{C3380CC4-5D6E-409C-BE32-E72D297353CC}">
                   <c16:uniqueId val="{00000001-F98C-4936-B100-D852777A4B54}"/>
@@ -40031,7 +38895,7 @@
               <c:showSerName val="0"/>
               <c:showPercent val="0"/>
               <c:showBubbleSize val="0"/>
-              <c:extLst xmlns:c16r2="http://schemas.microsoft.com/office/drawing/2015/06/chart">
+              <c:extLst>
                 <c:ext xmlns:c15="http://schemas.microsoft.com/office/drawing/2012/chart" uri="{CE6537A1-D6FC-4f65-9D91-7224C49458BB}"/>
                 <c:ext xmlns:c16="http://schemas.microsoft.com/office/drawing/2014/chart" uri="{C3380CC4-5D6E-409C-BE32-E72D297353CC}">
                   <c16:uniqueId val="{00000002-F98C-4936-B100-D852777A4B54}"/>
@@ -40052,7 +38916,7 @@
               <c:showSerName val="0"/>
               <c:showPercent val="0"/>
               <c:showBubbleSize val="0"/>
-              <c:extLst xmlns:c16r2="http://schemas.microsoft.com/office/drawing/2015/06/chart">
+              <c:extLst>
                 <c:ext xmlns:c15="http://schemas.microsoft.com/office/drawing/2012/chart" uri="{CE6537A1-D6FC-4f65-9D91-7224C49458BB}"/>
                 <c:ext xmlns:c16="http://schemas.microsoft.com/office/drawing/2014/chart" uri="{C3380CC4-5D6E-409C-BE32-E72D297353CC}">
                   <c16:uniqueId val="{00000003-F98C-4936-B100-D852777A4B54}"/>
@@ -40073,7 +38937,7 @@
               <c:showSerName val="0"/>
               <c:showPercent val="0"/>
               <c:showBubbleSize val="0"/>
-              <c:extLst xmlns:c16r2="http://schemas.microsoft.com/office/drawing/2015/06/chart">
+              <c:extLst>
                 <c:ext xmlns:c15="http://schemas.microsoft.com/office/drawing/2012/chart" uri="{CE6537A1-D6FC-4f65-9D91-7224C49458BB}"/>
                 <c:ext xmlns:c16="http://schemas.microsoft.com/office/drawing/2014/chart" uri="{C3380CC4-5D6E-409C-BE32-E72D297353CC}">
                   <c16:uniqueId val="{00000004-F98C-4936-B100-D852777A4B54}"/>
@@ -40094,7 +38958,7 @@
               <c:showSerName val="0"/>
               <c:showPercent val="0"/>
               <c:showBubbleSize val="0"/>
-              <c:extLst xmlns:c16r2="http://schemas.microsoft.com/office/drawing/2015/06/chart">
+              <c:extLst>
                 <c:ext xmlns:c15="http://schemas.microsoft.com/office/drawing/2012/chart" uri="{CE6537A1-D6FC-4f65-9D91-7224C49458BB}"/>
                 <c:ext xmlns:c16="http://schemas.microsoft.com/office/drawing/2014/chart" uri="{C3380CC4-5D6E-409C-BE32-E72D297353CC}">
                   <c16:uniqueId val="{00000005-F98C-4936-B100-D852777A4B54}"/>
@@ -40127,7 +38991,7 @@
                     <a:cs typeface="+mn-cs"/>
                   </a:defRPr>
                 </a:pPr>
-                <a:endParaRPr lang="es-PE"/>
+                <a:endParaRPr lang="en-US"/>
               </a:p>
             </c:txPr>
             <c:showLegendKey val="0"/>
@@ -40137,7 +39001,7 @@
             <c:showPercent val="0"/>
             <c:showBubbleSize val="0"/>
             <c:showLeaderLines val="0"/>
-            <c:extLst xmlns:c16r2="http://schemas.microsoft.com/office/drawing/2015/06/chart">
+            <c:extLst>
               <c:ext xmlns:c15="http://schemas.microsoft.com/office/drawing/2012/chart" uri="{CE6537A1-D6FC-4f65-9D91-7224C49458BB}">
                 <c15:showLeaderLines val="1"/>
                 <c15:leaderLines>
@@ -40184,7 +39048,7 @@
               </c:numCache>
             </c:numRef>
           </c:val>
-          <c:extLst xmlns:c16r2="http://schemas.microsoft.com/office/drawing/2015/06/chart">
+          <c:extLst>
             <c:ext xmlns:c16="http://schemas.microsoft.com/office/drawing/2014/chart" uri="{C3380CC4-5D6E-409C-BE32-E72D297353CC}">
               <c16:uniqueId val="{00000006-F98C-4936-B100-D852777A4B54}"/>
             </c:ext>
@@ -40244,7 +39108,7 @@
                 <a:cs typeface="+mn-cs"/>
               </a:defRPr>
             </a:pPr>
-            <a:endParaRPr lang="es-PE"/>
+            <a:endParaRPr lang="en-US"/>
           </a:p>
         </c:txPr>
         <c:crossAx val="295056896"/>
@@ -40303,7 +39167,7 @@
                 <a:cs typeface="+mn-cs"/>
               </a:defRPr>
             </a:pPr>
-            <a:endParaRPr lang="es-PE"/>
+            <a:endParaRPr lang="en-US"/>
           </a:p>
         </c:txPr>
         <c:crossAx val="295049472"/>
@@ -40321,7 +39185,7 @@
     <c:plotVisOnly val="1"/>
     <c:dispBlanksAs val="gap"/>
     <c:showDLblsOverMax val="0"/>
-    <c:extLst xmlns:c16r2="http://schemas.microsoft.com/office/drawing/2015/06/chart">
+    <c:extLst>
       <c:ext xmlns:c16r3="http://schemas.microsoft.com/office/drawing/2017/03/chart" uri="{56B9EC1D-385E-4148-901F-78D8002777C0}">
         <c16r3:dataDisplayOptions16>
           <c16r3:dispNaAsBlank val="1"/>
@@ -40351,7 +39215,7 @@
       <a:pPr>
         <a:defRPr/>
       </a:pPr>
-      <a:endParaRPr lang="es-PE"/>
+      <a:endParaRPr lang="en-US"/>
     </a:p>
   </c:txPr>
   <c:externalData r:id="rId1">
@@ -40362,9 +39226,9 @@
 </file>
 
 <file path=word/charts/chart3.xml><?xml version="1.0" encoding="utf-8"?>
-<c:chartSpace xmlns:c="http://schemas.openxmlformats.org/drawingml/2006/chart" xmlns:a="http://schemas.openxmlformats.org/drawingml/2006/main" xmlns:r="http://schemas.openxmlformats.org/officeDocument/2006/relationships">
+<c:chartSpace xmlns:c="http://schemas.openxmlformats.org/drawingml/2006/chart" xmlns:a="http://schemas.openxmlformats.org/drawingml/2006/main" xmlns:r="http://schemas.openxmlformats.org/officeDocument/2006/relationships" xmlns:c16r2="http://schemas.microsoft.com/office/drawing/2015/06/chart">
   <c:date1904 val="0"/>
-  <c:lang val="es-PE"/>
+  <c:lang val="es-ES"/>
   <c:roundedCorners val="0"/>
   <mc:AlternateContent xmlns:mc="http://schemas.openxmlformats.org/markup-compatibility/2006">
     <mc:Choice xmlns:c14="http://schemas.microsoft.com/office/drawing/2007/8/2/chart" Requires="c14">
@@ -40528,7 +39392,7 @@
               <c:showSerName val="0"/>
               <c:showPercent val="0"/>
               <c:showBubbleSize val="0"/>
-              <c:extLst xmlns:c16r2="http://schemas.microsoft.com/office/drawing/2015/06/chart">
+              <c:extLst>
                 <c:ext xmlns:c15="http://schemas.microsoft.com/office/drawing/2012/chart" uri="{CE6537A1-D6FC-4f65-9D91-7224C49458BB}"/>
                 <c:ext xmlns:c16="http://schemas.microsoft.com/office/drawing/2014/chart" uri="{C3380CC4-5D6E-409C-BE32-E72D297353CC}">
                   <c16:uniqueId val="{00000000-959D-43E4-8869-84A8D331C85A}"/>
@@ -40549,7 +39413,7 @@
               <c:showSerName val="0"/>
               <c:showPercent val="0"/>
               <c:showBubbleSize val="0"/>
-              <c:extLst xmlns:c16r2="http://schemas.microsoft.com/office/drawing/2015/06/chart">
+              <c:extLst>
                 <c:ext xmlns:c15="http://schemas.microsoft.com/office/drawing/2012/chart" uri="{CE6537A1-D6FC-4f65-9D91-7224C49458BB}"/>
                 <c:ext xmlns:c16="http://schemas.microsoft.com/office/drawing/2014/chart" uri="{C3380CC4-5D6E-409C-BE32-E72D297353CC}">
                   <c16:uniqueId val="{00000001-959D-43E4-8869-84A8D331C85A}"/>
@@ -40570,7 +39434,7 @@
               <c:showSerName val="0"/>
               <c:showPercent val="0"/>
               <c:showBubbleSize val="0"/>
-              <c:extLst xmlns:c16r2="http://schemas.microsoft.com/office/drawing/2015/06/chart">
+              <c:extLst>
                 <c:ext xmlns:c15="http://schemas.microsoft.com/office/drawing/2012/chart" uri="{CE6537A1-D6FC-4f65-9D91-7224C49458BB}"/>
                 <c:ext xmlns:c16="http://schemas.microsoft.com/office/drawing/2014/chart" uri="{C3380CC4-5D6E-409C-BE32-E72D297353CC}">
                   <c16:uniqueId val="{00000002-959D-43E4-8869-84A8D331C85A}"/>
@@ -40591,7 +39455,7 @@
               <c:showSerName val="0"/>
               <c:showPercent val="0"/>
               <c:showBubbleSize val="0"/>
-              <c:extLst xmlns:c16r2="http://schemas.microsoft.com/office/drawing/2015/06/chart">
+              <c:extLst>
                 <c:ext xmlns:c15="http://schemas.microsoft.com/office/drawing/2012/chart" uri="{CE6537A1-D6FC-4f65-9D91-7224C49458BB}"/>
                 <c:ext xmlns:c16="http://schemas.microsoft.com/office/drawing/2014/chart" uri="{C3380CC4-5D6E-409C-BE32-E72D297353CC}">
                   <c16:uniqueId val="{00000003-959D-43E4-8869-84A8D331C85A}"/>
@@ -40612,7 +39476,7 @@
               <c:showSerName val="0"/>
               <c:showPercent val="0"/>
               <c:showBubbleSize val="0"/>
-              <c:extLst xmlns:c16r2="http://schemas.microsoft.com/office/drawing/2015/06/chart">
+              <c:extLst>
                 <c:ext xmlns:c15="http://schemas.microsoft.com/office/drawing/2012/chart" uri="{CE6537A1-D6FC-4f65-9D91-7224C49458BB}"/>
                 <c:ext xmlns:c16="http://schemas.microsoft.com/office/drawing/2014/chart" uri="{C3380CC4-5D6E-409C-BE32-E72D297353CC}">
                   <c16:uniqueId val="{00000004-959D-43E4-8869-84A8D331C85A}"/>
@@ -40645,7 +39509,7 @@
                     <a:cs typeface="+mn-cs"/>
                   </a:defRPr>
                 </a:pPr>
-                <a:endParaRPr lang="es-PE"/>
+                <a:endParaRPr lang="en-US"/>
               </a:p>
             </c:txPr>
             <c:showLegendKey val="0"/>
@@ -40655,7 +39519,7 @@
             <c:showPercent val="0"/>
             <c:showBubbleSize val="0"/>
             <c:showLeaderLines val="0"/>
-            <c:extLst xmlns:c16r2="http://schemas.microsoft.com/office/drawing/2015/06/chart">
+            <c:extLst>
               <c:ext xmlns:c15="http://schemas.microsoft.com/office/drawing/2012/chart" uri="{CE6537A1-D6FC-4f65-9D91-7224C49458BB}">
                 <c15:showLeaderLines val="1"/>
                 <c15:leaderLines>
@@ -40699,7 +39563,7 @@
               </c:numCache>
             </c:numRef>
           </c:val>
-          <c:extLst xmlns:c16r2="http://schemas.microsoft.com/office/drawing/2015/06/chart">
+          <c:extLst>
             <c:ext xmlns:c16="http://schemas.microsoft.com/office/drawing/2014/chart" uri="{C3380CC4-5D6E-409C-BE32-E72D297353CC}">
               <c16:uniqueId val="{00000005-959D-43E4-8869-84A8D331C85A}"/>
             </c:ext>
@@ -40759,7 +39623,7 @@
                 <a:cs typeface="+mn-cs"/>
               </a:defRPr>
             </a:pPr>
-            <a:endParaRPr lang="es-PE"/>
+            <a:endParaRPr lang="en-US"/>
           </a:p>
         </c:txPr>
         <c:crossAx val="295107200"/>
@@ -40818,7 +39682,7 @@
                 <a:cs typeface="+mn-cs"/>
               </a:defRPr>
             </a:pPr>
-            <a:endParaRPr lang="es-PE"/>
+            <a:endParaRPr lang="en-US"/>
           </a:p>
         </c:txPr>
         <c:crossAx val="295104512"/>
@@ -40836,7 +39700,7 @@
     <c:plotVisOnly val="1"/>
     <c:dispBlanksAs val="gap"/>
     <c:showDLblsOverMax val="0"/>
-    <c:extLst xmlns:c16r2="http://schemas.microsoft.com/office/drawing/2015/06/chart">
+    <c:extLst>
       <c:ext xmlns:c16r3="http://schemas.microsoft.com/office/drawing/2017/03/chart" uri="{56B9EC1D-385E-4148-901F-78D8002777C0}">
         <c16r3:dataDisplayOptions16>
           <c16r3:dispNaAsBlank val="1"/>
@@ -40866,7 +39730,7 @@
       <a:pPr>
         <a:defRPr/>
       </a:pPr>
-      <a:endParaRPr lang="es-PE"/>
+      <a:endParaRPr lang="en-US"/>
     </a:p>
   </c:txPr>
   <c:externalData r:id="rId1">
@@ -40876,9 +39740,9 @@
 </file>
 
 <file path=word/charts/chart4.xml><?xml version="1.0" encoding="utf-8"?>
-<c:chartSpace xmlns:c="http://schemas.openxmlformats.org/drawingml/2006/chart" xmlns:a="http://schemas.openxmlformats.org/drawingml/2006/main" xmlns:r="http://schemas.openxmlformats.org/officeDocument/2006/relationships">
+<c:chartSpace xmlns:c="http://schemas.openxmlformats.org/drawingml/2006/chart" xmlns:a="http://schemas.openxmlformats.org/drawingml/2006/main" xmlns:r="http://schemas.openxmlformats.org/officeDocument/2006/relationships" xmlns:c16r2="http://schemas.microsoft.com/office/drawing/2015/06/chart">
   <c:date1904 val="0"/>
-  <c:lang val="es-PE"/>
+  <c:lang val="es-ES"/>
   <c:roundedCorners val="0"/>
   <mc:AlternateContent xmlns:mc="http://schemas.openxmlformats.org/markup-compatibility/2006">
     <mc:Choice xmlns:c14="http://schemas.microsoft.com/office/drawing/2007/8/2/chart" Requires="c14">
@@ -40930,6 +39794,13 @@
           </c:tx>
           <c:invertIfNegative val="0"/>
           <c:dLbls>
+            <c:spPr>
+              <a:noFill/>
+              <a:ln>
+                <a:noFill/>
+              </a:ln>
+              <a:effectLst/>
+            </c:spPr>
             <c:showLegendKey val="0"/>
             <c:showVal val="1"/>
             <c:showCatName val="0"/>
@@ -40937,6 +39808,11 @@
             <c:showPercent val="0"/>
             <c:showBubbleSize val="0"/>
             <c:showLeaderLines val="0"/>
+            <c:extLst>
+              <c:ext xmlns:c15="http://schemas.microsoft.com/office/drawing/2012/chart" uri="{CE6537A1-D6FC-4f65-9D91-7224C49458BB}">
+                <c15:showLeaderLines val="0"/>
+              </c:ext>
+            </c:extLst>
           </c:dLbls>
           <c:cat>
             <c:numRef>
@@ -40992,6 +39868,11 @@
               </c:numCache>
             </c:numRef>
           </c:val>
+          <c:extLst>
+            <c:ext xmlns:c16="http://schemas.microsoft.com/office/drawing/2014/chart" uri="{C3380CC4-5D6E-409C-BE32-E72D297353CC}">
+              <c16:uniqueId val="{00000000-D531-4C7C-8C87-1EAF554D5AC4}"/>
+            </c:ext>
+          </c:extLst>
         </c:ser>
         <c:dLbls>
           <c:showLegendKey val="0"/>
@@ -41059,9 +39940,9 @@
 </file>
 
 <file path=word/charts/chart5.xml><?xml version="1.0" encoding="utf-8"?>
-<c:chartSpace xmlns:c="http://schemas.openxmlformats.org/drawingml/2006/chart" xmlns:a="http://schemas.openxmlformats.org/drawingml/2006/main" xmlns:r="http://schemas.openxmlformats.org/officeDocument/2006/relationships">
+<c:chartSpace xmlns:c="http://schemas.openxmlformats.org/drawingml/2006/chart" xmlns:a="http://schemas.openxmlformats.org/drawingml/2006/main" xmlns:r="http://schemas.openxmlformats.org/officeDocument/2006/relationships" xmlns:c16r2="http://schemas.microsoft.com/office/drawing/2015/06/chart">
   <c:date1904 val="0"/>
-  <c:lang val="es-PE"/>
+  <c:lang val="es-ES"/>
   <c:roundedCorners val="0"/>
   <mc:AlternateContent xmlns:mc="http://schemas.openxmlformats.org/markup-compatibility/2006">
     <mc:Choice xmlns:c14="http://schemas.microsoft.com/office/drawing/2007/8/2/chart" Requires="c14">
@@ -41145,6 +40026,11 @@
               </c:numCache>
             </c:numRef>
           </c:val>
+          <c:extLst>
+            <c:ext xmlns:c16="http://schemas.microsoft.com/office/drawing/2014/chart" uri="{C3380CC4-5D6E-409C-BE32-E72D297353CC}">
+              <c16:uniqueId val="{00000000-216F-46CD-8D59-018D34C26E67}"/>
+            </c:ext>
+          </c:extLst>
         </c:ser>
         <c:dLbls>
           <c:showLegendKey val="0"/>
@@ -41209,9 +40095,9 @@
 </file>
 
 <file path=word/charts/chart6.xml><?xml version="1.0" encoding="utf-8"?>
-<c:chartSpace xmlns:c="http://schemas.openxmlformats.org/drawingml/2006/chart" xmlns:a="http://schemas.openxmlformats.org/drawingml/2006/main" xmlns:r="http://schemas.openxmlformats.org/officeDocument/2006/relationships">
+<c:chartSpace xmlns:c="http://schemas.openxmlformats.org/drawingml/2006/chart" xmlns:a="http://schemas.openxmlformats.org/drawingml/2006/main" xmlns:r="http://schemas.openxmlformats.org/officeDocument/2006/relationships" xmlns:c16r2="http://schemas.microsoft.com/office/drawing/2015/06/chart">
   <c:date1904 val="0"/>
-  <c:lang val="es-PE"/>
+  <c:lang val="es-ES"/>
   <c:roundedCorners val="0"/>
   <mc:AlternateContent xmlns:mc="http://schemas.openxmlformats.org/markup-compatibility/2006">
     <mc:Choice xmlns:c14="http://schemas.microsoft.com/office/drawing/2007/8/2/chart" Requires="c14">
@@ -41339,7 +40225,7 @@
               </c:numCache>
             </c:numRef>
           </c:val>
-          <c:extLst xmlns:c16r2="http://schemas.microsoft.com/office/drawing/2015/06/chart">
+          <c:extLst>
             <c:ext xmlns:c16="http://schemas.microsoft.com/office/drawing/2014/chart" uri="{C3380CC4-5D6E-409C-BE32-E72D297353CC}">
               <c16:uniqueId val="{00000000-DE81-4DC4-884B-C72C2A645D4E}"/>
             </c:ext>
@@ -41434,7 +40320,7 @@
                 <a:cs typeface="+mn-cs"/>
               </a:defRPr>
             </a:pPr>
-            <a:endParaRPr lang="es-PE"/>
+            <a:endParaRPr lang="en-US"/>
           </a:p>
         </c:txPr>
         <c:crossAx val="270020608"/>
@@ -41527,7 +40413,7 @@
                 <a:cs typeface="+mn-cs"/>
               </a:defRPr>
             </a:pPr>
-            <a:endParaRPr lang="es-PE"/>
+            <a:endParaRPr lang="en-US"/>
           </a:p>
         </c:txPr>
         <c:crossAx val="268990336"/>
@@ -41565,7 +40451,7 @@
       <a:pPr>
         <a:defRPr/>
       </a:pPr>
-      <a:endParaRPr lang="es-PE"/>
+      <a:endParaRPr lang="en-US"/>
     </a:p>
   </c:txPr>
   <c:externalData r:id="rId1">
@@ -41575,9 +40461,9 @@
 </file>
 
 <file path=word/charts/chart7.xml><?xml version="1.0" encoding="utf-8"?>
-<c:chartSpace xmlns:c="http://schemas.openxmlformats.org/drawingml/2006/chart" xmlns:a="http://schemas.openxmlformats.org/drawingml/2006/main" xmlns:r="http://schemas.openxmlformats.org/officeDocument/2006/relationships">
+<c:chartSpace xmlns:c="http://schemas.openxmlformats.org/drawingml/2006/chart" xmlns:a="http://schemas.openxmlformats.org/drawingml/2006/main" xmlns:r="http://schemas.openxmlformats.org/officeDocument/2006/relationships" xmlns:c16r2="http://schemas.microsoft.com/office/drawing/2015/06/chart">
   <c:date1904 val="0"/>
-  <c:lang val="es-PE"/>
+  <c:lang val="es-ES"/>
   <c:roundedCorners val="0"/>
   <mc:AlternateContent xmlns:mc="http://schemas.openxmlformats.org/markup-compatibility/2006">
     <mc:Choice xmlns:c14="http://schemas.microsoft.com/office/drawing/2007/8/2/chart" Requires="c14">
@@ -41629,6 +40515,13 @@
           </c:tx>
           <c:invertIfNegative val="0"/>
           <c:dLbls>
+            <c:spPr>
+              <a:noFill/>
+              <a:ln>
+                <a:noFill/>
+              </a:ln>
+              <a:effectLst/>
+            </c:spPr>
             <c:showLegendKey val="0"/>
             <c:showVal val="1"/>
             <c:showCatName val="0"/>
@@ -41636,6 +40529,11 @@
             <c:showPercent val="0"/>
             <c:showBubbleSize val="0"/>
             <c:showLeaderLines val="0"/>
+            <c:extLst>
+              <c:ext xmlns:c15="http://schemas.microsoft.com/office/drawing/2012/chart" uri="{CE6537A1-D6FC-4f65-9D91-7224C49458BB}">
+                <c15:showLeaderLines val="0"/>
+              </c:ext>
+            </c:extLst>
           </c:dLbls>
           <c:cat>
             <c:numRef>
@@ -41691,6 +40589,11 @@
               </c:numCache>
             </c:numRef>
           </c:val>
+          <c:extLst>
+            <c:ext xmlns:c16="http://schemas.microsoft.com/office/drawing/2014/chart" uri="{C3380CC4-5D6E-409C-BE32-E72D297353CC}">
+              <c16:uniqueId val="{00000000-28E4-4B50-8A5D-C3F5A64861DD}"/>
+            </c:ext>
+          </c:extLst>
         </c:ser>
         <c:dLbls>
           <c:showLegendKey val="0"/>
@@ -41754,7 +40657,7 @@
       <a:pPr>
         <a:defRPr lang="es-MX"/>
       </a:pPr>
-      <a:endParaRPr lang="es-PE"/>
+      <a:endParaRPr lang="en-US"/>
     </a:p>
   </c:txPr>
   <c:externalData r:id="rId1">
@@ -41765,9 +40668,9 @@
 </file>
 
 <file path=word/charts/chart8.xml><?xml version="1.0" encoding="utf-8"?>
-<c:chartSpace xmlns:c="http://schemas.openxmlformats.org/drawingml/2006/chart" xmlns:a="http://schemas.openxmlformats.org/drawingml/2006/main" xmlns:r="http://schemas.openxmlformats.org/officeDocument/2006/relationships">
+<c:chartSpace xmlns:c="http://schemas.openxmlformats.org/drawingml/2006/chart" xmlns:a="http://schemas.openxmlformats.org/drawingml/2006/main" xmlns:r="http://schemas.openxmlformats.org/officeDocument/2006/relationships" xmlns:c16r2="http://schemas.microsoft.com/office/drawing/2015/06/chart">
   <c:date1904 val="0"/>
-  <c:lang val="es-PE"/>
+  <c:lang val="es-ES"/>
   <c:roundedCorners val="0"/>
   <mc:AlternateContent xmlns:mc="http://schemas.openxmlformats.org/markup-compatibility/2006">
     <mc:Choice xmlns:c14="http://schemas.microsoft.com/office/drawing/2007/8/2/chart" Requires="c14">
@@ -41851,6 +40754,11 @@
               </c:numCache>
             </c:numRef>
           </c:val>
+          <c:extLst>
+            <c:ext xmlns:c16="http://schemas.microsoft.com/office/drawing/2014/chart" uri="{C3380CC4-5D6E-409C-BE32-E72D297353CC}">
+              <c16:uniqueId val="{00000000-365E-4170-963C-C16A5A90E3C5}"/>
+            </c:ext>
+          </c:extLst>
         </c:ser>
         <c:dLbls>
           <c:showLegendKey val="0"/>
@@ -41914,9 +40822,9 @@
 </file>
 
 <file path=word/charts/chart9.xml><?xml version="1.0" encoding="utf-8"?>
-<c:chartSpace xmlns:c="http://schemas.openxmlformats.org/drawingml/2006/chart" xmlns:a="http://schemas.openxmlformats.org/drawingml/2006/main" xmlns:r="http://schemas.openxmlformats.org/officeDocument/2006/relationships">
+<c:chartSpace xmlns:c="http://schemas.openxmlformats.org/drawingml/2006/chart" xmlns:a="http://schemas.openxmlformats.org/drawingml/2006/main" xmlns:r="http://schemas.openxmlformats.org/officeDocument/2006/relationships" xmlns:c16r2="http://schemas.microsoft.com/office/drawing/2015/06/chart">
   <c:date1904 val="0"/>
-  <c:lang val="es-PE"/>
+  <c:lang val="es-ES"/>
   <c:roundedCorners val="0"/>
   <mc:AlternateContent xmlns:mc="http://schemas.openxmlformats.org/markup-compatibility/2006">
     <mc:Choice xmlns:c14="http://schemas.microsoft.com/office/drawing/2007/8/2/chart" Requires="c14">
@@ -41968,6 +40876,11 @@
                 <a:srgbClr val="FF0000"/>
               </a:solidFill>
             </c:spPr>
+            <c:extLst>
+              <c:ext xmlns:c16="http://schemas.microsoft.com/office/drawing/2014/chart" uri="{C3380CC4-5D6E-409C-BE32-E72D297353CC}">
+                <c16:uniqueId val="{00000001-9CF9-45ED-854B-CF9C379E630A}"/>
+              </c:ext>
+            </c:extLst>
           </c:dPt>
           <c:dPt>
             <c:idx val="1"/>
@@ -41978,6 +40891,11 @@
                 <a:srgbClr val="00B0F0"/>
               </a:solidFill>
             </c:spPr>
+            <c:extLst>
+              <c:ext xmlns:c16="http://schemas.microsoft.com/office/drawing/2014/chart" uri="{C3380CC4-5D6E-409C-BE32-E72D297353CC}">
+                <c16:uniqueId val="{00000003-9CF9-45ED-854B-CF9C379E630A}"/>
+              </c:ext>
+            </c:extLst>
           </c:dPt>
           <c:dPt>
             <c:idx val="2"/>
@@ -41988,6 +40906,11 @@
                 <a:srgbClr val="FF0000"/>
               </a:solidFill>
             </c:spPr>
+            <c:extLst>
+              <c:ext xmlns:c16="http://schemas.microsoft.com/office/drawing/2014/chart" uri="{C3380CC4-5D6E-409C-BE32-E72D297353CC}">
+                <c16:uniqueId val="{00000005-9CF9-45ED-854B-CF9C379E630A}"/>
+              </c:ext>
+            </c:extLst>
           </c:dPt>
           <c:dPt>
             <c:idx val="3"/>
@@ -41998,6 +40921,11 @@
                 <a:srgbClr val="FF0000"/>
               </a:solidFill>
             </c:spPr>
+            <c:extLst>
+              <c:ext xmlns:c16="http://schemas.microsoft.com/office/drawing/2014/chart" uri="{C3380CC4-5D6E-409C-BE32-E72D297353CC}">
+                <c16:uniqueId val="{00000007-9CF9-45ED-854B-CF9C379E630A}"/>
+              </c:ext>
+            </c:extLst>
           </c:dPt>
           <c:dPt>
             <c:idx val="4"/>
@@ -42008,6 +40936,11 @@
                 <a:srgbClr val="00B0F0"/>
               </a:solidFill>
             </c:spPr>
+            <c:extLst>
+              <c:ext xmlns:c16="http://schemas.microsoft.com/office/drawing/2014/chart" uri="{C3380CC4-5D6E-409C-BE32-E72D297353CC}">
+                <c16:uniqueId val="{00000009-9CF9-45ED-854B-CF9C379E630A}"/>
+              </c:ext>
+            </c:extLst>
           </c:dPt>
           <c:dPt>
             <c:idx val="5"/>
@@ -42018,6 +40951,11 @@
                 <a:srgbClr val="00B0F0"/>
               </a:solidFill>
             </c:spPr>
+            <c:extLst>
+              <c:ext xmlns:c16="http://schemas.microsoft.com/office/drawing/2014/chart" uri="{C3380CC4-5D6E-409C-BE32-E72D297353CC}">
+                <c16:uniqueId val="{0000000B-9CF9-45ED-854B-CF9C379E630A}"/>
+              </c:ext>
+            </c:extLst>
           </c:dPt>
           <c:cat>
             <c:numRef>
@@ -42073,6 +41011,11 @@
               </c:numCache>
             </c:numRef>
           </c:val>
+          <c:extLst>
+            <c:ext xmlns:c16="http://schemas.microsoft.com/office/drawing/2014/chart" uri="{C3380CC4-5D6E-409C-BE32-E72D297353CC}">
+              <c16:uniqueId val="{0000000C-9CF9-45ED-854B-CF9C379E630A}"/>
+            </c:ext>
+          </c:extLst>
         </c:ser>
         <c:ser>
           <c:idx val="1"/>
@@ -42125,6 +41068,11 @@
               </c:numCache>
             </c:numRef>
           </c:val>
+          <c:extLst>
+            <c:ext xmlns:c16="http://schemas.microsoft.com/office/drawing/2014/chart" uri="{C3380CC4-5D6E-409C-BE32-E72D297353CC}">
+              <c16:uniqueId val="{0000000D-9CF9-45ED-854B-CF9C379E630A}"/>
+            </c:ext>
+          </c:extLst>
         </c:ser>
         <c:dLbls>
           <c:showLegendKey val="0"/>
@@ -43749,7 +42697,7 @@
 </file>
 
 <file path=customXml/itemProps2.xml><?xml version="1.0" encoding="utf-8"?>
-<ds:datastoreItem xmlns:ds="http://schemas.openxmlformats.org/officeDocument/2006/customXml" ds:itemID="{58ACE199-F386-4769-AD3F-B93D63DA8F9D}">
+<ds:datastoreItem xmlns:ds="http://schemas.openxmlformats.org/officeDocument/2006/customXml" ds:itemID="{72A34F07-AC18-45AE-A126-4096B6C63B6F}">
   <ds:schemaRefs>
     <ds:schemaRef ds:uri="http://schemas.openxmlformats.org/officeDocument/2006/bibliography"/>
   </ds:schemaRefs>

</xml_diff>